<commit_message>
Modified 2017 & 2018 data, inserted 2018 data successfully
</commit_message>
<xml_diff>
--- a/NYC TAXI TRIPS DOCUMENTATION.docx
+++ b/NYC TAXI TRIPS DOCUMENTATION.docx
@@ -1,6 +1,6 @@
 
 <file path=word/document.xml><?xml version="1.0" encoding="utf-8"?>
-<w:document xmlns:wpc="http://schemas.microsoft.com/office/word/2010/wordprocessingCanvas" xmlns:cx="http://schemas.microsoft.com/office/drawing/2014/chartex" xmlns:cx1="http://schemas.microsoft.com/office/drawing/2015/9/8/chartex" xmlns:cx2="http://schemas.microsoft.com/office/drawing/2015/10/21/chartex" xmlns:cx3="http://schemas.microsoft.com/office/drawing/2016/5/9/chartex" xmlns:cx4="http://schemas.microsoft.com/office/drawing/2016/5/10/chartex" xmlns:cx5="http://schemas.microsoft.com/office/drawing/2016/5/11/chartex" xmlns:cx6="http://schemas.microsoft.com/office/drawing/2016/5/12/chartex" xmlns:cx7="http://schemas.microsoft.com/office/drawing/2016/5/13/chartex" xmlns:cx8="http://schemas.microsoft.com/office/drawing/2016/5/14/chartex" xmlns:mc="http://schemas.openxmlformats.org/markup-compatibility/2006" xmlns:aink="http://schemas.microsoft.com/office/drawing/2016/ink" xmlns:am3d="http://schemas.microsoft.com/office/drawing/2017/model3d" xmlns:o="urn:schemas-microsoft-com:office:office" xmlns:oel="http://schemas.microsoft.com/office/2019/extlst" xmlns:r="http://schemas.openxmlformats.org/officeDocument/2006/relationships" xmlns:m="http://schemas.openxmlformats.org/officeDocument/2006/math" xmlns:v="urn:schemas-microsoft-com:vml" xmlns:wp14="http://schemas.microsoft.com/office/word/2010/wordprocessingDrawing" xmlns:wp="http://schemas.openxmlformats.org/drawingml/2006/wordprocessingDrawing" xmlns:w10="urn:schemas-microsoft-com:office:word" xmlns:w="http://schemas.openxmlformats.org/wordprocessingml/2006/main" xmlns:w14="http://schemas.microsoft.com/office/word/2010/wordml" xmlns:w15="http://schemas.microsoft.com/office/word/2012/wordml" xmlns:w16cex="http://schemas.microsoft.com/office/word/2018/wordml/cex" xmlns:w16cid="http://schemas.microsoft.com/office/word/2016/wordml/cid" xmlns:w16="http://schemas.microsoft.com/office/word/2018/wordml" xmlns:w16du="http://schemas.microsoft.com/office/word/2023/wordml/word16du" xmlns:w16sdtdh="http://schemas.microsoft.com/office/word/2020/wordml/sdtdatahash" xmlns:w16se="http://schemas.microsoft.com/office/word/2015/wordml/symex" xmlns:wpg="http://schemas.microsoft.com/office/word/2010/wordprocessingGroup" xmlns:wpi="http://schemas.microsoft.com/office/word/2010/wordprocessingInk" xmlns:wne="http://schemas.microsoft.com/office/word/2006/wordml" xmlns:wps="http://schemas.microsoft.com/office/word/2010/wordprocessingShape" mc:Ignorable="w14 w15 w16se w16cid w16 w16cex w16sdtdh w16du wp14">
+<w:document xmlns:wpc="http://schemas.microsoft.com/office/word/2010/wordprocessingCanvas" xmlns:cx="http://schemas.microsoft.com/office/drawing/2014/chartex" xmlns:cx1="http://schemas.microsoft.com/office/drawing/2015/9/8/chartex" xmlns:cx2="http://schemas.microsoft.com/office/drawing/2015/10/21/chartex" xmlns:cx3="http://schemas.microsoft.com/office/drawing/2016/5/9/chartex" xmlns:cx4="http://schemas.microsoft.com/office/drawing/2016/5/10/chartex" xmlns:cx5="http://schemas.microsoft.com/office/drawing/2016/5/11/chartex" xmlns:cx6="http://schemas.microsoft.com/office/drawing/2016/5/12/chartex" xmlns:cx7="http://schemas.microsoft.com/office/drawing/2016/5/13/chartex" xmlns:cx8="http://schemas.microsoft.com/office/drawing/2016/5/14/chartex" xmlns:mc="http://schemas.openxmlformats.org/markup-compatibility/2006" xmlns:aink="http://schemas.microsoft.com/office/drawing/2016/ink" xmlns:am3d="http://schemas.microsoft.com/office/drawing/2017/model3d" xmlns:o="urn:schemas-microsoft-com:office:office" xmlns:oel="http://schemas.microsoft.com/office/2019/extlst" xmlns:r="http://schemas.openxmlformats.org/officeDocument/2006/relationships" xmlns:m="http://schemas.openxmlformats.org/officeDocument/2006/math" xmlns:v="urn:schemas-microsoft-com:vml" xmlns:wp14="http://schemas.microsoft.com/office/word/2010/wordprocessingDrawing" xmlns:wp="http://schemas.openxmlformats.org/drawingml/2006/wordprocessingDrawing" xmlns:w10="urn:schemas-microsoft-com:office:word" xmlns:w="http://schemas.openxmlformats.org/wordprocessingml/2006/main" xmlns:w14="http://schemas.microsoft.com/office/word/2010/wordml" xmlns:w15="http://schemas.microsoft.com/office/word/2012/wordml" xmlns:w16cex="http://schemas.microsoft.com/office/word/2018/wordml/cex" xmlns:w16cid="http://schemas.microsoft.com/office/word/2016/wordml/cid" xmlns:w16="http://schemas.microsoft.com/office/word/2018/wordml" xmlns:w16du="http://schemas.microsoft.com/office/word/2023/wordml/word16du" xmlns:w16sdtdh="http://schemas.microsoft.com/office/word/2020/wordml/sdtdatahash" xmlns:w16sdtfl="http://schemas.microsoft.com/office/word/2024/wordml/sdtformatlock" xmlns:w16se="http://schemas.microsoft.com/office/word/2015/wordml/symex" xmlns:wpg="http://schemas.microsoft.com/office/word/2010/wordprocessingGroup" xmlns:wpi="http://schemas.microsoft.com/office/word/2010/wordprocessingInk" xmlns:wne="http://schemas.microsoft.com/office/word/2006/wordml" xmlns:wps="http://schemas.microsoft.com/office/word/2010/wordprocessingShape" mc:Ignorable="w14 w15 w16se w16cid w16 w16cex w16sdtdh w16sdtfl w16du wp14">
   <w:body>
     <w:p>
       <w:pPr>
@@ -40,23 +40,7 @@
           <w:sz w:val="22"/>
           <w:szCs w:val="22"/>
         </w:rPr>
-        <w:t xml:space="preserve">This dataset </w:t>
-      </w:r>
-      <w:r>
-        <w:rPr>
-          <w:rFonts w:ascii="Calibri" w:hAnsi="Calibri" w:cs="Calibri"/>
-          <w:sz w:val="22"/>
-          <w:szCs w:val="22"/>
-        </w:rPr>
-        <w:t>was chosen because of the well-defined data dictionary and the richness of the data across multiple years.</w:t>
-      </w:r>
-      <w:r>
-        <w:rPr>
-          <w:rFonts w:ascii="Calibri" w:hAnsi="Calibri" w:cs="Calibri"/>
-          <w:sz w:val="22"/>
-          <w:szCs w:val="22"/>
-        </w:rPr>
-        <w:t xml:space="preserve"> The total size of the dataset was too huge to be analyzed by Excel. Therefore, the first step was to create a SQL database, create a table and insert the data. This provided a perfect opportunity to showcase SQL and PowerBI skills. It’s going to be challenging but fun.</w:t>
+        <w:t>This dataset was chosen because of the well-defined data dictionary and the richness of the data across multiple years. The total size of the dataset was too huge to be analyzed by Excel. Therefore, the first step was to create a SQL database, create a table and insert the data. This provided a perfect opportunity to showcase SQL and PowerBI skills. It’s going to be challenging but fun.</w:t>
       </w:r>
     </w:p>
     <w:p>
@@ -126,15 +110,7 @@
           <w:sz w:val="22"/>
           <w:szCs w:val="22"/>
         </w:rPr>
-        <w:t xml:space="preserve">The data types were identified based on the data dictionary definitions and observations from the data tables to </w:t>
-      </w:r>
-      <w:r>
-        <w:rPr>
-          <w:rFonts w:ascii="Calibri" w:hAnsi="Calibri" w:cs="Calibri"/>
-          <w:sz w:val="22"/>
-          <w:szCs w:val="22"/>
-        </w:rPr>
-        <w:t>place best match.</w:t>
+        <w:t>The data types were identified based on the data dictionary definitions and observations from the data tables to place best match.</w:t>
       </w:r>
     </w:p>
     <w:p>
@@ -187,15 +163,38 @@
           <w:sz w:val="22"/>
           <w:szCs w:val="22"/>
         </w:rPr>
-        <w:t>Create</w:t>
-      </w:r>
-      <w:r>
-        <w:rPr>
-          <w:rFonts w:ascii="Calibri" w:hAnsi="Calibri" w:cs="Calibri"/>
-          <w:sz w:val="22"/>
-          <w:szCs w:val="22"/>
-        </w:rPr>
-        <w:t xml:space="preserve"> SQL Server database</w:t>
+        <w:t>Create SQL Server database</w:t>
+      </w:r>
+    </w:p>
+    <w:p>
+      <w:pPr>
+        <w:pStyle w:val="ListParagraph"/>
+        <w:numPr>
+          <w:ilvl w:val="0"/>
+          <w:numId w:val="2"/>
+        </w:numPr>
+        <w:rPr>
+          <w:rFonts w:ascii="Calibri" w:hAnsi="Calibri" w:cs="Calibri"/>
+          <w:sz w:val="22"/>
+          <w:szCs w:val="22"/>
+        </w:rPr>
+      </w:pPr>
+      <w:r>
+        <w:rPr>
+          <w:rFonts w:ascii="Calibri" w:hAnsi="Calibri" w:cs="Calibri"/>
+          <w:sz w:val="22"/>
+          <w:szCs w:val="22"/>
+        </w:rPr>
+        <w:t xml:space="preserve">Create Database named </w:t>
+      </w:r>
+      <w:r>
+        <w:rPr>
+          <w:rFonts w:ascii="Calibri" w:hAnsi="Calibri" w:cs="Calibri"/>
+          <w:color w:val="215E99" w:themeColor="text2" w:themeTint="BF"/>
+          <w:sz w:val="22"/>
+          <w:szCs w:val="22"/>
+        </w:rPr>
+        <w:t>TRIPS</w:t>
       </w:r>
     </w:p>
     <w:p>
@@ -217,15 +216,51 @@
           <w:sz w:val="22"/>
           <w:szCs w:val="22"/>
         </w:rPr>
-        <w:t>Create a table</w:t>
-      </w:r>
-      <w:r>
-        <w:rPr>
-          <w:rFonts w:ascii="Calibri" w:hAnsi="Calibri" w:cs="Calibri"/>
-          <w:sz w:val="22"/>
-          <w:szCs w:val="22"/>
-        </w:rPr>
-        <w:t xml:space="preserve"> NYC_Trips and Taxi_Zones</w:t>
+        <w:t>Create a table NYC_Trips and Taxi_Zones</w:t>
+      </w:r>
+    </w:p>
+    <w:p>
+      <w:pPr>
+        <w:pStyle w:val="ListParagraph"/>
+        <w:numPr>
+          <w:ilvl w:val="0"/>
+          <w:numId w:val="2"/>
+        </w:numPr>
+        <w:rPr>
+          <w:rFonts w:ascii="Calibri" w:hAnsi="Calibri" w:cs="Calibri"/>
+          <w:sz w:val="22"/>
+          <w:szCs w:val="22"/>
+        </w:rPr>
+      </w:pPr>
+      <w:r>
+        <w:rPr>
+          <w:rFonts w:ascii="Calibri" w:hAnsi="Calibri" w:cs="Calibri"/>
+          <w:sz w:val="22"/>
+          <w:szCs w:val="22"/>
+        </w:rPr>
+        <w:t>Initially, one table was created for all the years. It was later discovered that the data for each year had extra/ less columns.</w:t>
+      </w:r>
+    </w:p>
+    <w:p>
+      <w:pPr>
+        <w:pStyle w:val="ListParagraph"/>
+        <w:numPr>
+          <w:ilvl w:val="0"/>
+          <w:numId w:val="2"/>
+        </w:numPr>
+        <w:rPr>
+          <w:rFonts w:ascii="Calibri" w:hAnsi="Calibri" w:cs="Calibri"/>
+          <w:sz w:val="22"/>
+          <w:szCs w:val="22"/>
+        </w:rPr>
+      </w:pPr>
+      <w:r>
+        <w:rPr>
+          <w:rFonts w:ascii="Calibri" w:hAnsi="Calibri" w:cs="Calibri"/>
+          <w:sz w:val="22"/>
+          <w:szCs w:val="22"/>
+        </w:rPr>
+        <w:t>Solution: Create a table for each year based on the data columns for each data file per year.</w:t>
       </w:r>
     </w:p>
     <w:p>
@@ -255,7 +290,7 @@
         <w:pStyle w:val="ListParagraph"/>
         <w:numPr>
           <w:ilvl w:val="0"/>
-          <w:numId w:val="1"/>
+          <w:numId w:val="2"/>
         </w:numPr>
         <w:rPr>
           <w:rFonts w:ascii="Calibri" w:hAnsi="Calibri" w:cs="Calibri"/>
@@ -269,7 +304,29 @@
           <w:sz w:val="22"/>
           <w:szCs w:val="22"/>
         </w:rPr>
-        <w:t>Explore the data in SQL Server database</w:t>
+        <w:t>The first step was to convert all fields to VARCHAR</w:t>
+      </w:r>
+    </w:p>
+    <w:p>
+      <w:pPr>
+        <w:pStyle w:val="ListParagraph"/>
+        <w:numPr>
+          <w:ilvl w:val="0"/>
+          <w:numId w:val="2"/>
+        </w:numPr>
+        <w:rPr>
+          <w:rFonts w:ascii="Calibri" w:hAnsi="Calibri" w:cs="Calibri"/>
+          <w:sz w:val="22"/>
+          <w:szCs w:val="22"/>
+        </w:rPr>
+      </w:pPr>
+      <w:r>
+        <w:rPr>
+          <w:rFonts w:ascii="Calibri" w:hAnsi="Calibri" w:cs="Calibri"/>
+          <w:sz w:val="22"/>
+          <w:szCs w:val="22"/>
+        </w:rPr>
+        <w:t>Second, import the data using bulk import query</w:t>
       </w:r>
     </w:p>
     <w:p>
@@ -291,7 +348,7 @@
           <w:sz w:val="22"/>
           <w:szCs w:val="22"/>
         </w:rPr>
-        <w:t>Aggregate the data before importing it into PowerBI</w:t>
+        <w:t>Explore the data in SQL Server database</w:t>
       </w:r>
     </w:p>
     <w:p>
@@ -313,22 +370,46 @@
           <w:sz w:val="22"/>
           <w:szCs w:val="22"/>
         </w:rPr>
-        <w:t>Crete data models</w:t>
-      </w:r>
-    </w:p>
-    <w:p>
-      <w:pPr>
-        <w:rPr>
-          <w:rFonts w:ascii="Calibri" w:hAnsi="Calibri" w:cs="Calibri"/>
-          <w:sz w:val="22"/>
-          <w:szCs w:val="22"/>
-        </w:rPr>
-      </w:pPr>
-      <w:r>
-        <w:rPr>
-          <w:rFonts w:ascii="Calibri" w:hAnsi="Calibri" w:cs="Calibri"/>
-          <w:sz w:val="22"/>
-          <w:szCs w:val="22"/>
+        <w:t>Aggregate the data before importing it into PowerBI</w:t>
+      </w:r>
+    </w:p>
+    <w:p>
+      <w:pPr>
+        <w:pStyle w:val="ListParagraph"/>
+        <w:numPr>
+          <w:ilvl w:val="0"/>
+          <w:numId w:val="1"/>
+        </w:numPr>
+        <w:rPr>
+          <w:rFonts w:ascii="Calibri" w:hAnsi="Calibri" w:cs="Calibri"/>
+          <w:sz w:val="22"/>
+          <w:szCs w:val="22"/>
+        </w:rPr>
+      </w:pPr>
+      <w:r>
+        <w:rPr>
+          <w:rFonts w:ascii="Calibri" w:hAnsi="Calibri" w:cs="Calibri"/>
+          <w:sz w:val="22"/>
+          <w:szCs w:val="22"/>
+        </w:rPr>
+        <w:t>Create data models</w:t>
+      </w:r>
+    </w:p>
+    <w:p>
+      <w:pPr>
+        <w:rPr>
+          <w:rFonts w:ascii="Calibri" w:hAnsi="Calibri" w:cs="Calibri"/>
+          <w:sz w:val="22"/>
+          <w:szCs w:val="22"/>
+          <w:u w:val="single"/>
+        </w:rPr>
+      </w:pPr>
+      <w:r>
+        <w:rPr>
+          <w:rFonts w:ascii="Calibri" w:hAnsi="Calibri" w:cs="Calibri"/>
+          <w:sz w:val="22"/>
+          <w:szCs w:val="22"/>
+          <w:u w:val="single"/>
         </w:rPr>
         <w:t>Challenges &amp; Solutions</w:t>
       </w:r>
@@ -453,31 +534,7 @@
                 <w:sz w:val="22"/>
                 <w:szCs w:val="22"/>
               </w:rPr>
-              <w:t>On Insert into Taxi_Zones table, field</w:t>
-            </w:r>
-            <w:r>
-              <w:rPr>
-                <w:rFonts w:ascii="Calibri" w:hAnsi="Calibri" w:cs="Calibri"/>
-                <w:sz w:val="22"/>
-                <w:szCs w:val="22"/>
-              </w:rPr>
-              <w:t>s</w:t>
-            </w:r>
-            <w:r>
-              <w:rPr>
-                <w:rFonts w:ascii="Calibri" w:hAnsi="Calibri" w:cs="Calibri"/>
-                <w:sz w:val="22"/>
-                <w:szCs w:val="22"/>
-              </w:rPr>
-              <w:t xml:space="preserve"> ‘Borough</w:t>
-            </w:r>
-            <w:r>
-              <w:rPr>
-                <w:rFonts w:ascii="Calibri" w:hAnsi="Calibri" w:cs="Calibri"/>
-                <w:sz w:val="22"/>
-                <w:szCs w:val="22"/>
-              </w:rPr>
-              <w:t xml:space="preserve">’, </w:t>
+              <w:t xml:space="preserve">On Insert into Taxi_Zones table, fields ‘Borough’, </w:t>
             </w:r>
             <w:r>
               <w:rPr>
@@ -493,23 +550,7 @@
                 <w:sz w:val="22"/>
                 <w:szCs w:val="22"/>
               </w:rPr>
-              <w:t>’</w:t>
-            </w:r>
-            <w:r>
-              <w:rPr>
-                <w:rFonts w:ascii="Calibri" w:hAnsi="Calibri" w:cs="Calibri"/>
-                <w:sz w:val="22"/>
-                <w:szCs w:val="22"/>
-              </w:rPr>
-              <w:t xml:space="preserve"> &amp; </w:t>
-            </w:r>
-            <w:r>
-              <w:rPr>
-                <w:rFonts w:ascii="Calibri" w:hAnsi="Calibri" w:cs="Calibri"/>
-                <w:sz w:val="22"/>
-                <w:szCs w:val="22"/>
-              </w:rPr>
-              <w:t>‘</w:t>
+              <w:t>’ &amp; ‘</w:t>
             </w:r>
             <w:r>
               <w:rPr>
@@ -525,15 +566,7 @@
                 <w:sz w:val="22"/>
                 <w:szCs w:val="22"/>
               </w:rPr>
-              <w:t>’</w:t>
-            </w:r>
-            <w:r>
-              <w:rPr>
-                <w:rFonts w:ascii="Calibri" w:hAnsi="Calibri" w:cs="Calibri"/>
-                <w:sz w:val="22"/>
-                <w:szCs w:val="22"/>
-              </w:rPr>
-              <w:t xml:space="preserve"> had limited characters as it was created as a VARCHAR only</w:t>
+              <w:t>’ had limited characters as it was created as a VARCHAR only</w:t>
             </w:r>
           </w:p>
         </w:tc>
@@ -555,15 +588,7 @@
                 <w:sz w:val="22"/>
                 <w:szCs w:val="22"/>
               </w:rPr>
-              <w:t xml:space="preserve">Created an ALTER Query to increase the size of characters to </w:t>
-            </w:r>
-            <w:r>
-              <w:rPr>
-                <w:rFonts w:ascii="Calibri" w:hAnsi="Calibri" w:cs="Calibri"/>
-                <w:sz w:val="22"/>
-                <w:szCs w:val="22"/>
-              </w:rPr>
-              <w:t>500</w:t>
+              <w:t>Created an ALTER Query to increase the size of characters to 500</w:t>
             </w:r>
           </w:p>
         </w:tc>
@@ -631,31 +656,7 @@
                 <w:sz w:val="22"/>
                 <w:szCs w:val="22"/>
               </w:rPr>
-              <w:t xml:space="preserve">Created separate ALTER </w:t>
-            </w:r>
-            <w:r>
-              <w:rPr>
-                <w:rFonts w:ascii="Calibri" w:hAnsi="Calibri" w:cs="Calibri"/>
-                <w:sz w:val="22"/>
-                <w:szCs w:val="22"/>
-              </w:rPr>
-              <w:t>query for</w:t>
-            </w:r>
-            <w:r>
-              <w:rPr>
-                <w:rFonts w:ascii="Calibri" w:hAnsi="Calibri" w:cs="Calibri"/>
-                <w:sz w:val="22"/>
-                <w:szCs w:val="22"/>
-              </w:rPr>
-              <w:t xml:space="preserve"> each </w:t>
-            </w:r>
-            <w:r>
-              <w:rPr>
-                <w:rFonts w:ascii="Calibri" w:hAnsi="Calibri" w:cs="Calibri"/>
-                <w:sz w:val="22"/>
-                <w:szCs w:val="22"/>
-              </w:rPr>
-              <w:t>field.</w:t>
+              <w:t>Created separate ALTER queries for each field.</w:t>
             </w:r>
           </w:p>
         </w:tc>
@@ -673,6 +674,85 @@
                 <w:szCs w:val="22"/>
               </w:rPr>
             </w:pPr>
+            <w:r>
+              <w:rPr>
+                <w:rFonts w:ascii="Calibri" w:hAnsi="Calibri" w:cs="Calibri"/>
+                <w:sz w:val="22"/>
+                <w:szCs w:val="22"/>
+              </w:rPr>
+              <w:t>3.</w:t>
+            </w:r>
+          </w:p>
+        </w:tc>
+        <w:tc>
+          <w:tcPr>
+            <w:tcW w:w="5170" w:type="dxa"/>
+          </w:tcPr>
+          <w:p>
+            <w:pPr>
+              <w:rPr>
+                <w:rFonts w:ascii="Calibri" w:hAnsi="Calibri" w:cs="Calibri"/>
+                <w:sz w:val="22"/>
+                <w:szCs w:val="22"/>
+              </w:rPr>
+            </w:pPr>
+            <w:r>
+              <w:rPr>
+                <w:rFonts w:ascii="Calibri" w:hAnsi="Calibri" w:cs="Calibri"/>
+                <w:sz w:val="22"/>
+                <w:szCs w:val="22"/>
+              </w:rPr>
+              <w:t>Large data files to GitHub.</w:t>
+            </w:r>
+          </w:p>
+        </w:tc>
+        <w:tc>
+          <w:tcPr>
+            <w:tcW w:w="3195" w:type="dxa"/>
+          </w:tcPr>
+          <w:p>
+            <w:pPr>
+              <w:rPr>
+                <w:rFonts w:ascii="Calibri" w:hAnsi="Calibri" w:cs="Calibri"/>
+                <w:sz w:val="22"/>
+                <w:szCs w:val="22"/>
+              </w:rPr>
+            </w:pPr>
+            <w:r>
+              <w:rPr>
+                <w:rFonts w:ascii="Calibri" w:hAnsi="Calibri" w:cs="Calibri"/>
+                <w:sz w:val="22"/>
+                <w:szCs w:val="22"/>
+              </w:rPr>
+              <w:t xml:space="preserve">The data files were too large to be uploaded to GitHub, the workaround was to upload to OneDrive on this link: </w:t>
+            </w:r>
+            <w:hyperlink r:id="rId7" w:history="1">
+              <w:r>
+                <w:rPr>
+                  <w:rStyle w:val="Hyperlink"/>
+                  <w:rFonts w:ascii="Calibri" w:hAnsi="Calibri" w:cs="Calibri"/>
+                  <w:sz w:val="22"/>
+                  <w:szCs w:val="22"/>
+                </w:rPr>
+                <w:t>NYC_TRIPS</w:t>
+              </w:r>
+            </w:hyperlink>
+          </w:p>
+        </w:tc>
+      </w:tr>
+      <w:tr>
+        <w:tc>
+          <w:tcPr>
+            <w:tcW w:w="985" w:type="dxa"/>
+          </w:tcPr>
+          <w:p>
+            <w:pPr>
+              <w:rPr>
+                <w:rFonts w:ascii="Calibri" w:hAnsi="Calibri" w:cs="Calibri"/>
+                <w:sz w:val="22"/>
+                <w:szCs w:val="22"/>
+              </w:rPr>
+            </w:pPr>
           </w:p>
         </w:tc>
         <w:tc>
@@ -894,13 +974,271 @@
       <w:pPr>
         <w:rPr>
           <w:rFonts w:ascii="Calibri" w:hAnsi="Calibri" w:cs="Calibri"/>
-          <w:sz w:val="22"/>
-          <w:szCs w:val="22"/>
-        </w:rPr>
-      </w:pPr>
-    </w:p>
+          <w:b/>
+          <w:bCs/>
+          <w:sz w:val="22"/>
+          <w:szCs w:val="22"/>
+          <w:u w:val="single"/>
+        </w:rPr>
+      </w:pPr>
+      <w:r>
+        <w:rPr>
+          <w:rFonts w:ascii="Calibri" w:hAnsi="Calibri" w:cs="Calibri"/>
+          <w:b/>
+          <w:bCs/>
+          <w:sz w:val="22"/>
+          <w:szCs w:val="22"/>
+          <w:u w:val="single"/>
+        </w:rPr>
+        <w:lastRenderedPageBreak/>
+        <w:t>Challenges &amp; Solutions</w:t>
+      </w:r>
+    </w:p>
+    <w:p>
+      <w:pPr>
+        <w:pStyle w:val="ListParagraph"/>
+        <w:numPr>
+          <w:ilvl w:val="0"/>
+          <w:numId w:val="3"/>
+        </w:numPr>
+        <w:rPr>
+          <w:rFonts w:ascii="Calibri" w:hAnsi="Calibri" w:cs="Calibri"/>
+          <w:sz w:val="22"/>
+          <w:szCs w:val="22"/>
+        </w:rPr>
+      </w:pPr>
+      <w:r>
+        <w:rPr>
+          <w:rFonts w:ascii="Calibri" w:hAnsi="Calibri" w:cs="Calibri"/>
+          <w:sz w:val="22"/>
+          <w:szCs w:val="22"/>
+        </w:rPr>
+        <w:t>Import of Data</w:t>
+      </w:r>
+    </w:p>
+    <w:p>
+      <w:pPr>
+        <w:pStyle w:val="ListParagraph"/>
+        <w:numPr>
+          <w:ilvl w:val="0"/>
+          <w:numId w:val="2"/>
+        </w:numPr>
+        <w:rPr>
+          <w:rFonts w:ascii="Calibri" w:hAnsi="Calibri" w:cs="Calibri"/>
+          <w:sz w:val="22"/>
+          <w:szCs w:val="22"/>
+        </w:rPr>
+      </w:pPr>
+      <w:r>
+        <w:rPr>
+          <w:rFonts w:ascii="Calibri" w:hAnsi="Calibri" w:cs="Calibri"/>
+          <w:sz w:val="22"/>
+          <w:szCs w:val="22"/>
+        </w:rPr>
+        <w:t>The raw data for the Trips table was voluminous to be inserted into the table using.</w:t>
+      </w:r>
+    </w:p>
+    <w:p>
+      <w:pPr>
+        <w:pStyle w:val="ListParagraph"/>
+        <w:numPr>
+          <w:ilvl w:val="0"/>
+          <w:numId w:val="2"/>
+        </w:numPr>
+        <w:rPr>
+          <w:rFonts w:ascii="Calibri" w:hAnsi="Calibri" w:cs="Calibri"/>
+          <w:sz w:val="22"/>
+          <w:szCs w:val="22"/>
+        </w:rPr>
+      </w:pPr>
+      <w:r>
+        <w:rPr>
+          <w:rFonts w:ascii="Calibri" w:hAnsi="Calibri" w:cs="Calibri"/>
+          <w:sz w:val="22"/>
+          <w:szCs w:val="22"/>
+        </w:rPr>
+        <w:t>Workaround 1</w:t>
+      </w:r>
+    </w:p>
+    <w:p>
+      <w:pPr>
+        <w:pStyle w:val="ListParagraph"/>
+        <w:numPr>
+          <w:ilvl w:val="1"/>
+          <w:numId w:val="2"/>
+        </w:numPr>
+        <w:rPr>
+          <w:rFonts w:ascii="Calibri" w:hAnsi="Calibri" w:cs="Calibri"/>
+          <w:sz w:val="22"/>
+          <w:szCs w:val="22"/>
+        </w:rPr>
+      </w:pPr>
+      <w:r>
+        <w:rPr>
+          <w:rFonts w:ascii="Calibri" w:hAnsi="Calibri" w:cs="Calibri"/>
+          <w:sz w:val="22"/>
+          <w:szCs w:val="22"/>
+        </w:rPr>
+        <w:t xml:space="preserve">At first, I tried </w:t>
+      </w:r>
+      <w:proofErr w:type="gramStart"/>
+      <w:r>
+        <w:rPr>
+          <w:rFonts w:ascii="Calibri" w:hAnsi="Calibri" w:cs="Calibri"/>
+          <w:sz w:val="22"/>
+          <w:szCs w:val="22"/>
+        </w:rPr>
+        <w:t>an</w:t>
+      </w:r>
+      <w:proofErr w:type="gramEnd"/>
+      <w:r>
+        <w:rPr>
+          <w:rFonts w:ascii="Calibri" w:hAnsi="Calibri" w:cs="Calibri"/>
+          <w:sz w:val="22"/>
+          <w:szCs w:val="22"/>
+        </w:rPr>
+        <w:t xml:space="preserve"> BULK insert query which kept on giving errors about a mismatch between my table data type and my CSV data types. The initial BULK insert is in the SQL Queries folder named </w:t>
+      </w:r>
+      <w:r>
+        <w:rPr>
+          <w:rFonts w:ascii="Calibri" w:hAnsi="Calibri" w:cs="Calibri"/>
+          <w:color w:val="0070C0"/>
+          <w:sz w:val="22"/>
+          <w:szCs w:val="22"/>
+        </w:rPr>
+        <w:t>‘Bulk Insert Trips Data Query’</w:t>
+      </w:r>
+    </w:p>
+    <w:p>
+      <w:pPr>
+        <w:pStyle w:val="ListParagraph"/>
+        <w:numPr>
+          <w:ilvl w:val="0"/>
+          <w:numId w:val="2"/>
+        </w:numPr>
+        <w:rPr>
+          <w:rFonts w:ascii="Calibri" w:hAnsi="Calibri" w:cs="Calibri"/>
+          <w:sz w:val="22"/>
+          <w:szCs w:val="22"/>
+        </w:rPr>
+      </w:pPr>
+      <w:r>
+        <w:rPr>
+          <w:rFonts w:ascii="Calibri" w:hAnsi="Calibri" w:cs="Calibri"/>
+          <w:sz w:val="22"/>
+          <w:szCs w:val="22"/>
+        </w:rPr>
+        <w:t>Workaround 2</w:t>
+      </w:r>
+    </w:p>
+    <w:p>
+      <w:pPr>
+        <w:pStyle w:val="ListParagraph"/>
+        <w:numPr>
+          <w:ilvl w:val="1"/>
+          <w:numId w:val="2"/>
+        </w:numPr>
+        <w:rPr>
+          <w:rFonts w:ascii="Calibri" w:hAnsi="Calibri" w:cs="Calibri"/>
+          <w:sz w:val="22"/>
+          <w:szCs w:val="22"/>
+        </w:rPr>
+      </w:pPr>
+      <w:r>
+        <w:rPr>
+          <w:rFonts w:ascii="Calibri" w:hAnsi="Calibri" w:cs="Calibri"/>
+          <w:sz w:val="22"/>
+          <w:szCs w:val="22"/>
+        </w:rPr>
+        <w:t xml:space="preserve">After no success with workaround 1, I researched a technique that proved to work. It involved altering my existing fields data type to VARCHAR using query </w:t>
+      </w:r>
+      <w:r>
+        <w:rPr>
+          <w:rFonts w:ascii="Calibri" w:hAnsi="Calibri" w:cs="Calibri"/>
+          <w:color w:val="0070C0"/>
+          <w:sz w:val="22"/>
+          <w:szCs w:val="22"/>
+        </w:rPr>
+        <w:t>‘ALTER TRIPS TABLE _ ALL FIELDS TO VARCHAR’</w:t>
+      </w:r>
+      <w:r>
+        <w:rPr>
+          <w:rFonts w:ascii="Calibri" w:hAnsi="Calibri" w:cs="Calibri"/>
+          <w:sz w:val="22"/>
+          <w:szCs w:val="22"/>
+        </w:rPr>
+        <w:t>, importing the data and finally converting them back into the original data types.</w:t>
+      </w:r>
+    </w:p>
+    <w:p>
+      <w:pPr>
+        <w:pStyle w:val="ListParagraph"/>
+        <w:numPr>
+          <w:ilvl w:val="0"/>
+          <w:numId w:val="3"/>
+        </w:numPr>
+        <w:rPr>
+          <w:rFonts w:ascii="Calibri" w:hAnsi="Calibri" w:cs="Calibri"/>
+          <w:sz w:val="22"/>
+          <w:szCs w:val="22"/>
+        </w:rPr>
+      </w:pPr>
+      <w:r>
+        <w:rPr>
+          <w:rFonts w:ascii="Calibri" w:hAnsi="Calibri" w:cs="Calibri"/>
+          <w:sz w:val="22"/>
+          <w:szCs w:val="22"/>
+        </w:rPr>
+        <w:t>Assuming all Trips Data has the same data fields.</w:t>
+      </w:r>
+    </w:p>
+    <w:p>
+      <w:pPr>
+        <w:pStyle w:val="ListParagraph"/>
+        <w:numPr>
+          <w:ilvl w:val="0"/>
+          <w:numId w:val="2"/>
+        </w:numPr>
+        <w:rPr>
+          <w:rFonts w:ascii="Calibri" w:hAnsi="Calibri" w:cs="Calibri"/>
+          <w:sz w:val="22"/>
+          <w:szCs w:val="22"/>
+        </w:rPr>
+      </w:pPr>
+      <w:r>
+        <w:rPr>
+          <w:rFonts w:ascii="Calibri" w:hAnsi="Calibri" w:cs="Calibri"/>
+          <w:sz w:val="22"/>
+          <w:szCs w:val="22"/>
+        </w:rPr>
+        <w:t>Initially it was assumed that all data files have the same number of data fields, and it was ordered in the same format. Upon investigation, I discovered that this was not consistent for all the years.</w:t>
+      </w:r>
+    </w:p>
+    <w:p>
+      <w:pPr>
+        <w:pStyle w:val="ListParagraph"/>
+        <w:numPr>
+          <w:ilvl w:val="0"/>
+          <w:numId w:val="2"/>
+        </w:numPr>
+        <w:rPr>
+          <w:rFonts w:ascii="Calibri" w:hAnsi="Calibri" w:cs="Calibri"/>
+          <w:sz w:val="22"/>
+          <w:szCs w:val="22"/>
+        </w:rPr>
+      </w:pPr>
+      <w:r>
+        <w:rPr>
+          <w:rFonts w:ascii="Calibri" w:hAnsi="Calibri" w:cs="Calibri"/>
+          <w:sz w:val="22"/>
+          <w:szCs w:val="22"/>
+        </w:rPr>
+        <w:t>Next Step: Create separate tables for each year and import the data separately to avoid inconsistencies.</w:t>
+      </w:r>
+    </w:p>
+    <w:p/>
     <w:sectPr>
-      <w:footerReference w:type="default" r:id="rId7"/>
+      <w:footerReference w:type="default" r:id="rId8"/>
       <w:pgSz w:w="12240" w:h="15840"/>
       <w:pgMar w:top="1440" w:right="1440" w:bottom="1440" w:left="1440" w:header="720" w:footer="720" w:gutter="0"/>
       <w:cols w:space="720"/>
@@ -911,7 +1249,7 @@
 </file>
 
 <file path=word/endnotes.xml><?xml version="1.0" encoding="utf-8"?>
-<w:endnotes xmlns:wpc="http://schemas.microsoft.com/office/word/2010/wordprocessingCanvas" xmlns:cx="http://schemas.microsoft.com/office/drawing/2014/chartex" xmlns:cx1="http://schemas.microsoft.com/office/drawing/2015/9/8/chartex" xmlns:cx2="http://schemas.microsoft.com/office/drawing/2015/10/21/chartex" xmlns:cx3="http://schemas.microsoft.com/office/drawing/2016/5/9/chartex" xmlns:cx4="http://schemas.microsoft.com/office/drawing/2016/5/10/chartex" xmlns:cx5="http://schemas.microsoft.com/office/drawing/2016/5/11/chartex" xmlns:cx6="http://schemas.microsoft.com/office/drawing/2016/5/12/chartex" xmlns:cx7="http://schemas.microsoft.com/office/drawing/2016/5/13/chartex" xmlns:cx8="http://schemas.microsoft.com/office/drawing/2016/5/14/chartex" xmlns:mc="http://schemas.openxmlformats.org/markup-compatibility/2006" xmlns:aink="http://schemas.microsoft.com/office/drawing/2016/ink" xmlns:am3d="http://schemas.microsoft.com/office/drawing/2017/model3d" xmlns:o="urn:schemas-microsoft-com:office:office" xmlns:oel="http://schemas.microsoft.com/office/2019/extlst" xmlns:r="http://schemas.openxmlformats.org/officeDocument/2006/relationships" xmlns:m="http://schemas.openxmlformats.org/officeDocument/2006/math" xmlns:v="urn:schemas-microsoft-com:vml" xmlns:wp14="http://schemas.microsoft.com/office/word/2010/wordprocessingDrawing" xmlns:wp="http://schemas.openxmlformats.org/drawingml/2006/wordprocessingDrawing" xmlns:w10="urn:schemas-microsoft-com:office:word" xmlns:w="http://schemas.openxmlformats.org/wordprocessingml/2006/main" xmlns:w14="http://schemas.microsoft.com/office/word/2010/wordml" xmlns:w15="http://schemas.microsoft.com/office/word/2012/wordml" xmlns:w16cex="http://schemas.microsoft.com/office/word/2018/wordml/cex" xmlns:w16cid="http://schemas.microsoft.com/office/word/2016/wordml/cid" xmlns:w16="http://schemas.microsoft.com/office/word/2018/wordml" xmlns:w16du="http://schemas.microsoft.com/office/word/2023/wordml/word16du" xmlns:w16sdtdh="http://schemas.microsoft.com/office/word/2020/wordml/sdtdatahash" xmlns:w16se="http://schemas.microsoft.com/office/word/2015/wordml/symex" xmlns:wpg="http://schemas.microsoft.com/office/word/2010/wordprocessingGroup" xmlns:wpi="http://schemas.microsoft.com/office/word/2010/wordprocessingInk" xmlns:wne="http://schemas.microsoft.com/office/word/2006/wordml" xmlns:wps="http://schemas.microsoft.com/office/word/2010/wordprocessingShape" mc:Ignorable="w14 w15 w16se w16cid w16 w16cex w16sdtdh w16du wp14">
+<w:endnotes xmlns:wpc="http://schemas.microsoft.com/office/word/2010/wordprocessingCanvas" xmlns:cx="http://schemas.microsoft.com/office/drawing/2014/chartex" xmlns:cx1="http://schemas.microsoft.com/office/drawing/2015/9/8/chartex" xmlns:cx2="http://schemas.microsoft.com/office/drawing/2015/10/21/chartex" xmlns:cx3="http://schemas.microsoft.com/office/drawing/2016/5/9/chartex" xmlns:cx4="http://schemas.microsoft.com/office/drawing/2016/5/10/chartex" xmlns:cx5="http://schemas.microsoft.com/office/drawing/2016/5/11/chartex" xmlns:cx6="http://schemas.microsoft.com/office/drawing/2016/5/12/chartex" xmlns:cx7="http://schemas.microsoft.com/office/drawing/2016/5/13/chartex" xmlns:cx8="http://schemas.microsoft.com/office/drawing/2016/5/14/chartex" xmlns:mc="http://schemas.openxmlformats.org/markup-compatibility/2006" xmlns:aink="http://schemas.microsoft.com/office/drawing/2016/ink" xmlns:am3d="http://schemas.microsoft.com/office/drawing/2017/model3d" xmlns:o="urn:schemas-microsoft-com:office:office" xmlns:oel="http://schemas.microsoft.com/office/2019/extlst" xmlns:r="http://schemas.openxmlformats.org/officeDocument/2006/relationships" xmlns:m="http://schemas.openxmlformats.org/officeDocument/2006/math" xmlns:v="urn:schemas-microsoft-com:vml" xmlns:wp14="http://schemas.microsoft.com/office/word/2010/wordprocessingDrawing" xmlns:wp="http://schemas.openxmlformats.org/drawingml/2006/wordprocessingDrawing" xmlns:w10="urn:schemas-microsoft-com:office:word" xmlns:w="http://schemas.openxmlformats.org/wordprocessingml/2006/main" xmlns:w14="http://schemas.microsoft.com/office/word/2010/wordml" xmlns:w15="http://schemas.microsoft.com/office/word/2012/wordml" xmlns:w16cex="http://schemas.microsoft.com/office/word/2018/wordml/cex" xmlns:w16cid="http://schemas.microsoft.com/office/word/2016/wordml/cid" xmlns:w16="http://schemas.microsoft.com/office/word/2018/wordml" xmlns:w16du="http://schemas.microsoft.com/office/word/2023/wordml/word16du" xmlns:w16sdtdh="http://schemas.microsoft.com/office/word/2020/wordml/sdtdatahash" xmlns:w16sdtfl="http://schemas.microsoft.com/office/word/2024/wordml/sdtformatlock" xmlns:w16se="http://schemas.microsoft.com/office/word/2015/wordml/symex" xmlns:wpg="http://schemas.microsoft.com/office/word/2010/wordprocessingGroup" xmlns:wpi="http://schemas.microsoft.com/office/word/2010/wordprocessingInk" xmlns:wne="http://schemas.microsoft.com/office/word/2006/wordml" xmlns:wps="http://schemas.microsoft.com/office/word/2010/wordprocessingShape" mc:Ignorable="w14 w15 w16se w16cid w16 w16cex w16sdtdh w16sdtfl w16du wp14">
   <w:endnote w:type="separator" w:id="-1">
     <w:p>
       <w:pPr>
@@ -936,7 +1274,7 @@
 </file>
 
 <file path=word/footer1.xml><?xml version="1.0" encoding="utf-8"?>
-<w:ftr xmlns:wpc="http://schemas.microsoft.com/office/word/2010/wordprocessingCanvas" xmlns:cx="http://schemas.microsoft.com/office/drawing/2014/chartex" xmlns:cx1="http://schemas.microsoft.com/office/drawing/2015/9/8/chartex" xmlns:cx2="http://schemas.microsoft.com/office/drawing/2015/10/21/chartex" xmlns:cx3="http://schemas.microsoft.com/office/drawing/2016/5/9/chartex" xmlns:cx4="http://schemas.microsoft.com/office/drawing/2016/5/10/chartex" xmlns:cx5="http://schemas.microsoft.com/office/drawing/2016/5/11/chartex" xmlns:cx6="http://schemas.microsoft.com/office/drawing/2016/5/12/chartex" xmlns:cx7="http://schemas.microsoft.com/office/drawing/2016/5/13/chartex" xmlns:cx8="http://schemas.microsoft.com/office/drawing/2016/5/14/chartex" xmlns:mc="http://schemas.openxmlformats.org/markup-compatibility/2006" xmlns:aink="http://schemas.microsoft.com/office/drawing/2016/ink" xmlns:am3d="http://schemas.microsoft.com/office/drawing/2017/model3d" xmlns:o="urn:schemas-microsoft-com:office:office" xmlns:oel="http://schemas.microsoft.com/office/2019/extlst" xmlns:r="http://schemas.openxmlformats.org/officeDocument/2006/relationships" xmlns:m="http://schemas.openxmlformats.org/officeDocument/2006/math" xmlns:v="urn:schemas-microsoft-com:vml" xmlns:wp14="http://schemas.microsoft.com/office/word/2010/wordprocessingDrawing" xmlns:wp="http://schemas.openxmlformats.org/drawingml/2006/wordprocessingDrawing" xmlns:w10="urn:schemas-microsoft-com:office:word" xmlns:w="http://schemas.openxmlformats.org/wordprocessingml/2006/main" xmlns:w14="http://schemas.microsoft.com/office/word/2010/wordml" xmlns:w15="http://schemas.microsoft.com/office/word/2012/wordml" xmlns:w16cex="http://schemas.microsoft.com/office/word/2018/wordml/cex" xmlns:w16cid="http://schemas.microsoft.com/office/word/2016/wordml/cid" xmlns:w16="http://schemas.microsoft.com/office/word/2018/wordml" xmlns:w16du="http://schemas.microsoft.com/office/word/2023/wordml/word16du" xmlns:w16sdtdh="http://schemas.microsoft.com/office/word/2020/wordml/sdtdatahash" xmlns:w16se="http://schemas.microsoft.com/office/word/2015/wordml/symex" xmlns:wpg="http://schemas.microsoft.com/office/word/2010/wordprocessingGroup" xmlns:wpi="http://schemas.microsoft.com/office/word/2010/wordprocessingInk" xmlns:wne="http://schemas.microsoft.com/office/word/2006/wordml" xmlns:wps="http://schemas.microsoft.com/office/word/2010/wordprocessingShape" mc:Ignorable="w14 w15 w16se w16cid w16 w16cex w16sdtdh w16du wp14">
+<w:ftr xmlns:wpc="http://schemas.microsoft.com/office/word/2010/wordprocessingCanvas" xmlns:cx="http://schemas.microsoft.com/office/drawing/2014/chartex" xmlns:cx1="http://schemas.microsoft.com/office/drawing/2015/9/8/chartex" xmlns:cx2="http://schemas.microsoft.com/office/drawing/2015/10/21/chartex" xmlns:cx3="http://schemas.microsoft.com/office/drawing/2016/5/9/chartex" xmlns:cx4="http://schemas.microsoft.com/office/drawing/2016/5/10/chartex" xmlns:cx5="http://schemas.microsoft.com/office/drawing/2016/5/11/chartex" xmlns:cx6="http://schemas.microsoft.com/office/drawing/2016/5/12/chartex" xmlns:cx7="http://schemas.microsoft.com/office/drawing/2016/5/13/chartex" xmlns:cx8="http://schemas.microsoft.com/office/drawing/2016/5/14/chartex" xmlns:mc="http://schemas.openxmlformats.org/markup-compatibility/2006" xmlns:aink="http://schemas.microsoft.com/office/drawing/2016/ink" xmlns:am3d="http://schemas.microsoft.com/office/drawing/2017/model3d" xmlns:o="urn:schemas-microsoft-com:office:office" xmlns:oel="http://schemas.microsoft.com/office/2019/extlst" xmlns:r="http://schemas.openxmlformats.org/officeDocument/2006/relationships" xmlns:m="http://schemas.openxmlformats.org/officeDocument/2006/math" xmlns:v="urn:schemas-microsoft-com:vml" xmlns:wp14="http://schemas.microsoft.com/office/word/2010/wordprocessingDrawing" xmlns:wp="http://schemas.openxmlformats.org/drawingml/2006/wordprocessingDrawing" xmlns:w10="urn:schemas-microsoft-com:office:word" xmlns:w="http://schemas.openxmlformats.org/wordprocessingml/2006/main" xmlns:w14="http://schemas.microsoft.com/office/word/2010/wordml" xmlns:w15="http://schemas.microsoft.com/office/word/2012/wordml" xmlns:w16cex="http://schemas.microsoft.com/office/word/2018/wordml/cex" xmlns:w16cid="http://schemas.microsoft.com/office/word/2016/wordml/cid" xmlns:w16="http://schemas.microsoft.com/office/word/2018/wordml" xmlns:w16du="http://schemas.microsoft.com/office/word/2023/wordml/word16du" xmlns:w16sdtdh="http://schemas.microsoft.com/office/word/2020/wordml/sdtdatahash" xmlns:w16sdtfl="http://schemas.microsoft.com/office/word/2024/wordml/sdtformatlock" xmlns:w16se="http://schemas.microsoft.com/office/word/2015/wordml/symex" xmlns:wpg="http://schemas.microsoft.com/office/word/2010/wordprocessingGroup" xmlns:wpi="http://schemas.microsoft.com/office/word/2010/wordprocessingInk" xmlns:wne="http://schemas.microsoft.com/office/word/2006/wordml" xmlns:wps="http://schemas.microsoft.com/office/word/2010/wordprocessingShape" mc:Ignorable="w14 w15 w16se w16cid w16 w16cex w16sdtdh w16sdtfl w16du wp14">
   <w:sdt>
     <w:sdtPr>
       <w:id w:val="666139738"/>
@@ -995,7 +1333,7 @@
 </file>
 
 <file path=word/footnotes.xml><?xml version="1.0" encoding="utf-8"?>
-<w:footnotes xmlns:wpc="http://schemas.microsoft.com/office/word/2010/wordprocessingCanvas" xmlns:cx="http://schemas.microsoft.com/office/drawing/2014/chartex" xmlns:cx1="http://schemas.microsoft.com/office/drawing/2015/9/8/chartex" xmlns:cx2="http://schemas.microsoft.com/office/drawing/2015/10/21/chartex" xmlns:cx3="http://schemas.microsoft.com/office/drawing/2016/5/9/chartex" xmlns:cx4="http://schemas.microsoft.com/office/drawing/2016/5/10/chartex" xmlns:cx5="http://schemas.microsoft.com/office/drawing/2016/5/11/chartex" xmlns:cx6="http://schemas.microsoft.com/office/drawing/2016/5/12/chartex" xmlns:cx7="http://schemas.microsoft.com/office/drawing/2016/5/13/chartex" xmlns:cx8="http://schemas.microsoft.com/office/drawing/2016/5/14/chartex" xmlns:mc="http://schemas.openxmlformats.org/markup-compatibility/2006" xmlns:aink="http://schemas.microsoft.com/office/drawing/2016/ink" xmlns:am3d="http://schemas.microsoft.com/office/drawing/2017/model3d" xmlns:o="urn:schemas-microsoft-com:office:office" xmlns:oel="http://schemas.microsoft.com/office/2019/extlst" xmlns:r="http://schemas.openxmlformats.org/officeDocument/2006/relationships" xmlns:m="http://schemas.openxmlformats.org/officeDocument/2006/math" xmlns:v="urn:schemas-microsoft-com:vml" xmlns:wp14="http://schemas.microsoft.com/office/word/2010/wordprocessingDrawing" xmlns:wp="http://schemas.openxmlformats.org/drawingml/2006/wordprocessingDrawing" xmlns:w10="urn:schemas-microsoft-com:office:word" xmlns:w="http://schemas.openxmlformats.org/wordprocessingml/2006/main" xmlns:w14="http://schemas.microsoft.com/office/word/2010/wordml" xmlns:w15="http://schemas.microsoft.com/office/word/2012/wordml" xmlns:w16cex="http://schemas.microsoft.com/office/word/2018/wordml/cex" xmlns:w16cid="http://schemas.microsoft.com/office/word/2016/wordml/cid" xmlns:w16="http://schemas.microsoft.com/office/word/2018/wordml" xmlns:w16du="http://schemas.microsoft.com/office/word/2023/wordml/word16du" xmlns:w16sdtdh="http://schemas.microsoft.com/office/word/2020/wordml/sdtdatahash" xmlns:w16se="http://schemas.microsoft.com/office/word/2015/wordml/symex" xmlns:wpg="http://schemas.microsoft.com/office/word/2010/wordprocessingGroup" xmlns:wpi="http://schemas.microsoft.com/office/word/2010/wordprocessingInk" xmlns:wne="http://schemas.microsoft.com/office/word/2006/wordml" xmlns:wps="http://schemas.microsoft.com/office/word/2010/wordprocessingShape" mc:Ignorable="w14 w15 w16se w16cid w16 w16cex w16sdtdh w16du wp14">
+<w:footnotes xmlns:wpc="http://schemas.microsoft.com/office/word/2010/wordprocessingCanvas" xmlns:cx="http://schemas.microsoft.com/office/drawing/2014/chartex" xmlns:cx1="http://schemas.microsoft.com/office/drawing/2015/9/8/chartex" xmlns:cx2="http://schemas.microsoft.com/office/drawing/2015/10/21/chartex" xmlns:cx3="http://schemas.microsoft.com/office/drawing/2016/5/9/chartex" xmlns:cx4="http://schemas.microsoft.com/office/drawing/2016/5/10/chartex" xmlns:cx5="http://schemas.microsoft.com/office/drawing/2016/5/11/chartex" xmlns:cx6="http://schemas.microsoft.com/office/drawing/2016/5/12/chartex" xmlns:cx7="http://schemas.microsoft.com/office/drawing/2016/5/13/chartex" xmlns:cx8="http://schemas.microsoft.com/office/drawing/2016/5/14/chartex" xmlns:mc="http://schemas.openxmlformats.org/markup-compatibility/2006" xmlns:aink="http://schemas.microsoft.com/office/drawing/2016/ink" xmlns:am3d="http://schemas.microsoft.com/office/drawing/2017/model3d" xmlns:o="urn:schemas-microsoft-com:office:office" xmlns:oel="http://schemas.microsoft.com/office/2019/extlst" xmlns:r="http://schemas.openxmlformats.org/officeDocument/2006/relationships" xmlns:m="http://schemas.openxmlformats.org/officeDocument/2006/math" xmlns:v="urn:schemas-microsoft-com:vml" xmlns:wp14="http://schemas.microsoft.com/office/word/2010/wordprocessingDrawing" xmlns:wp="http://schemas.openxmlformats.org/drawingml/2006/wordprocessingDrawing" xmlns:w10="urn:schemas-microsoft-com:office:word" xmlns:w="http://schemas.openxmlformats.org/wordprocessingml/2006/main" xmlns:w14="http://schemas.microsoft.com/office/word/2010/wordml" xmlns:w15="http://schemas.microsoft.com/office/word/2012/wordml" xmlns:w16cex="http://schemas.microsoft.com/office/word/2018/wordml/cex" xmlns:w16cid="http://schemas.microsoft.com/office/word/2016/wordml/cid" xmlns:w16="http://schemas.microsoft.com/office/word/2018/wordml" xmlns:w16du="http://schemas.microsoft.com/office/word/2023/wordml/word16du" xmlns:w16sdtdh="http://schemas.microsoft.com/office/word/2020/wordml/sdtdatahash" xmlns:w16sdtfl="http://schemas.microsoft.com/office/word/2024/wordml/sdtformatlock" xmlns:w16se="http://schemas.microsoft.com/office/word/2015/wordml/symex" xmlns:wpg="http://schemas.microsoft.com/office/word/2010/wordprocessingGroup" xmlns:wpi="http://schemas.microsoft.com/office/word/2010/wordprocessingInk" xmlns:wne="http://schemas.microsoft.com/office/word/2006/wordml" xmlns:wps="http://schemas.microsoft.com/office/word/2010/wordprocessingShape" mc:Ignorable="w14 w15 w16se w16cid w16 w16cex w16sdtdh w16sdtfl w16du wp14">
   <w:footnote w:type="separator" w:id="-1">
     <w:p>
       <w:pPr>
@@ -1020,8 +1358,97 @@
 </file>
 
 <file path=word/numbering.xml><?xml version="1.0" encoding="utf-8"?>
-<w:numbering xmlns:wpc="http://schemas.microsoft.com/office/word/2010/wordprocessingCanvas" xmlns:cx="http://schemas.microsoft.com/office/drawing/2014/chartex" xmlns:cx1="http://schemas.microsoft.com/office/drawing/2015/9/8/chartex" xmlns:cx2="http://schemas.microsoft.com/office/drawing/2015/10/21/chartex" xmlns:cx3="http://schemas.microsoft.com/office/drawing/2016/5/9/chartex" xmlns:cx4="http://schemas.microsoft.com/office/drawing/2016/5/10/chartex" xmlns:cx5="http://schemas.microsoft.com/office/drawing/2016/5/11/chartex" xmlns:cx6="http://schemas.microsoft.com/office/drawing/2016/5/12/chartex" xmlns:cx7="http://schemas.microsoft.com/office/drawing/2016/5/13/chartex" xmlns:cx8="http://schemas.microsoft.com/office/drawing/2016/5/14/chartex" xmlns:mc="http://schemas.openxmlformats.org/markup-compatibility/2006" xmlns:aink="http://schemas.microsoft.com/office/drawing/2016/ink" xmlns:am3d="http://schemas.microsoft.com/office/drawing/2017/model3d" xmlns:o="urn:schemas-microsoft-com:office:office" xmlns:oel="http://schemas.microsoft.com/office/2019/extlst" xmlns:r="http://schemas.openxmlformats.org/officeDocument/2006/relationships" xmlns:m="http://schemas.openxmlformats.org/officeDocument/2006/math" xmlns:v="urn:schemas-microsoft-com:vml" xmlns:wp14="http://schemas.microsoft.com/office/word/2010/wordprocessingDrawing" xmlns:wp="http://schemas.openxmlformats.org/drawingml/2006/wordprocessingDrawing" xmlns:w10="urn:schemas-microsoft-com:office:word" xmlns:w="http://schemas.openxmlformats.org/wordprocessingml/2006/main" xmlns:w14="http://schemas.microsoft.com/office/word/2010/wordml" xmlns:w15="http://schemas.microsoft.com/office/word/2012/wordml" xmlns:w16cex="http://schemas.microsoft.com/office/word/2018/wordml/cex" xmlns:w16cid="http://schemas.microsoft.com/office/word/2016/wordml/cid" xmlns:w16="http://schemas.microsoft.com/office/word/2018/wordml" xmlns:w16du="http://schemas.microsoft.com/office/word/2023/wordml/word16du" xmlns:w16sdtdh="http://schemas.microsoft.com/office/word/2020/wordml/sdtdatahash" xmlns:w16se="http://schemas.microsoft.com/office/word/2015/wordml/symex" xmlns:wpg="http://schemas.microsoft.com/office/word/2010/wordprocessingGroup" xmlns:wpi="http://schemas.microsoft.com/office/word/2010/wordprocessingInk" xmlns:wne="http://schemas.microsoft.com/office/word/2006/wordml" xmlns:wps="http://schemas.microsoft.com/office/word/2010/wordprocessingShape" mc:Ignorable="w14 w15 w16se w16cid w16 w16cex w16sdtdh w16du wp14">
+<w:numbering xmlns:wpc="http://schemas.microsoft.com/office/word/2010/wordprocessingCanvas" xmlns:cx="http://schemas.microsoft.com/office/drawing/2014/chartex" xmlns:cx1="http://schemas.microsoft.com/office/drawing/2015/9/8/chartex" xmlns:cx2="http://schemas.microsoft.com/office/drawing/2015/10/21/chartex" xmlns:cx3="http://schemas.microsoft.com/office/drawing/2016/5/9/chartex" xmlns:cx4="http://schemas.microsoft.com/office/drawing/2016/5/10/chartex" xmlns:cx5="http://schemas.microsoft.com/office/drawing/2016/5/11/chartex" xmlns:cx6="http://schemas.microsoft.com/office/drawing/2016/5/12/chartex" xmlns:cx7="http://schemas.microsoft.com/office/drawing/2016/5/13/chartex" xmlns:cx8="http://schemas.microsoft.com/office/drawing/2016/5/14/chartex" xmlns:mc="http://schemas.openxmlformats.org/markup-compatibility/2006" xmlns:aink="http://schemas.microsoft.com/office/drawing/2016/ink" xmlns:am3d="http://schemas.microsoft.com/office/drawing/2017/model3d" xmlns:o="urn:schemas-microsoft-com:office:office" xmlns:oel="http://schemas.microsoft.com/office/2019/extlst" xmlns:r="http://schemas.openxmlformats.org/officeDocument/2006/relationships" xmlns:m="http://schemas.openxmlformats.org/officeDocument/2006/math" xmlns:v="urn:schemas-microsoft-com:vml" xmlns:wp14="http://schemas.microsoft.com/office/word/2010/wordprocessingDrawing" xmlns:wp="http://schemas.openxmlformats.org/drawingml/2006/wordprocessingDrawing" xmlns:w10="urn:schemas-microsoft-com:office:word" xmlns:w="http://schemas.openxmlformats.org/wordprocessingml/2006/main" xmlns:w14="http://schemas.microsoft.com/office/word/2010/wordml" xmlns:w15="http://schemas.microsoft.com/office/word/2012/wordml" xmlns:w16cex="http://schemas.microsoft.com/office/word/2018/wordml/cex" xmlns:w16cid="http://schemas.microsoft.com/office/word/2016/wordml/cid" xmlns:w16="http://schemas.microsoft.com/office/word/2018/wordml" xmlns:w16du="http://schemas.microsoft.com/office/word/2023/wordml/word16du" xmlns:w16sdtdh="http://schemas.microsoft.com/office/word/2020/wordml/sdtdatahash" xmlns:w16sdtfl="http://schemas.microsoft.com/office/word/2024/wordml/sdtformatlock" xmlns:w16se="http://schemas.microsoft.com/office/word/2015/wordml/symex" xmlns:wpg="http://schemas.microsoft.com/office/word/2010/wordprocessingGroup" xmlns:wpi="http://schemas.microsoft.com/office/word/2010/wordprocessingInk" xmlns:wne="http://schemas.microsoft.com/office/word/2006/wordml" xmlns:wps="http://schemas.microsoft.com/office/word/2010/wordprocessingShape" mc:Ignorable="w14 w15 w16se w16cid w16 w16cex w16sdtdh w16sdtfl w16du wp14">
   <w:abstractNum w:abstractNumId="0" w15:restartNumberingAfterBreak="0">
+    <w:nsid w:val="268B6098"/>
+    <w:multiLevelType w:val="hybridMultilevel"/>
+    <w:tmpl w:val="B5483E1A"/>
+    <w:lvl w:ilvl="0" w:tplc="0409000F">
+      <w:start w:val="1"/>
+      <w:numFmt w:val="decimal"/>
+      <w:lvlText w:val="%1."/>
+      <w:lvlJc w:val="left"/>
+      <w:pPr>
+        <w:ind w:left="720" w:hanging="360"/>
+      </w:pPr>
+      <w:rPr>
+        <w:rFonts w:hint="default"/>
+      </w:rPr>
+    </w:lvl>
+    <w:lvl w:ilvl="1" w:tplc="04090019" w:tentative="1">
+      <w:start w:val="1"/>
+      <w:numFmt w:val="lowerLetter"/>
+      <w:lvlText w:val="%2."/>
+      <w:lvlJc w:val="left"/>
+      <w:pPr>
+        <w:ind w:left="1440" w:hanging="360"/>
+      </w:pPr>
+    </w:lvl>
+    <w:lvl w:ilvl="2" w:tplc="0409001B" w:tentative="1">
+      <w:start w:val="1"/>
+      <w:numFmt w:val="lowerRoman"/>
+      <w:lvlText w:val="%3."/>
+      <w:lvlJc w:val="right"/>
+      <w:pPr>
+        <w:ind w:left="2160" w:hanging="180"/>
+      </w:pPr>
+    </w:lvl>
+    <w:lvl w:ilvl="3" w:tplc="0409000F" w:tentative="1">
+      <w:start w:val="1"/>
+      <w:numFmt w:val="decimal"/>
+      <w:lvlText w:val="%4."/>
+      <w:lvlJc w:val="left"/>
+      <w:pPr>
+        <w:ind w:left="2880" w:hanging="360"/>
+      </w:pPr>
+    </w:lvl>
+    <w:lvl w:ilvl="4" w:tplc="04090019" w:tentative="1">
+      <w:start w:val="1"/>
+      <w:numFmt w:val="lowerLetter"/>
+      <w:lvlText w:val="%5."/>
+      <w:lvlJc w:val="left"/>
+      <w:pPr>
+        <w:ind w:left="3600" w:hanging="360"/>
+      </w:pPr>
+    </w:lvl>
+    <w:lvl w:ilvl="5" w:tplc="0409001B" w:tentative="1">
+      <w:start w:val="1"/>
+      <w:numFmt w:val="lowerRoman"/>
+      <w:lvlText w:val="%6."/>
+      <w:lvlJc w:val="right"/>
+      <w:pPr>
+        <w:ind w:left="4320" w:hanging="180"/>
+      </w:pPr>
+    </w:lvl>
+    <w:lvl w:ilvl="6" w:tplc="0409000F" w:tentative="1">
+      <w:start w:val="1"/>
+      <w:numFmt w:val="decimal"/>
+      <w:lvlText w:val="%7."/>
+      <w:lvlJc w:val="left"/>
+      <w:pPr>
+        <w:ind w:left="5040" w:hanging="360"/>
+      </w:pPr>
+    </w:lvl>
+    <w:lvl w:ilvl="7" w:tplc="04090019" w:tentative="1">
+      <w:start w:val="1"/>
+      <w:numFmt w:val="lowerLetter"/>
+      <w:lvlText w:val="%8."/>
+      <w:lvlJc w:val="left"/>
+      <w:pPr>
+        <w:ind w:left="5760" w:hanging="360"/>
+      </w:pPr>
+    </w:lvl>
+    <w:lvl w:ilvl="8" w:tplc="0409001B" w:tentative="1">
+      <w:start w:val="1"/>
+      <w:numFmt w:val="lowerRoman"/>
+      <w:lvlText w:val="%9."/>
+      <w:lvlJc w:val="right"/>
+      <w:pPr>
+        <w:ind w:left="6480" w:hanging="180"/>
+      </w:pPr>
+    </w:lvl>
+  </w:abstractNum>
+  <w:abstractNum w:abstractNumId="1" w15:restartNumberingAfterBreak="0">
     <w:nsid w:val="276E60D3"/>
     <w:multiLevelType w:val="hybridMultilevel"/>
     <w:tmpl w:val="30F23948"/>
@@ -1037,7 +1464,7 @@
         <w:rFonts w:ascii="Calibri" w:eastAsiaTheme="minorHAnsi" w:hAnsi="Calibri" w:cs="Calibri" w:hint="default"/>
       </w:rPr>
     </w:lvl>
-    <w:lvl w:ilvl="1" w:tplc="04090003" w:tentative="1">
+    <w:lvl w:ilvl="1" w:tplc="04090003">
       <w:start w:val="1"/>
       <w:numFmt w:val="bullet"/>
       <w:lvlText w:val="o"/>
@@ -1134,7 +1561,7 @@
       </w:rPr>
     </w:lvl>
   </w:abstractNum>
-  <w:abstractNum w:abstractNumId="1" w15:restartNumberingAfterBreak="0">
+  <w:abstractNum w:abstractNumId="2" w15:restartNumberingAfterBreak="0">
     <w:nsid w:val="59514C3F"/>
     <w:multiLevelType w:val="hybridMultilevel"/>
     <w:tmpl w:val="FCECB418"/>
@@ -1224,16 +1651,19 @@
     </w:lvl>
   </w:abstractNum>
   <w:num w:numId="1" w16cid:durableId="1047535670">
+    <w:abstractNumId w:val="2"/>
+  </w:num>
+  <w:num w:numId="2" w16cid:durableId="2114519669">
     <w:abstractNumId w:val="1"/>
   </w:num>
-  <w:num w:numId="2" w16cid:durableId="2114519669">
+  <w:num w:numId="3" w16cid:durableId="1656255924">
     <w:abstractNumId w:val="0"/>
   </w:num>
 </w:numbering>
 </file>
 
 <file path=word/styles.xml><?xml version="1.0" encoding="utf-8"?>
-<w:styles xmlns:mc="http://schemas.openxmlformats.org/markup-compatibility/2006" xmlns:r="http://schemas.openxmlformats.org/officeDocument/2006/relationships" xmlns:w="http://schemas.openxmlformats.org/wordprocessingml/2006/main" xmlns:w14="http://schemas.microsoft.com/office/word/2010/wordml" xmlns:w15="http://schemas.microsoft.com/office/word/2012/wordml" xmlns:w16cex="http://schemas.microsoft.com/office/word/2018/wordml/cex" xmlns:w16cid="http://schemas.microsoft.com/office/word/2016/wordml/cid" xmlns:w16="http://schemas.microsoft.com/office/word/2018/wordml" xmlns:w16du="http://schemas.microsoft.com/office/word/2023/wordml/word16du" xmlns:w16sdtdh="http://schemas.microsoft.com/office/word/2020/wordml/sdtdatahash" xmlns:w16se="http://schemas.microsoft.com/office/word/2015/wordml/symex" mc:Ignorable="w14 w15 w16se w16cid w16 w16cex w16sdtdh w16du">
+<w:styles xmlns:mc="http://schemas.openxmlformats.org/markup-compatibility/2006" xmlns:r="http://schemas.openxmlformats.org/officeDocument/2006/relationships" xmlns:w="http://schemas.openxmlformats.org/wordprocessingml/2006/main" xmlns:w14="http://schemas.microsoft.com/office/word/2010/wordml" xmlns:w15="http://schemas.microsoft.com/office/word/2012/wordml" xmlns:w16cex="http://schemas.microsoft.com/office/word/2018/wordml/cex" xmlns:w16cid="http://schemas.microsoft.com/office/word/2016/wordml/cid" xmlns:w16="http://schemas.microsoft.com/office/word/2018/wordml" xmlns:w16du="http://schemas.microsoft.com/office/word/2023/wordml/word16du" xmlns:w16sdtdh="http://schemas.microsoft.com/office/word/2020/wordml/sdtdatahash" xmlns:w16sdtfl="http://schemas.microsoft.com/office/word/2024/wordml/sdtformatlock" xmlns:w16se="http://schemas.microsoft.com/office/word/2015/wordml/symex" mc:Ignorable="w14 w15 w16se w16cid w16 w16cex w16sdtdh w16sdtfl w16du">
   <w:docDefaults>
     <w:rPrDefault>
       <w:rPr>
@@ -1835,6 +2265,7 @@
   <w:style w:type="character" w:default="1" w:styleId="DefaultParagraphFont">
     <w:name w:val="Default Paragraph Font"/>
     <w:uiPriority w:val="1"/>
+    <w:semiHidden/>
     <w:unhideWhenUsed/>
   </w:style>
   <w:style w:type="table" w:default="1" w:styleId="TableNormal">
@@ -2210,6 +2641,17 @@
         <w:insideV w:val="single" w:sz="4" w:space="0" w:color="auto"/>
       </w:tblBorders>
     </w:tblPr>
+  </w:style>
+  <w:style w:type="character" w:styleId="Hyperlink">
+    <w:name w:val="Hyperlink"/>
+    <w:basedOn w:val="DefaultParagraphFont"/>
+    <w:uiPriority w:val="99"/>
+    <w:unhideWhenUsed/>
+    <w:rsid w:val="00FE47D4"/>
+    <w:rPr>
+      <w:color w:val="467886" w:themeColor="hyperlink"/>
+      <w:u w:val="single"/>
+    </w:rPr>
   </w:style>
 </w:styles>
 </file>

</xml_diff>

<commit_message>
Checked for NULL values and replaced with Unknown for data consistency
</commit_message>
<xml_diff>
--- a/NYC TAXI TRIPS DOCUMENTATION.docx
+++ b/NYC TAXI TRIPS DOCUMENTATION.docx
@@ -40,7 +40,87 @@
           <w:sz w:val="22"/>
           <w:szCs w:val="22"/>
         </w:rPr>
-        <w:t>This dataset was chosen because of the well-defined data dictionary and the richness of the data across multiple years. The total size of the dataset was too huge to be analyzed by Excel. Therefore, the first step was to create a SQL database, create a table and insert the data. This provided a perfect opportunity to showcase SQL and PowerBI skills. It’s going to be challenging but fun.</w:t>
+        <w:t xml:space="preserve">This dataset </w:t>
+      </w:r>
+      <w:r>
+        <w:rPr>
+          <w:rFonts w:ascii="Calibri" w:hAnsi="Calibri" w:cs="Calibri"/>
+          <w:sz w:val="22"/>
+          <w:szCs w:val="22"/>
+        </w:rPr>
+        <w:t>was chosen because of the well-defined data dictionary and the richness of the data across multiple years.</w:t>
+      </w:r>
+      <w:r>
+        <w:rPr>
+          <w:rFonts w:ascii="Calibri" w:hAnsi="Calibri" w:cs="Calibri"/>
+          <w:sz w:val="22"/>
+          <w:szCs w:val="22"/>
+        </w:rPr>
+        <w:t xml:space="preserve"> The total size of the dataset was too huge to be analyzed by Excel</w:t>
+      </w:r>
+      <w:r>
+        <w:rPr>
+          <w:rFonts w:ascii="Calibri" w:hAnsi="Calibri" w:cs="Calibri"/>
+          <w:sz w:val="22"/>
+          <w:szCs w:val="22"/>
+        </w:rPr>
+        <w:t xml:space="preserve">. PowerBI was an </w:t>
+      </w:r>
+      <w:r>
+        <w:rPr>
+          <w:rFonts w:ascii="Calibri" w:hAnsi="Calibri" w:cs="Calibri"/>
+          <w:sz w:val="22"/>
+          <w:szCs w:val="22"/>
+        </w:rPr>
+        <w:t>option,</w:t>
+      </w:r>
+      <w:r>
+        <w:rPr>
+          <w:rFonts w:ascii="Calibri" w:hAnsi="Calibri" w:cs="Calibri"/>
+          <w:sz w:val="22"/>
+          <w:szCs w:val="22"/>
+        </w:rPr>
+        <w:t xml:space="preserve"> but I realized during aggregates</w:t>
+      </w:r>
+      <w:r>
+        <w:rPr>
+          <w:rFonts w:ascii="Calibri" w:hAnsi="Calibri" w:cs="Calibri"/>
+          <w:sz w:val="22"/>
+          <w:szCs w:val="22"/>
+        </w:rPr>
+        <w:t xml:space="preserve"> would take a while, SQL queries are </w:t>
+      </w:r>
+      <w:r>
+        <w:rPr>
+          <w:rFonts w:ascii="Calibri" w:hAnsi="Calibri" w:cs="Calibri"/>
+          <w:sz w:val="22"/>
+          <w:szCs w:val="22"/>
+        </w:rPr>
+        <w:t>more efficient and faster</w:t>
+      </w:r>
+      <w:r>
+        <w:rPr>
+          <w:rFonts w:ascii="Calibri" w:hAnsi="Calibri" w:cs="Calibri"/>
+          <w:sz w:val="22"/>
+          <w:szCs w:val="22"/>
+        </w:rPr>
+        <w:t xml:space="preserve">, therefore, I decided to import the </w:t>
+      </w:r>
+      <w:r>
+        <w:rPr>
+          <w:rFonts w:ascii="Calibri" w:hAnsi="Calibri" w:cs="Calibri"/>
+          <w:sz w:val="22"/>
+          <w:szCs w:val="22"/>
+        </w:rPr>
+        <w:t>data to SQL Server.</w:t>
+      </w:r>
+      <w:r>
+        <w:rPr>
+          <w:rFonts w:ascii="Calibri" w:hAnsi="Calibri" w:cs="Calibri"/>
+          <w:sz w:val="22"/>
+          <w:szCs w:val="22"/>
+        </w:rPr>
+        <w:t xml:space="preserve"> Therefore, the first step was to create a SQL database, create a table and insert the data. This provided a perfect opportunity to showcase SQL and PowerBI skills. It’s going to be challenging but fun.</w:t>
       </w:r>
     </w:p>
     <w:p>
@@ -110,7 +190,15 @@
           <w:sz w:val="22"/>
           <w:szCs w:val="22"/>
         </w:rPr>
-        <w:t>The data types were identified based on the data dictionary definitions and observations from the data tables to place best match.</w:t>
+        <w:t xml:space="preserve">The data types were identified based on the data dictionary definitions and observations from the data tables to </w:t>
+      </w:r>
+      <w:r>
+        <w:rPr>
+          <w:rFonts w:ascii="Calibri" w:hAnsi="Calibri" w:cs="Calibri"/>
+          <w:sz w:val="22"/>
+          <w:szCs w:val="22"/>
+        </w:rPr>
+        <w:t>place best match.</w:t>
       </w:r>
     </w:p>
     <w:p>
@@ -163,7 +251,45 @@
           <w:sz w:val="22"/>
           <w:szCs w:val="22"/>
         </w:rPr>
-        <w:t>Create SQL Server database</w:t>
+        <w:t>Create</w:t>
+      </w:r>
+      <w:r>
+        <w:rPr>
+          <w:rFonts w:ascii="Calibri" w:hAnsi="Calibri" w:cs="Calibri"/>
+          <w:sz w:val="22"/>
+          <w:szCs w:val="22"/>
+        </w:rPr>
+        <w:t xml:space="preserve"> SQL Server database</w:t>
+      </w:r>
+    </w:p>
+    <w:p>
+      <w:pPr>
+        <w:pStyle w:val="ListParagraph"/>
+        <w:numPr>
+          <w:ilvl w:val="0"/>
+          <w:numId w:val="1"/>
+        </w:numPr>
+        <w:rPr>
+          <w:rFonts w:ascii="Calibri" w:hAnsi="Calibri" w:cs="Calibri"/>
+          <w:sz w:val="22"/>
+          <w:szCs w:val="22"/>
+        </w:rPr>
+      </w:pPr>
+      <w:r>
+        <w:rPr>
+          <w:rFonts w:ascii="Calibri" w:hAnsi="Calibri" w:cs="Calibri"/>
+          <w:sz w:val="22"/>
+          <w:szCs w:val="22"/>
+        </w:rPr>
+        <w:t>Create a table</w:t>
+      </w:r>
+      <w:r>
+        <w:rPr>
+          <w:rFonts w:ascii="Calibri" w:hAnsi="Calibri" w:cs="Calibri"/>
+          <w:sz w:val="22"/>
+          <w:szCs w:val="22"/>
+        </w:rPr>
+        <w:t xml:space="preserve"> NYC_Trips and Taxi_Zones</w:t>
       </w:r>
     </w:p>
     <w:p>
@@ -185,16 +311,31 @@
           <w:sz w:val="22"/>
           <w:szCs w:val="22"/>
         </w:rPr>
-        <w:t xml:space="preserve">Create Database named </w:t>
-      </w:r>
-      <w:r>
-        <w:rPr>
-          <w:rFonts w:ascii="Calibri" w:hAnsi="Calibri" w:cs="Calibri"/>
-          <w:color w:val="215E99" w:themeColor="text2" w:themeTint="BF"/>
-          <w:sz w:val="22"/>
-          <w:szCs w:val="22"/>
-        </w:rPr>
-        <w:t>TRIPS</w:t>
+        <w:t xml:space="preserve">Create tables </w:t>
+      </w:r>
+      <w:r>
+        <w:rPr>
+          <w:rFonts w:ascii="Calibri" w:hAnsi="Calibri" w:cs="Calibri"/>
+          <w:sz w:val="22"/>
+          <w:szCs w:val="22"/>
+        </w:rPr>
+        <w:t>for</w:t>
+      </w:r>
+      <w:r>
+        <w:rPr>
+          <w:rFonts w:ascii="Calibri" w:hAnsi="Calibri" w:cs="Calibri"/>
+          <w:sz w:val="22"/>
+          <w:szCs w:val="22"/>
+        </w:rPr>
+        <w:t xml:space="preserve"> 2017, 2018, 2019 and 2020 using </w:t>
+      </w:r>
+      <w:r>
+        <w:rPr>
+          <w:rFonts w:ascii="Calibri" w:hAnsi="Calibri" w:cs="Calibri"/>
+          <w:sz w:val="22"/>
+          <w:szCs w:val="22"/>
+        </w:rPr>
+        <w:t>schemas for each year</w:t>
       </w:r>
     </w:p>
     <w:p>
@@ -216,7 +357,7 @@
           <w:sz w:val="22"/>
           <w:szCs w:val="22"/>
         </w:rPr>
-        <w:t>Create a table NYC_Trips and Taxi_Zones</w:t>
+        <w:t>Import the data</w:t>
       </w:r>
     </w:p>
     <w:p>
@@ -238,7 +379,7 @@
           <w:sz w:val="22"/>
           <w:szCs w:val="22"/>
         </w:rPr>
-        <w:t>Initially, one table was created for all the years. It was later discovered that the data for each year had extra/ less columns.</w:t>
+        <w:t>Insert the data for each year.</w:t>
       </w:r>
     </w:p>
     <w:p>
@@ -260,7 +401,15 @@
           <w:sz w:val="22"/>
           <w:szCs w:val="22"/>
         </w:rPr>
-        <w:t>Solution: Create a table for each year based on the data columns for each data file per year.</w:t>
+        <w:t xml:space="preserve">After importing, the next step was </w:t>
+      </w:r>
+      <w:r>
+        <w:rPr>
+          <w:rFonts w:ascii="Calibri" w:hAnsi="Calibri" w:cs="Calibri"/>
+          <w:sz w:val="22"/>
+          <w:szCs w:val="22"/>
+        </w:rPr>
+        <w:t>to convert the datatypes back to the original types using ALTER Statements.</w:t>
       </w:r>
     </w:p>
     <w:p>
@@ -282,7 +431,7 @@
           <w:sz w:val="22"/>
           <w:szCs w:val="22"/>
         </w:rPr>
-        <w:t>Import the data</w:t>
+        <w:t>Explore the data in SQL Server database</w:t>
       </w:r>
     </w:p>
     <w:p>
@@ -304,7 +453,23 @@
           <w:sz w:val="22"/>
           <w:szCs w:val="22"/>
         </w:rPr>
-        <w:t>The first step was to convert all fields to VARCHAR</w:t>
+        <w:t xml:space="preserve">Check for </w:t>
+      </w:r>
+      <w:r>
+        <w:rPr>
+          <w:rFonts w:ascii="Calibri" w:hAnsi="Calibri" w:cs="Calibri"/>
+          <w:sz w:val="22"/>
+          <w:szCs w:val="22"/>
+        </w:rPr>
+        <w:t>rows</w:t>
+      </w:r>
+      <w:r>
+        <w:rPr>
+          <w:rFonts w:ascii="Calibri" w:hAnsi="Calibri" w:cs="Calibri"/>
+          <w:sz w:val="22"/>
+          <w:szCs w:val="22"/>
+        </w:rPr>
+        <w:t xml:space="preserve"> with NULL</w:t>
       </w:r>
     </w:p>
     <w:p>
@@ -326,7 +491,3041 @@
           <w:sz w:val="22"/>
           <w:szCs w:val="22"/>
         </w:rPr>
-        <w:t>Second, import the data using bulk import query</w:t>
+        <w:t xml:space="preserve">To check if any of the tables </w:t>
+      </w:r>
+      <w:r>
+        <w:rPr>
+          <w:rFonts w:ascii="Calibri" w:hAnsi="Calibri" w:cs="Calibri"/>
+          <w:sz w:val="22"/>
+          <w:szCs w:val="22"/>
+        </w:rPr>
+        <w:t>have</w:t>
+      </w:r>
+      <w:r>
+        <w:rPr>
+          <w:rFonts w:ascii="Calibri" w:hAnsi="Calibri" w:cs="Calibri"/>
+          <w:sz w:val="22"/>
+          <w:szCs w:val="22"/>
+        </w:rPr>
+        <w:t xml:space="preserve"> a NULL value across all columns the following queries were used</w:t>
+      </w:r>
+      <w:r>
+        <w:rPr>
+          <w:rFonts w:ascii="Calibri" w:hAnsi="Calibri" w:cs="Calibri"/>
+          <w:sz w:val="22"/>
+          <w:szCs w:val="22"/>
+        </w:rPr>
+        <w:t>:</w:t>
+      </w:r>
+    </w:p>
+    <w:p>
+      <w:pPr>
+        <w:pStyle w:val="ListParagraph"/>
+        <w:numPr>
+          <w:ilvl w:val="0"/>
+          <w:numId w:val="5"/>
+        </w:numPr>
+        <w:rPr>
+          <w:rFonts w:ascii="Calibri" w:hAnsi="Calibri" w:cs="Calibri"/>
+          <w:color w:val="0070C0"/>
+          <w:sz w:val="22"/>
+          <w:szCs w:val="22"/>
+        </w:rPr>
+      </w:pPr>
+      <w:r>
+        <w:rPr>
+          <w:rFonts w:ascii="Calibri" w:hAnsi="Calibri" w:cs="Calibri"/>
+          <w:color w:val="0070C0"/>
+          <w:sz w:val="22"/>
+          <w:szCs w:val="22"/>
+        </w:rPr>
+        <w:t>CHECK FOR NULLS FOR ALL COLUMNS IN TRIPS_201</w:t>
+      </w:r>
+      <w:r>
+        <w:rPr>
+          <w:rFonts w:ascii="Calibri" w:hAnsi="Calibri" w:cs="Calibri"/>
+          <w:color w:val="0070C0"/>
+          <w:sz w:val="22"/>
+          <w:szCs w:val="22"/>
+        </w:rPr>
+        <w:t>7</w:t>
+      </w:r>
+    </w:p>
+    <w:p>
+      <w:pPr>
+        <w:pStyle w:val="ListParagraph"/>
+        <w:numPr>
+          <w:ilvl w:val="0"/>
+          <w:numId w:val="5"/>
+        </w:numPr>
+        <w:rPr>
+          <w:rFonts w:ascii="Calibri" w:hAnsi="Calibri" w:cs="Calibri"/>
+          <w:color w:val="0070C0"/>
+          <w:sz w:val="22"/>
+          <w:szCs w:val="22"/>
+        </w:rPr>
+      </w:pPr>
+      <w:r>
+        <w:rPr>
+          <w:rFonts w:ascii="Calibri" w:hAnsi="Calibri" w:cs="Calibri"/>
+          <w:color w:val="0070C0"/>
+          <w:sz w:val="22"/>
+          <w:szCs w:val="22"/>
+        </w:rPr>
+        <w:t>CHECK FOR NULLS FOR ALL COLUMNS IN TRIPS_201</w:t>
+      </w:r>
+      <w:r>
+        <w:rPr>
+          <w:rFonts w:ascii="Calibri" w:hAnsi="Calibri" w:cs="Calibri"/>
+          <w:color w:val="0070C0"/>
+          <w:sz w:val="22"/>
+          <w:szCs w:val="22"/>
+        </w:rPr>
+        <w:t>8</w:t>
+      </w:r>
+    </w:p>
+    <w:p>
+      <w:pPr>
+        <w:pStyle w:val="ListParagraph"/>
+        <w:numPr>
+          <w:ilvl w:val="0"/>
+          <w:numId w:val="5"/>
+        </w:numPr>
+        <w:rPr>
+          <w:rFonts w:ascii="Calibri" w:hAnsi="Calibri" w:cs="Calibri"/>
+          <w:color w:val="0070C0"/>
+          <w:sz w:val="22"/>
+          <w:szCs w:val="22"/>
+        </w:rPr>
+      </w:pPr>
+      <w:r>
+        <w:rPr>
+          <w:rFonts w:ascii="Calibri" w:hAnsi="Calibri" w:cs="Calibri"/>
+          <w:color w:val="0070C0"/>
+          <w:sz w:val="22"/>
+          <w:szCs w:val="22"/>
+        </w:rPr>
+        <w:t>CHECK FOR NULLS FOR ALL COLUMNS IN TRIPS_2019</w:t>
+      </w:r>
+    </w:p>
+    <w:p>
+      <w:pPr>
+        <w:pStyle w:val="ListParagraph"/>
+        <w:numPr>
+          <w:ilvl w:val="0"/>
+          <w:numId w:val="5"/>
+        </w:numPr>
+        <w:rPr>
+          <w:rFonts w:ascii="Calibri" w:hAnsi="Calibri" w:cs="Calibri"/>
+          <w:color w:val="0070C0"/>
+          <w:sz w:val="22"/>
+          <w:szCs w:val="22"/>
+        </w:rPr>
+      </w:pPr>
+      <w:r>
+        <w:rPr>
+          <w:rFonts w:ascii="Calibri" w:hAnsi="Calibri" w:cs="Calibri"/>
+          <w:color w:val="0070C0"/>
+          <w:sz w:val="22"/>
+          <w:szCs w:val="22"/>
+        </w:rPr>
+        <w:t>CHECK FOR NULLS FOR ALL COLUMNS IN TRIPS_20</w:t>
+      </w:r>
+      <w:r>
+        <w:rPr>
+          <w:rFonts w:ascii="Calibri" w:hAnsi="Calibri" w:cs="Calibri"/>
+          <w:color w:val="0070C0"/>
+          <w:sz w:val="22"/>
+          <w:szCs w:val="22"/>
+        </w:rPr>
+        <w:t>20</w:t>
+      </w:r>
+    </w:p>
+    <w:p>
+      <w:pPr>
+        <w:pStyle w:val="ListParagraph"/>
+        <w:numPr>
+          <w:ilvl w:val="0"/>
+          <w:numId w:val="6"/>
+        </w:numPr>
+        <w:rPr>
+          <w:rFonts w:ascii="Calibri" w:hAnsi="Calibri" w:cs="Calibri"/>
+          <w:sz w:val="22"/>
+          <w:szCs w:val="22"/>
+        </w:rPr>
+      </w:pPr>
+    </w:p>
+    <w:tbl>
+      <w:tblPr>
+        <w:tblW w:w="5200" w:type="dxa"/>
+        <w:tblLook w:val="04A0" w:firstRow="1" w:lastRow="0" w:firstColumn="1" w:lastColumn="0" w:noHBand="0" w:noVBand="1"/>
+      </w:tblPr>
+      <w:tblGrid>
+        <w:gridCol w:w="960"/>
+        <w:gridCol w:w="840"/>
+        <w:gridCol w:w="3400"/>
+      </w:tblGrid>
+      <w:tr>
+        <w:trPr>
+          <w:trHeight w:val="288"/>
+        </w:trPr>
+        <w:tc>
+          <w:tcPr>
+            <w:tcW w:w="960" w:type="dxa"/>
+            <w:tcBorders>
+              <w:top w:val="single" w:sz="4" w:space="0" w:color="auto"/>
+              <w:left w:val="single" w:sz="4" w:space="0" w:color="auto"/>
+              <w:bottom w:val="single" w:sz="4" w:space="0" w:color="auto"/>
+              <w:right w:val="single" w:sz="4" w:space="0" w:color="auto"/>
+            </w:tcBorders>
+            <w:shd w:val="clear" w:color="auto" w:fill="auto"/>
+            <w:vAlign w:val="center"/>
+            <w:hideMark/>
+          </w:tcPr>
+          <w:p>
+            <w:pPr>
+              <w:spacing w:after="0" w:line="240" w:lineRule="auto"/>
+              <w:rPr>
+                <w:rFonts w:ascii="Calibri" w:eastAsia="Times New Roman" w:hAnsi="Calibri" w:cs="Calibri"/>
+                <w:b/>
+                <w:bCs/>
+                <w:color w:val="000000"/>
+                <w:kern w:val="0"/>
+                <w:sz w:val="22"/>
+                <w:szCs w:val="22"/>
+                <w:lang w:eastAsia="ja-JP"/>
+                <w14:ligatures w14:val="none"/>
+              </w:rPr>
+            </w:pPr>
+            <w:r>
+              <w:rPr>
+                <w:rFonts w:ascii="Calibri" w:eastAsia="Times New Roman" w:hAnsi="Calibri" w:cs="Calibri"/>
+                <w:b/>
+                <w:bCs/>
+                <w:color w:val="000000"/>
+                <w:kern w:val="0"/>
+                <w:sz w:val="22"/>
+                <w:szCs w:val="22"/>
+                <w:lang w:eastAsia="ja-JP"/>
+                <w14:ligatures w14:val="none"/>
+              </w:rPr>
+              <w:t>SN. No:</w:t>
+            </w:r>
+          </w:p>
+        </w:tc>
+        <w:tc>
+          <w:tcPr>
+            <w:tcW w:w="840" w:type="dxa"/>
+            <w:tcBorders>
+              <w:top w:val="single" w:sz="4" w:space="0" w:color="auto"/>
+              <w:left w:val="nil"/>
+              <w:bottom w:val="single" w:sz="4" w:space="0" w:color="auto"/>
+              <w:right w:val="single" w:sz="4" w:space="0" w:color="auto"/>
+            </w:tcBorders>
+            <w:shd w:val="clear" w:color="auto" w:fill="auto"/>
+            <w:vAlign w:val="center"/>
+            <w:hideMark/>
+          </w:tcPr>
+          <w:p>
+            <w:pPr>
+              <w:spacing w:after="0" w:line="240" w:lineRule="auto"/>
+              <w:jc w:val="center"/>
+              <w:rPr>
+                <w:rFonts w:ascii="Calibri" w:eastAsia="Times New Roman" w:hAnsi="Calibri" w:cs="Calibri"/>
+                <w:b/>
+                <w:bCs/>
+                <w:color w:val="000000"/>
+                <w:kern w:val="0"/>
+                <w:sz w:val="22"/>
+                <w:szCs w:val="22"/>
+                <w:lang w:eastAsia="ja-JP"/>
+                <w14:ligatures w14:val="none"/>
+              </w:rPr>
+            </w:pPr>
+            <w:r>
+              <w:rPr>
+                <w:rFonts w:ascii="Calibri" w:eastAsia="Times New Roman" w:hAnsi="Calibri" w:cs="Calibri"/>
+                <w:b/>
+                <w:bCs/>
+                <w:color w:val="000000"/>
+                <w:kern w:val="0"/>
+                <w:sz w:val="22"/>
+                <w:szCs w:val="22"/>
+                <w:lang w:eastAsia="ja-JP"/>
+                <w14:ligatures w14:val="none"/>
+              </w:rPr>
+              <w:t>Year</w:t>
+            </w:r>
+          </w:p>
+        </w:tc>
+        <w:tc>
+          <w:tcPr>
+            <w:tcW w:w="3400" w:type="dxa"/>
+            <w:tcBorders>
+              <w:top w:val="single" w:sz="4" w:space="0" w:color="auto"/>
+              <w:left w:val="nil"/>
+              <w:bottom w:val="single" w:sz="4" w:space="0" w:color="auto"/>
+              <w:right w:val="single" w:sz="4" w:space="0" w:color="auto"/>
+            </w:tcBorders>
+            <w:shd w:val="clear" w:color="auto" w:fill="auto"/>
+            <w:vAlign w:val="center"/>
+            <w:hideMark/>
+          </w:tcPr>
+          <w:p>
+            <w:pPr>
+              <w:spacing w:after="0" w:line="240" w:lineRule="auto"/>
+              <w:rPr>
+                <w:rFonts w:ascii="Calibri" w:eastAsia="Times New Roman" w:hAnsi="Calibri" w:cs="Calibri"/>
+                <w:b/>
+                <w:bCs/>
+                <w:color w:val="000000"/>
+                <w:kern w:val="0"/>
+                <w:sz w:val="22"/>
+                <w:szCs w:val="22"/>
+                <w:lang w:eastAsia="ja-JP"/>
+                <w14:ligatures w14:val="none"/>
+              </w:rPr>
+            </w:pPr>
+            <w:r>
+              <w:rPr>
+                <w:rFonts w:ascii="Calibri" w:eastAsia="Times New Roman" w:hAnsi="Calibri" w:cs="Calibri"/>
+                <w:b/>
+                <w:bCs/>
+                <w:color w:val="000000"/>
+                <w:kern w:val="0"/>
+                <w:sz w:val="22"/>
+                <w:szCs w:val="22"/>
+                <w:lang w:eastAsia="ja-JP"/>
+                <w14:ligatures w14:val="none"/>
+              </w:rPr>
+              <w:t>Columns with NULL</w:t>
+            </w:r>
+          </w:p>
+        </w:tc>
+      </w:tr>
+      <w:tr>
+        <w:trPr>
+          <w:trHeight w:val="288"/>
+        </w:trPr>
+        <w:tc>
+          <w:tcPr>
+            <w:tcW w:w="960" w:type="dxa"/>
+            <w:vMerge w:val="restart"/>
+            <w:tcBorders>
+              <w:top w:val="nil"/>
+              <w:left w:val="single" w:sz="4" w:space="0" w:color="auto"/>
+              <w:bottom w:val="single" w:sz="4" w:space="0" w:color="000000"/>
+              <w:right w:val="single" w:sz="4" w:space="0" w:color="auto"/>
+            </w:tcBorders>
+            <w:shd w:val="clear" w:color="auto" w:fill="auto"/>
+            <w:vAlign w:val="center"/>
+            <w:hideMark/>
+          </w:tcPr>
+          <w:p>
+            <w:pPr>
+              <w:spacing w:after="0" w:line="240" w:lineRule="auto"/>
+              <w:jc w:val="center"/>
+              <w:rPr>
+                <w:rFonts w:ascii="Calibri" w:eastAsia="Times New Roman" w:hAnsi="Calibri" w:cs="Calibri"/>
+                <w:color w:val="000000"/>
+                <w:kern w:val="0"/>
+                <w:sz w:val="22"/>
+                <w:szCs w:val="22"/>
+                <w:lang w:eastAsia="ja-JP"/>
+                <w14:ligatures w14:val="none"/>
+              </w:rPr>
+            </w:pPr>
+            <w:r>
+              <w:rPr>
+                <w:rFonts w:ascii="Calibri" w:eastAsia="Times New Roman" w:hAnsi="Calibri" w:cs="Calibri"/>
+                <w:color w:val="000000"/>
+                <w:kern w:val="0"/>
+                <w:sz w:val="22"/>
+                <w:szCs w:val="22"/>
+                <w:lang w:eastAsia="ja-JP"/>
+                <w14:ligatures w14:val="none"/>
+              </w:rPr>
+              <w:t>1</w:t>
+            </w:r>
+          </w:p>
+        </w:tc>
+        <w:tc>
+          <w:tcPr>
+            <w:tcW w:w="840" w:type="dxa"/>
+            <w:vMerge w:val="restart"/>
+            <w:tcBorders>
+              <w:top w:val="nil"/>
+              <w:left w:val="single" w:sz="4" w:space="0" w:color="auto"/>
+              <w:bottom w:val="single" w:sz="4" w:space="0" w:color="000000"/>
+              <w:right w:val="single" w:sz="4" w:space="0" w:color="auto"/>
+            </w:tcBorders>
+            <w:shd w:val="clear" w:color="auto" w:fill="auto"/>
+            <w:vAlign w:val="center"/>
+            <w:hideMark/>
+          </w:tcPr>
+          <w:p>
+            <w:pPr>
+              <w:spacing w:after="0" w:line="240" w:lineRule="auto"/>
+              <w:jc w:val="center"/>
+              <w:rPr>
+                <w:rFonts w:ascii="Calibri" w:eastAsia="Times New Roman" w:hAnsi="Calibri" w:cs="Calibri"/>
+                <w:color w:val="000000"/>
+                <w:kern w:val="0"/>
+                <w:sz w:val="22"/>
+                <w:szCs w:val="22"/>
+                <w:lang w:eastAsia="ja-JP"/>
+                <w14:ligatures w14:val="none"/>
+              </w:rPr>
+            </w:pPr>
+            <w:r>
+              <w:rPr>
+                <w:rFonts w:ascii="Calibri" w:eastAsia="Times New Roman" w:hAnsi="Calibri" w:cs="Calibri"/>
+                <w:color w:val="000000"/>
+                <w:kern w:val="0"/>
+                <w:sz w:val="22"/>
+                <w:szCs w:val="22"/>
+                <w:lang w:eastAsia="ja-JP"/>
+                <w14:ligatures w14:val="none"/>
+              </w:rPr>
+              <w:t>2017</w:t>
+            </w:r>
+          </w:p>
+        </w:tc>
+        <w:tc>
+          <w:tcPr>
+            <w:tcW w:w="3400" w:type="dxa"/>
+            <w:tcBorders>
+              <w:top w:val="nil"/>
+              <w:left w:val="nil"/>
+              <w:bottom w:val="single" w:sz="4" w:space="0" w:color="auto"/>
+              <w:right w:val="single" w:sz="4" w:space="0" w:color="auto"/>
+            </w:tcBorders>
+            <w:shd w:val="clear" w:color="auto" w:fill="auto"/>
+            <w:vAlign w:val="center"/>
+            <w:hideMark/>
+          </w:tcPr>
+          <w:p>
+            <w:pPr>
+              <w:spacing w:after="0" w:line="240" w:lineRule="auto"/>
+              <w:rPr>
+                <w:rFonts w:ascii="Calibri" w:eastAsia="Times New Roman" w:hAnsi="Calibri" w:cs="Calibri"/>
+                <w:color w:val="000000"/>
+                <w:kern w:val="0"/>
+                <w:sz w:val="22"/>
+                <w:szCs w:val="22"/>
+                <w:lang w:eastAsia="ja-JP"/>
+                <w14:ligatures w14:val="none"/>
+              </w:rPr>
+            </w:pPr>
+            <w:r>
+              <w:rPr>
+                <w:rFonts w:ascii="Calibri" w:eastAsia="Times New Roman" w:hAnsi="Calibri" w:cs="Calibri"/>
+                <w:color w:val="000000"/>
+                <w:kern w:val="0"/>
+                <w:sz w:val="22"/>
+                <w:szCs w:val="22"/>
+                <w:lang w:eastAsia="ja-JP"/>
+                <w14:ligatures w14:val="none"/>
+              </w:rPr>
+              <w:t>VendorID</w:t>
+            </w:r>
+          </w:p>
+        </w:tc>
+      </w:tr>
+      <w:tr>
+        <w:trPr>
+          <w:trHeight w:val="288"/>
+        </w:trPr>
+        <w:tc>
+          <w:tcPr>
+            <w:tcW w:w="960" w:type="dxa"/>
+            <w:vMerge/>
+            <w:tcBorders>
+              <w:top w:val="nil"/>
+              <w:left w:val="single" w:sz="4" w:space="0" w:color="auto"/>
+              <w:bottom w:val="single" w:sz="4" w:space="0" w:color="000000"/>
+              <w:right w:val="single" w:sz="4" w:space="0" w:color="auto"/>
+            </w:tcBorders>
+            <w:vAlign w:val="center"/>
+            <w:hideMark/>
+          </w:tcPr>
+          <w:p>
+            <w:pPr>
+              <w:spacing w:after="0" w:line="240" w:lineRule="auto"/>
+              <w:rPr>
+                <w:rFonts w:ascii="Calibri" w:eastAsia="Times New Roman" w:hAnsi="Calibri" w:cs="Calibri"/>
+                <w:color w:val="000000"/>
+                <w:kern w:val="0"/>
+                <w:sz w:val="22"/>
+                <w:szCs w:val="22"/>
+                <w:lang w:eastAsia="ja-JP"/>
+                <w14:ligatures w14:val="none"/>
+              </w:rPr>
+            </w:pPr>
+          </w:p>
+        </w:tc>
+        <w:tc>
+          <w:tcPr>
+            <w:tcW w:w="840" w:type="dxa"/>
+            <w:vMerge/>
+            <w:tcBorders>
+              <w:top w:val="nil"/>
+              <w:left w:val="single" w:sz="4" w:space="0" w:color="auto"/>
+              <w:bottom w:val="single" w:sz="4" w:space="0" w:color="000000"/>
+              <w:right w:val="single" w:sz="4" w:space="0" w:color="auto"/>
+            </w:tcBorders>
+            <w:vAlign w:val="center"/>
+            <w:hideMark/>
+          </w:tcPr>
+          <w:p>
+            <w:pPr>
+              <w:spacing w:after="0" w:line="240" w:lineRule="auto"/>
+              <w:rPr>
+                <w:rFonts w:ascii="Calibri" w:eastAsia="Times New Roman" w:hAnsi="Calibri" w:cs="Calibri"/>
+                <w:color w:val="000000"/>
+                <w:kern w:val="0"/>
+                <w:sz w:val="22"/>
+                <w:szCs w:val="22"/>
+                <w:lang w:eastAsia="ja-JP"/>
+                <w14:ligatures w14:val="none"/>
+              </w:rPr>
+            </w:pPr>
+          </w:p>
+        </w:tc>
+        <w:tc>
+          <w:tcPr>
+            <w:tcW w:w="3400" w:type="dxa"/>
+            <w:tcBorders>
+              <w:top w:val="nil"/>
+              <w:left w:val="nil"/>
+              <w:bottom w:val="single" w:sz="4" w:space="0" w:color="auto"/>
+              <w:right w:val="single" w:sz="4" w:space="0" w:color="auto"/>
+            </w:tcBorders>
+            <w:shd w:val="clear" w:color="auto" w:fill="auto"/>
+            <w:vAlign w:val="center"/>
+            <w:hideMark/>
+          </w:tcPr>
+          <w:p>
+            <w:pPr>
+              <w:spacing w:after="0" w:line="240" w:lineRule="auto"/>
+              <w:rPr>
+                <w:rFonts w:ascii="Calibri" w:eastAsia="Times New Roman" w:hAnsi="Calibri" w:cs="Calibri"/>
+                <w:color w:val="000000"/>
+                <w:kern w:val="0"/>
+                <w:sz w:val="22"/>
+                <w:szCs w:val="22"/>
+                <w:lang w:eastAsia="ja-JP"/>
+                <w14:ligatures w14:val="none"/>
+              </w:rPr>
+            </w:pPr>
+            <w:r>
+              <w:rPr>
+                <w:rFonts w:ascii="Calibri" w:eastAsia="Times New Roman" w:hAnsi="Calibri" w:cs="Calibri"/>
+                <w:color w:val="000000"/>
+                <w:kern w:val="0"/>
+                <w:sz w:val="22"/>
+                <w:szCs w:val="22"/>
+                <w:lang w:eastAsia="ja-JP"/>
+                <w14:ligatures w14:val="none"/>
+              </w:rPr>
+              <w:t>RatecodeID</w:t>
+            </w:r>
+          </w:p>
+        </w:tc>
+      </w:tr>
+      <w:tr>
+        <w:trPr>
+          <w:trHeight w:val="288"/>
+        </w:trPr>
+        <w:tc>
+          <w:tcPr>
+            <w:tcW w:w="960" w:type="dxa"/>
+            <w:vMerge/>
+            <w:tcBorders>
+              <w:top w:val="nil"/>
+              <w:left w:val="single" w:sz="4" w:space="0" w:color="auto"/>
+              <w:bottom w:val="single" w:sz="4" w:space="0" w:color="000000"/>
+              <w:right w:val="single" w:sz="4" w:space="0" w:color="auto"/>
+            </w:tcBorders>
+            <w:vAlign w:val="center"/>
+            <w:hideMark/>
+          </w:tcPr>
+          <w:p>
+            <w:pPr>
+              <w:spacing w:after="0" w:line="240" w:lineRule="auto"/>
+              <w:rPr>
+                <w:rFonts w:ascii="Calibri" w:eastAsia="Times New Roman" w:hAnsi="Calibri" w:cs="Calibri"/>
+                <w:color w:val="000000"/>
+                <w:kern w:val="0"/>
+                <w:sz w:val="22"/>
+                <w:szCs w:val="22"/>
+                <w:lang w:eastAsia="ja-JP"/>
+                <w14:ligatures w14:val="none"/>
+              </w:rPr>
+            </w:pPr>
+          </w:p>
+        </w:tc>
+        <w:tc>
+          <w:tcPr>
+            <w:tcW w:w="840" w:type="dxa"/>
+            <w:vMerge/>
+            <w:tcBorders>
+              <w:top w:val="nil"/>
+              <w:left w:val="single" w:sz="4" w:space="0" w:color="auto"/>
+              <w:bottom w:val="single" w:sz="4" w:space="0" w:color="000000"/>
+              <w:right w:val="single" w:sz="4" w:space="0" w:color="auto"/>
+            </w:tcBorders>
+            <w:vAlign w:val="center"/>
+            <w:hideMark/>
+          </w:tcPr>
+          <w:p>
+            <w:pPr>
+              <w:spacing w:after="0" w:line="240" w:lineRule="auto"/>
+              <w:rPr>
+                <w:rFonts w:ascii="Calibri" w:eastAsia="Times New Roman" w:hAnsi="Calibri" w:cs="Calibri"/>
+                <w:color w:val="000000"/>
+                <w:kern w:val="0"/>
+                <w:sz w:val="22"/>
+                <w:szCs w:val="22"/>
+                <w:lang w:eastAsia="ja-JP"/>
+                <w14:ligatures w14:val="none"/>
+              </w:rPr>
+            </w:pPr>
+          </w:p>
+        </w:tc>
+        <w:tc>
+          <w:tcPr>
+            <w:tcW w:w="3400" w:type="dxa"/>
+            <w:tcBorders>
+              <w:top w:val="nil"/>
+              <w:left w:val="nil"/>
+              <w:bottom w:val="single" w:sz="4" w:space="0" w:color="auto"/>
+              <w:right w:val="single" w:sz="4" w:space="0" w:color="auto"/>
+            </w:tcBorders>
+            <w:shd w:val="clear" w:color="auto" w:fill="auto"/>
+            <w:vAlign w:val="center"/>
+            <w:hideMark/>
+          </w:tcPr>
+          <w:p>
+            <w:pPr>
+              <w:spacing w:after="0" w:line="240" w:lineRule="auto"/>
+              <w:rPr>
+                <w:rFonts w:ascii="Calibri" w:eastAsia="Times New Roman" w:hAnsi="Calibri" w:cs="Calibri"/>
+                <w:color w:val="000000"/>
+                <w:kern w:val="0"/>
+                <w:sz w:val="22"/>
+                <w:szCs w:val="22"/>
+                <w:lang w:eastAsia="ja-JP"/>
+                <w14:ligatures w14:val="none"/>
+              </w:rPr>
+            </w:pPr>
+            <w:r>
+              <w:rPr>
+                <w:rFonts w:ascii="Calibri" w:eastAsia="Times New Roman" w:hAnsi="Calibri" w:cs="Calibri"/>
+                <w:color w:val="000000"/>
+                <w:kern w:val="0"/>
+                <w:sz w:val="22"/>
+                <w:szCs w:val="22"/>
+                <w:lang w:eastAsia="ja-JP"/>
+                <w14:ligatures w14:val="none"/>
+              </w:rPr>
+              <w:t>Passenger_Count</w:t>
+            </w:r>
+          </w:p>
+        </w:tc>
+      </w:tr>
+      <w:tr>
+        <w:trPr>
+          <w:trHeight w:val="288"/>
+        </w:trPr>
+        <w:tc>
+          <w:tcPr>
+            <w:tcW w:w="960" w:type="dxa"/>
+            <w:vMerge/>
+            <w:tcBorders>
+              <w:top w:val="nil"/>
+              <w:left w:val="single" w:sz="4" w:space="0" w:color="auto"/>
+              <w:bottom w:val="single" w:sz="4" w:space="0" w:color="000000"/>
+              <w:right w:val="single" w:sz="4" w:space="0" w:color="auto"/>
+            </w:tcBorders>
+            <w:vAlign w:val="center"/>
+            <w:hideMark/>
+          </w:tcPr>
+          <w:p>
+            <w:pPr>
+              <w:spacing w:after="0" w:line="240" w:lineRule="auto"/>
+              <w:rPr>
+                <w:rFonts w:ascii="Calibri" w:eastAsia="Times New Roman" w:hAnsi="Calibri" w:cs="Calibri"/>
+                <w:color w:val="000000"/>
+                <w:kern w:val="0"/>
+                <w:sz w:val="22"/>
+                <w:szCs w:val="22"/>
+                <w:lang w:eastAsia="ja-JP"/>
+                <w14:ligatures w14:val="none"/>
+              </w:rPr>
+            </w:pPr>
+          </w:p>
+        </w:tc>
+        <w:tc>
+          <w:tcPr>
+            <w:tcW w:w="840" w:type="dxa"/>
+            <w:vMerge/>
+            <w:tcBorders>
+              <w:top w:val="nil"/>
+              <w:left w:val="single" w:sz="4" w:space="0" w:color="auto"/>
+              <w:bottom w:val="single" w:sz="4" w:space="0" w:color="000000"/>
+              <w:right w:val="single" w:sz="4" w:space="0" w:color="auto"/>
+            </w:tcBorders>
+            <w:vAlign w:val="center"/>
+            <w:hideMark/>
+          </w:tcPr>
+          <w:p>
+            <w:pPr>
+              <w:spacing w:after="0" w:line="240" w:lineRule="auto"/>
+              <w:rPr>
+                <w:rFonts w:ascii="Calibri" w:eastAsia="Times New Roman" w:hAnsi="Calibri" w:cs="Calibri"/>
+                <w:color w:val="000000"/>
+                <w:kern w:val="0"/>
+                <w:sz w:val="22"/>
+                <w:szCs w:val="22"/>
+                <w:lang w:eastAsia="ja-JP"/>
+                <w14:ligatures w14:val="none"/>
+              </w:rPr>
+            </w:pPr>
+          </w:p>
+        </w:tc>
+        <w:tc>
+          <w:tcPr>
+            <w:tcW w:w="3400" w:type="dxa"/>
+            <w:tcBorders>
+              <w:top w:val="nil"/>
+              <w:left w:val="nil"/>
+              <w:bottom w:val="single" w:sz="4" w:space="0" w:color="auto"/>
+              <w:right w:val="single" w:sz="4" w:space="0" w:color="auto"/>
+            </w:tcBorders>
+            <w:shd w:val="clear" w:color="auto" w:fill="auto"/>
+            <w:vAlign w:val="center"/>
+            <w:hideMark/>
+          </w:tcPr>
+          <w:p>
+            <w:pPr>
+              <w:spacing w:after="0" w:line="240" w:lineRule="auto"/>
+              <w:rPr>
+                <w:rFonts w:ascii="Calibri" w:eastAsia="Times New Roman" w:hAnsi="Calibri" w:cs="Calibri"/>
+                <w:color w:val="000000"/>
+                <w:kern w:val="0"/>
+                <w:sz w:val="22"/>
+                <w:szCs w:val="22"/>
+                <w:lang w:eastAsia="ja-JP"/>
+                <w14:ligatures w14:val="none"/>
+              </w:rPr>
+            </w:pPr>
+            <w:r>
+              <w:rPr>
+                <w:rFonts w:ascii="Calibri" w:eastAsia="Times New Roman" w:hAnsi="Calibri" w:cs="Calibri"/>
+                <w:color w:val="000000"/>
+                <w:kern w:val="0"/>
+                <w:sz w:val="22"/>
+                <w:szCs w:val="22"/>
+                <w:lang w:eastAsia="ja-JP"/>
+                <w14:ligatures w14:val="none"/>
+              </w:rPr>
+              <w:t>Payment_Type</w:t>
+            </w:r>
+          </w:p>
+        </w:tc>
+      </w:tr>
+      <w:tr>
+        <w:trPr>
+          <w:trHeight w:val="288"/>
+        </w:trPr>
+        <w:tc>
+          <w:tcPr>
+            <w:tcW w:w="960" w:type="dxa"/>
+            <w:vMerge/>
+            <w:tcBorders>
+              <w:top w:val="nil"/>
+              <w:left w:val="single" w:sz="4" w:space="0" w:color="auto"/>
+              <w:bottom w:val="single" w:sz="4" w:space="0" w:color="000000"/>
+              <w:right w:val="single" w:sz="4" w:space="0" w:color="auto"/>
+            </w:tcBorders>
+            <w:vAlign w:val="center"/>
+            <w:hideMark/>
+          </w:tcPr>
+          <w:p>
+            <w:pPr>
+              <w:spacing w:after="0" w:line="240" w:lineRule="auto"/>
+              <w:rPr>
+                <w:rFonts w:ascii="Calibri" w:eastAsia="Times New Roman" w:hAnsi="Calibri" w:cs="Calibri"/>
+                <w:color w:val="000000"/>
+                <w:kern w:val="0"/>
+                <w:sz w:val="22"/>
+                <w:szCs w:val="22"/>
+                <w:lang w:eastAsia="ja-JP"/>
+                <w14:ligatures w14:val="none"/>
+              </w:rPr>
+            </w:pPr>
+          </w:p>
+        </w:tc>
+        <w:tc>
+          <w:tcPr>
+            <w:tcW w:w="840" w:type="dxa"/>
+            <w:vMerge/>
+            <w:tcBorders>
+              <w:top w:val="nil"/>
+              <w:left w:val="single" w:sz="4" w:space="0" w:color="auto"/>
+              <w:bottom w:val="single" w:sz="4" w:space="0" w:color="000000"/>
+              <w:right w:val="single" w:sz="4" w:space="0" w:color="auto"/>
+            </w:tcBorders>
+            <w:vAlign w:val="center"/>
+            <w:hideMark/>
+          </w:tcPr>
+          <w:p>
+            <w:pPr>
+              <w:spacing w:after="0" w:line="240" w:lineRule="auto"/>
+              <w:rPr>
+                <w:rFonts w:ascii="Calibri" w:eastAsia="Times New Roman" w:hAnsi="Calibri" w:cs="Calibri"/>
+                <w:color w:val="000000"/>
+                <w:kern w:val="0"/>
+                <w:sz w:val="22"/>
+                <w:szCs w:val="22"/>
+                <w:lang w:eastAsia="ja-JP"/>
+                <w14:ligatures w14:val="none"/>
+              </w:rPr>
+            </w:pPr>
+          </w:p>
+        </w:tc>
+        <w:tc>
+          <w:tcPr>
+            <w:tcW w:w="3400" w:type="dxa"/>
+            <w:tcBorders>
+              <w:top w:val="nil"/>
+              <w:left w:val="nil"/>
+              <w:bottom w:val="single" w:sz="4" w:space="0" w:color="auto"/>
+              <w:right w:val="single" w:sz="4" w:space="0" w:color="auto"/>
+            </w:tcBorders>
+            <w:shd w:val="clear" w:color="auto" w:fill="auto"/>
+            <w:vAlign w:val="center"/>
+            <w:hideMark/>
+          </w:tcPr>
+          <w:p>
+            <w:pPr>
+              <w:spacing w:after="0" w:line="240" w:lineRule="auto"/>
+              <w:rPr>
+                <w:rFonts w:ascii="Calibri" w:eastAsia="Times New Roman" w:hAnsi="Calibri" w:cs="Calibri"/>
+                <w:color w:val="000000"/>
+                <w:kern w:val="0"/>
+                <w:sz w:val="22"/>
+                <w:szCs w:val="22"/>
+                <w:lang w:eastAsia="ja-JP"/>
+                <w14:ligatures w14:val="none"/>
+              </w:rPr>
+            </w:pPr>
+            <w:r>
+              <w:rPr>
+                <w:rFonts w:ascii="Calibri" w:eastAsia="Times New Roman" w:hAnsi="Calibri" w:cs="Calibri"/>
+                <w:color w:val="000000"/>
+                <w:kern w:val="0"/>
+                <w:sz w:val="22"/>
+                <w:szCs w:val="22"/>
+                <w:lang w:eastAsia="ja-JP"/>
+                <w14:ligatures w14:val="none"/>
+              </w:rPr>
+              <w:t>Trip_Type</w:t>
+            </w:r>
+          </w:p>
+        </w:tc>
+      </w:tr>
+      <w:tr>
+        <w:trPr>
+          <w:trHeight w:val="288"/>
+        </w:trPr>
+        <w:tc>
+          <w:tcPr>
+            <w:tcW w:w="960" w:type="dxa"/>
+            <w:vMerge/>
+            <w:tcBorders>
+              <w:top w:val="nil"/>
+              <w:left w:val="single" w:sz="4" w:space="0" w:color="auto"/>
+              <w:bottom w:val="single" w:sz="4" w:space="0" w:color="000000"/>
+              <w:right w:val="single" w:sz="4" w:space="0" w:color="auto"/>
+            </w:tcBorders>
+            <w:vAlign w:val="center"/>
+            <w:hideMark/>
+          </w:tcPr>
+          <w:p>
+            <w:pPr>
+              <w:spacing w:after="0" w:line="240" w:lineRule="auto"/>
+              <w:rPr>
+                <w:rFonts w:ascii="Calibri" w:eastAsia="Times New Roman" w:hAnsi="Calibri" w:cs="Calibri"/>
+                <w:color w:val="000000"/>
+                <w:kern w:val="0"/>
+                <w:sz w:val="22"/>
+                <w:szCs w:val="22"/>
+                <w:lang w:eastAsia="ja-JP"/>
+                <w14:ligatures w14:val="none"/>
+              </w:rPr>
+            </w:pPr>
+          </w:p>
+        </w:tc>
+        <w:tc>
+          <w:tcPr>
+            <w:tcW w:w="840" w:type="dxa"/>
+            <w:vMerge/>
+            <w:tcBorders>
+              <w:top w:val="nil"/>
+              <w:left w:val="single" w:sz="4" w:space="0" w:color="auto"/>
+              <w:bottom w:val="single" w:sz="4" w:space="0" w:color="000000"/>
+              <w:right w:val="single" w:sz="4" w:space="0" w:color="auto"/>
+            </w:tcBorders>
+            <w:vAlign w:val="center"/>
+            <w:hideMark/>
+          </w:tcPr>
+          <w:p>
+            <w:pPr>
+              <w:spacing w:after="0" w:line="240" w:lineRule="auto"/>
+              <w:rPr>
+                <w:rFonts w:ascii="Calibri" w:eastAsia="Times New Roman" w:hAnsi="Calibri" w:cs="Calibri"/>
+                <w:color w:val="000000"/>
+                <w:kern w:val="0"/>
+                <w:sz w:val="22"/>
+                <w:szCs w:val="22"/>
+                <w:lang w:eastAsia="ja-JP"/>
+                <w14:ligatures w14:val="none"/>
+              </w:rPr>
+            </w:pPr>
+          </w:p>
+        </w:tc>
+        <w:tc>
+          <w:tcPr>
+            <w:tcW w:w="3400" w:type="dxa"/>
+            <w:tcBorders>
+              <w:top w:val="nil"/>
+              <w:left w:val="nil"/>
+              <w:bottom w:val="single" w:sz="4" w:space="0" w:color="auto"/>
+              <w:right w:val="single" w:sz="4" w:space="0" w:color="auto"/>
+            </w:tcBorders>
+            <w:shd w:val="clear" w:color="auto" w:fill="auto"/>
+            <w:vAlign w:val="center"/>
+            <w:hideMark/>
+          </w:tcPr>
+          <w:p>
+            <w:pPr>
+              <w:spacing w:after="0" w:line="240" w:lineRule="auto"/>
+              <w:rPr>
+                <w:rFonts w:ascii="Calibri" w:eastAsia="Times New Roman" w:hAnsi="Calibri" w:cs="Calibri"/>
+                <w:color w:val="000000"/>
+                <w:kern w:val="0"/>
+                <w:sz w:val="22"/>
+                <w:szCs w:val="22"/>
+                <w:lang w:eastAsia="ja-JP"/>
+                <w14:ligatures w14:val="none"/>
+              </w:rPr>
+            </w:pPr>
+            <w:r>
+              <w:rPr>
+                <w:rFonts w:ascii="Calibri" w:eastAsia="Times New Roman" w:hAnsi="Calibri" w:cs="Calibri"/>
+                <w:color w:val="000000"/>
+                <w:kern w:val="0"/>
+                <w:sz w:val="22"/>
+                <w:szCs w:val="22"/>
+                <w:lang w:eastAsia="ja-JP"/>
+                <w14:ligatures w14:val="none"/>
+              </w:rPr>
+              <w:t>Congestion_Surchage</w:t>
+            </w:r>
+          </w:p>
+        </w:tc>
+      </w:tr>
+      <w:tr>
+        <w:trPr>
+          <w:trHeight w:val="288"/>
+        </w:trPr>
+        <w:tc>
+          <w:tcPr>
+            <w:tcW w:w="960" w:type="dxa"/>
+            <w:vMerge w:val="restart"/>
+            <w:tcBorders>
+              <w:top w:val="nil"/>
+              <w:left w:val="single" w:sz="4" w:space="0" w:color="auto"/>
+              <w:bottom w:val="single" w:sz="4" w:space="0" w:color="000000"/>
+              <w:right w:val="single" w:sz="4" w:space="0" w:color="auto"/>
+            </w:tcBorders>
+            <w:shd w:val="clear" w:color="auto" w:fill="auto"/>
+            <w:noWrap/>
+            <w:vAlign w:val="bottom"/>
+            <w:hideMark/>
+          </w:tcPr>
+          <w:p>
+            <w:pPr>
+              <w:spacing w:after="0" w:line="240" w:lineRule="auto"/>
+              <w:jc w:val="center"/>
+              <w:rPr>
+                <w:rFonts w:ascii="Aptos Narrow" w:eastAsia="Times New Roman" w:hAnsi="Aptos Narrow" w:cs="Times New Roman"/>
+                <w:color w:val="000000"/>
+                <w:kern w:val="0"/>
+                <w:sz w:val="22"/>
+                <w:szCs w:val="22"/>
+                <w:lang w:eastAsia="ja-JP"/>
+                <w14:ligatures w14:val="none"/>
+              </w:rPr>
+            </w:pPr>
+            <w:r>
+              <w:rPr>
+                <w:rFonts w:ascii="Aptos Narrow" w:eastAsia="Times New Roman" w:hAnsi="Aptos Narrow" w:cs="Times New Roman"/>
+                <w:color w:val="000000"/>
+                <w:kern w:val="0"/>
+                <w:sz w:val="22"/>
+                <w:szCs w:val="22"/>
+                <w:lang w:eastAsia="ja-JP"/>
+                <w14:ligatures w14:val="none"/>
+              </w:rPr>
+              <w:t>2</w:t>
+            </w:r>
+          </w:p>
+        </w:tc>
+        <w:tc>
+          <w:tcPr>
+            <w:tcW w:w="840" w:type="dxa"/>
+            <w:vMerge w:val="restart"/>
+            <w:tcBorders>
+              <w:top w:val="nil"/>
+              <w:left w:val="single" w:sz="4" w:space="0" w:color="auto"/>
+              <w:bottom w:val="single" w:sz="4" w:space="0" w:color="000000"/>
+              <w:right w:val="single" w:sz="4" w:space="0" w:color="auto"/>
+            </w:tcBorders>
+            <w:shd w:val="clear" w:color="auto" w:fill="auto"/>
+            <w:noWrap/>
+            <w:vAlign w:val="bottom"/>
+            <w:hideMark/>
+          </w:tcPr>
+          <w:p>
+            <w:pPr>
+              <w:spacing w:after="0" w:line="240" w:lineRule="auto"/>
+              <w:jc w:val="center"/>
+              <w:rPr>
+                <w:rFonts w:ascii="Aptos Narrow" w:eastAsia="Times New Roman" w:hAnsi="Aptos Narrow" w:cs="Times New Roman"/>
+                <w:color w:val="000000"/>
+                <w:kern w:val="0"/>
+                <w:sz w:val="22"/>
+                <w:szCs w:val="22"/>
+                <w:lang w:eastAsia="ja-JP"/>
+                <w14:ligatures w14:val="none"/>
+              </w:rPr>
+            </w:pPr>
+            <w:r>
+              <w:rPr>
+                <w:rFonts w:ascii="Aptos Narrow" w:eastAsia="Times New Roman" w:hAnsi="Aptos Narrow" w:cs="Times New Roman"/>
+                <w:color w:val="000000"/>
+                <w:kern w:val="0"/>
+                <w:sz w:val="22"/>
+                <w:szCs w:val="22"/>
+                <w:lang w:eastAsia="ja-JP"/>
+                <w14:ligatures w14:val="none"/>
+              </w:rPr>
+              <w:t>2018</w:t>
+            </w:r>
+          </w:p>
+        </w:tc>
+        <w:tc>
+          <w:tcPr>
+            <w:tcW w:w="3400" w:type="dxa"/>
+            <w:tcBorders>
+              <w:top w:val="nil"/>
+              <w:left w:val="nil"/>
+              <w:bottom w:val="single" w:sz="4" w:space="0" w:color="auto"/>
+              <w:right w:val="single" w:sz="4" w:space="0" w:color="auto"/>
+            </w:tcBorders>
+            <w:shd w:val="clear" w:color="auto" w:fill="auto"/>
+            <w:vAlign w:val="center"/>
+            <w:hideMark/>
+          </w:tcPr>
+          <w:p>
+            <w:pPr>
+              <w:spacing w:after="0" w:line="240" w:lineRule="auto"/>
+              <w:rPr>
+                <w:rFonts w:ascii="Calibri" w:eastAsia="Times New Roman" w:hAnsi="Calibri" w:cs="Calibri"/>
+                <w:color w:val="000000"/>
+                <w:kern w:val="0"/>
+                <w:sz w:val="22"/>
+                <w:szCs w:val="22"/>
+                <w:lang w:eastAsia="ja-JP"/>
+                <w14:ligatures w14:val="none"/>
+              </w:rPr>
+            </w:pPr>
+            <w:r>
+              <w:rPr>
+                <w:rFonts w:ascii="Calibri" w:eastAsia="Times New Roman" w:hAnsi="Calibri" w:cs="Calibri"/>
+                <w:color w:val="000000"/>
+                <w:kern w:val="0"/>
+                <w:sz w:val="22"/>
+                <w:szCs w:val="22"/>
+                <w:lang w:eastAsia="ja-JP"/>
+                <w14:ligatures w14:val="none"/>
+              </w:rPr>
+              <w:t>VendorID</w:t>
+            </w:r>
+          </w:p>
+        </w:tc>
+      </w:tr>
+      <w:tr>
+        <w:trPr>
+          <w:trHeight w:val="288"/>
+        </w:trPr>
+        <w:tc>
+          <w:tcPr>
+            <w:tcW w:w="960" w:type="dxa"/>
+            <w:vMerge/>
+            <w:tcBorders>
+              <w:top w:val="nil"/>
+              <w:left w:val="single" w:sz="4" w:space="0" w:color="auto"/>
+              <w:bottom w:val="single" w:sz="4" w:space="0" w:color="000000"/>
+              <w:right w:val="single" w:sz="4" w:space="0" w:color="auto"/>
+            </w:tcBorders>
+            <w:vAlign w:val="center"/>
+            <w:hideMark/>
+          </w:tcPr>
+          <w:p>
+            <w:pPr>
+              <w:spacing w:after="0" w:line="240" w:lineRule="auto"/>
+              <w:rPr>
+                <w:rFonts w:ascii="Aptos Narrow" w:eastAsia="Times New Roman" w:hAnsi="Aptos Narrow" w:cs="Times New Roman"/>
+                <w:color w:val="000000"/>
+                <w:kern w:val="0"/>
+                <w:sz w:val="22"/>
+                <w:szCs w:val="22"/>
+                <w:lang w:eastAsia="ja-JP"/>
+                <w14:ligatures w14:val="none"/>
+              </w:rPr>
+            </w:pPr>
+          </w:p>
+        </w:tc>
+        <w:tc>
+          <w:tcPr>
+            <w:tcW w:w="840" w:type="dxa"/>
+            <w:vMerge/>
+            <w:tcBorders>
+              <w:top w:val="nil"/>
+              <w:left w:val="single" w:sz="4" w:space="0" w:color="auto"/>
+              <w:bottom w:val="single" w:sz="4" w:space="0" w:color="000000"/>
+              <w:right w:val="single" w:sz="4" w:space="0" w:color="auto"/>
+            </w:tcBorders>
+            <w:vAlign w:val="center"/>
+            <w:hideMark/>
+          </w:tcPr>
+          <w:p>
+            <w:pPr>
+              <w:spacing w:after="0" w:line="240" w:lineRule="auto"/>
+              <w:rPr>
+                <w:rFonts w:ascii="Aptos Narrow" w:eastAsia="Times New Roman" w:hAnsi="Aptos Narrow" w:cs="Times New Roman"/>
+                <w:color w:val="000000"/>
+                <w:kern w:val="0"/>
+                <w:sz w:val="22"/>
+                <w:szCs w:val="22"/>
+                <w:lang w:eastAsia="ja-JP"/>
+                <w14:ligatures w14:val="none"/>
+              </w:rPr>
+            </w:pPr>
+          </w:p>
+        </w:tc>
+        <w:tc>
+          <w:tcPr>
+            <w:tcW w:w="3400" w:type="dxa"/>
+            <w:tcBorders>
+              <w:top w:val="nil"/>
+              <w:left w:val="nil"/>
+              <w:bottom w:val="single" w:sz="4" w:space="0" w:color="auto"/>
+              <w:right w:val="single" w:sz="4" w:space="0" w:color="auto"/>
+            </w:tcBorders>
+            <w:shd w:val="clear" w:color="auto" w:fill="auto"/>
+            <w:vAlign w:val="center"/>
+            <w:hideMark/>
+          </w:tcPr>
+          <w:p>
+            <w:pPr>
+              <w:spacing w:after="0" w:line="240" w:lineRule="auto"/>
+              <w:rPr>
+                <w:rFonts w:ascii="Calibri" w:eastAsia="Times New Roman" w:hAnsi="Calibri" w:cs="Calibri"/>
+                <w:color w:val="000000"/>
+                <w:kern w:val="0"/>
+                <w:sz w:val="22"/>
+                <w:szCs w:val="22"/>
+                <w:lang w:eastAsia="ja-JP"/>
+                <w14:ligatures w14:val="none"/>
+              </w:rPr>
+            </w:pPr>
+            <w:r>
+              <w:rPr>
+                <w:rFonts w:ascii="Calibri" w:eastAsia="Times New Roman" w:hAnsi="Calibri" w:cs="Calibri"/>
+                <w:color w:val="000000"/>
+                <w:kern w:val="0"/>
+                <w:sz w:val="22"/>
+                <w:szCs w:val="22"/>
+                <w:lang w:eastAsia="ja-JP"/>
+                <w14:ligatures w14:val="none"/>
+              </w:rPr>
+              <w:t>RatecodeID</w:t>
+            </w:r>
+          </w:p>
+        </w:tc>
+      </w:tr>
+      <w:tr>
+        <w:trPr>
+          <w:trHeight w:val="288"/>
+        </w:trPr>
+        <w:tc>
+          <w:tcPr>
+            <w:tcW w:w="960" w:type="dxa"/>
+            <w:vMerge/>
+            <w:tcBorders>
+              <w:top w:val="nil"/>
+              <w:left w:val="single" w:sz="4" w:space="0" w:color="auto"/>
+              <w:bottom w:val="single" w:sz="4" w:space="0" w:color="000000"/>
+              <w:right w:val="single" w:sz="4" w:space="0" w:color="auto"/>
+            </w:tcBorders>
+            <w:vAlign w:val="center"/>
+            <w:hideMark/>
+          </w:tcPr>
+          <w:p>
+            <w:pPr>
+              <w:spacing w:after="0" w:line="240" w:lineRule="auto"/>
+              <w:rPr>
+                <w:rFonts w:ascii="Aptos Narrow" w:eastAsia="Times New Roman" w:hAnsi="Aptos Narrow" w:cs="Times New Roman"/>
+                <w:color w:val="000000"/>
+                <w:kern w:val="0"/>
+                <w:sz w:val="22"/>
+                <w:szCs w:val="22"/>
+                <w:lang w:eastAsia="ja-JP"/>
+                <w14:ligatures w14:val="none"/>
+              </w:rPr>
+            </w:pPr>
+          </w:p>
+        </w:tc>
+        <w:tc>
+          <w:tcPr>
+            <w:tcW w:w="840" w:type="dxa"/>
+            <w:vMerge/>
+            <w:tcBorders>
+              <w:top w:val="nil"/>
+              <w:left w:val="single" w:sz="4" w:space="0" w:color="auto"/>
+              <w:bottom w:val="single" w:sz="4" w:space="0" w:color="000000"/>
+              <w:right w:val="single" w:sz="4" w:space="0" w:color="auto"/>
+            </w:tcBorders>
+            <w:vAlign w:val="center"/>
+            <w:hideMark/>
+          </w:tcPr>
+          <w:p>
+            <w:pPr>
+              <w:spacing w:after="0" w:line="240" w:lineRule="auto"/>
+              <w:rPr>
+                <w:rFonts w:ascii="Aptos Narrow" w:eastAsia="Times New Roman" w:hAnsi="Aptos Narrow" w:cs="Times New Roman"/>
+                <w:color w:val="000000"/>
+                <w:kern w:val="0"/>
+                <w:sz w:val="22"/>
+                <w:szCs w:val="22"/>
+                <w:lang w:eastAsia="ja-JP"/>
+                <w14:ligatures w14:val="none"/>
+              </w:rPr>
+            </w:pPr>
+          </w:p>
+        </w:tc>
+        <w:tc>
+          <w:tcPr>
+            <w:tcW w:w="3400" w:type="dxa"/>
+            <w:tcBorders>
+              <w:top w:val="nil"/>
+              <w:left w:val="nil"/>
+              <w:bottom w:val="single" w:sz="4" w:space="0" w:color="auto"/>
+              <w:right w:val="single" w:sz="4" w:space="0" w:color="auto"/>
+            </w:tcBorders>
+            <w:shd w:val="clear" w:color="auto" w:fill="auto"/>
+            <w:vAlign w:val="center"/>
+            <w:hideMark/>
+          </w:tcPr>
+          <w:p>
+            <w:pPr>
+              <w:spacing w:after="0" w:line="240" w:lineRule="auto"/>
+              <w:rPr>
+                <w:rFonts w:ascii="Calibri" w:eastAsia="Times New Roman" w:hAnsi="Calibri" w:cs="Calibri"/>
+                <w:color w:val="000000"/>
+                <w:kern w:val="0"/>
+                <w:sz w:val="22"/>
+                <w:szCs w:val="22"/>
+                <w:lang w:eastAsia="ja-JP"/>
+                <w14:ligatures w14:val="none"/>
+              </w:rPr>
+            </w:pPr>
+            <w:r>
+              <w:rPr>
+                <w:rFonts w:ascii="Calibri" w:eastAsia="Times New Roman" w:hAnsi="Calibri" w:cs="Calibri"/>
+                <w:color w:val="000000"/>
+                <w:kern w:val="0"/>
+                <w:sz w:val="22"/>
+                <w:szCs w:val="22"/>
+                <w:lang w:eastAsia="ja-JP"/>
+                <w14:ligatures w14:val="none"/>
+              </w:rPr>
+              <w:t>Passenger_Count</w:t>
+            </w:r>
+          </w:p>
+        </w:tc>
+      </w:tr>
+      <w:tr>
+        <w:trPr>
+          <w:trHeight w:val="288"/>
+        </w:trPr>
+        <w:tc>
+          <w:tcPr>
+            <w:tcW w:w="960" w:type="dxa"/>
+            <w:vMerge/>
+            <w:tcBorders>
+              <w:top w:val="nil"/>
+              <w:left w:val="single" w:sz="4" w:space="0" w:color="auto"/>
+              <w:bottom w:val="single" w:sz="4" w:space="0" w:color="000000"/>
+              <w:right w:val="single" w:sz="4" w:space="0" w:color="auto"/>
+            </w:tcBorders>
+            <w:vAlign w:val="center"/>
+            <w:hideMark/>
+          </w:tcPr>
+          <w:p>
+            <w:pPr>
+              <w:spacing w:after="0" w:line="240" w:lineRule="auto"/>
+              <w:rPr>
+                <w:rFonts w:ascii="Aptos Narrow" w:eastAsia="Times New Roman" w:hAnsi="Aptos Narrow" w:cs="Times New Roman"/>
+                <w:color w:val="000000"/>
+                <w:kern w:val="0"/>
+                <w:sz w:val="22"/>
+                <w:szCs w:val="22"/>
+                <w:lang w:eastAsia="ja-JP"/>
+                <w14:ligatures w14:val="none"/>
+              </w:rPr>
+            </w:pPr>
+          </w:p>
+        </w:tc>
+        <w:tc>
+          <w:tcPr>
+            <w:tcW w:w="840" w:type="dxa"/>
+            <w:vMerge/>
+            <w:tcBorders>
+              <w:top w:val="nil"/>
+              <w:left w:val="single" w:sz="4" w:space="0" w:color="auto"/>
+              <w:bottom w:val="single" w:sz="4" w:space="0" w:color="000000"/>
+              <w:right w:val="single" w:sz="4" w:space="0" w:color="auto"/>
+            </w:tcBorders>
+            <w:vAlign w:val="center"/>
+            <w:hideMark/>
+          </w:tcPr>
+          <w:p>
+            <w:pPr>
+              <w:spacing w:after="0" w:line="240" w:lineRule="auto"/>
+              <w:rPr>
+                <w:rFonts w:ascii="Aptos Narrow" w:eastAsia="Times New Roman" w:hAnsi="Aptos Narrow" w:cs="Times New Roman"/>
+                <w:color w:val="000000"/>
+                <w:kern w:val="0"/>
+                <w:sz w:val="22"/>
+                <w:szCs w:val="22"/>
+                <w:lang w:eastAsia="ja-JP"/>
+                <w14:ligatures w14:val="none"/>
+              </w:rPr>
+            </w:pPr>
+          </w:p>
+        </w:tc>
+        <w:tc>
+          <w:tcPr>
+            <w:tcW w:w="3400" w:type="dxa"/>
+            <w:tcBorders>
+              <w:top w:val="nil"/>
+              <w:left w:val="nil"/>
+              <w:bottom w:val="single" w:sz="4" w:space="0" w:color="auto"/>
+              <w:right w:val="single" w:sz="4" w:space="0" w:color="auto"/>
+            </w:tcBorders>
+            <w:shd w:val="clear" w:color="auto" w:fill="auto"/>
+            <w:vAlign w:val="center"/>
+            <w:hideMark/>
+          </w:tcPr>
+          <w:p>
+            <w:pPr>
+              <w:spacing w:after="0" w:line="240" w:lineRule="auto"/>
+              <w:rPr>
+                <w:rFonts w:ascii="Calibri" w:eastAsia="Times New Roman" w:hAnsi="Calibri" w:cs="Calibri"/>
+                <w:color w:val="000000"/>
+                <w:kern w:val="0"/>
+                <w:sz w:val="22"/>
+                <w:szCs w:val="22"/>
+                <w:lang w:eastAsia="ja-JP"/>
+                <w14:ligatures w14:val="none"/>
+              </w:rPr>
+            </w:pPr>
+            <w:r>
+              <w:rPr>
+                <w:rFonts w:ascii="Calibri" w:eastAsia="Times New Roman" w:hAnsi="Calibri" w:cs="Calibri"/>
+                <w:color w:val="000000"/>
+                <w:kern w:val="0"/>
+                <w:sz w:val="22"/>
+                <w:szCs w:val="22"/>
+                <w:lang w:eastAsia="ja-JP"/>
+                <w14:ligatures w14:val="none"/>
+              </w:rPr>
+              <w:t>Payment_Type</w:t>
+            </w:r>
+          </w:p>
+        </w:tc>
+      </w:tr>
+      <w:tr>
+        <w:trPr>
+          <w:trHeight w:val="288"/>
+        </w:trPr>
+        <w:tc>
+          <w:tcPr>
+            <w:tcW w:w="960" w:type="dxa"/>
+            <w:vMerge/>
+            <w:tcBorders>
+              <w:top w:val="nil"/>
+              <w:left w:val="single" w:sz="4" w:space="0" w:color="auto"/>
+              <w:bottom w:val="single" w:sz="4" w:space="0" w:color="000000"/>
+              <w:right w:val="single" w:sz="4" w:space="0" w:color="auto"/>
+            </w:tcBorders>
+            <w:vAlign w:val="center"/>
+            <w:hideMark/>
+          </w:tcPr>
+          <w:p>
+            <w:pPr>
+              <w:spacing w:after="0" w:line="240" w:lineRule="auto"/>
+              <w:rPr>
+                <w:rFonts w:ascii="Aptos Narrow" w:eastAsia="Times New Roman" w:hAnsi="Aptos Narrow" w:cs="Times New Roman"/>
+                <w:color w:val="000000"/>
+                <w:kern w:val="0"/>
+                <w:sz w:val="22"/>
+                <w:szCs w:val="22"/>
+                <w:lang w:eastAsia="ja-JP"/>
+                <w14:ligatures w14:val="none"/>
+              </w:rPr>
+            </w:pPr>
+          </w:p>
+        </w:tc>
+        <w:tc>
+          <w:tcPr>
+            <w:tcW w:w="840" w:type="dxa"/>
+            <w:vMerge/>
+            <w:tcBorders>
+              <w:top w:val="nil"/>
+              <w:left w:val="single" w:sz="4" w:space="0" w:color="auto"/>
+              <w:bottom w:val="single" w:sz="4" w:space="0" w:color="000000"/>
+              <w:right w:val="single" w:sz="4" w:space="0" w:color="auto"/>
+            </w:tcBorders>
+            <w:vAlign w:val="center"/>
+            <w:hideMark/>
+          </w:tcPr>
+          <w:p>
+            <w:pPr>
+              <w:spacing w:after="0" w:line="240" w:lineRule="auto"/>
+              <w:rPr>
+                <w:rFonts w:ascii="Aptos Narrow" w:eastAsia="Times New Roman" w:hAnsi="Aptos Narrow" w:cs="Times New Roman"/>
+                <w:color w:val="000000"/>
+                <w:kern w:val="0"/>
+                <w:sz w:val="22"/>
+                <w:szCs w:val="22"/>
+                <w:lang w:eastAsia="ja-JP"/>
+                <w14:ligatures w14:val="none"/>
+              </w:rPr>
+            </w:pPr>
+          </w:p>
+        </w:tc>
+        <w:tc>
+          <w:tcPr>
+            <w:tcW w:w="3400" w:type="dxa"/>
+            <w:tcBorders>
+              <w:top w:val="nil"/>
+              <w:left w:val="nil"/>
+              <w:bottom w:val="single" w:sz="4" w:space="0" w:color="auto"/>
+              <w:right w:val="single" w:sz="4" w:space="0" w:color="auto"/>
+            </w:tcBorders>
+            <w:shd w:val="clear" w:color="auto" w:fill="auto"/>
+            <w:vAlign w:val="center"/>
+            <w:hideMark/>
+          </w:tcPr>
+          <w:p>
+            <w:pPr>
+              <w:spacing w:after="0" w:line="240" w:lineRule="auto"/>
+              <w:rPr>
+                <w:rFonts w:ascii="Calibri" w:eastAsia="Times New Roman" w:hAnsi="Calibri" w:cs="Calibri"/>
+                <w:color w:val="000000"/>
+                <w:kern w:val="0"/>
+                <w:sz w:val="22"/>
+                <w:szCs w:val="22"/>
+                <w:lang w:eastAsia="ja-JP"/>
+                <w14:ligatures w14:val="none"/>
+              </w:rPr>
+            </w:pPr>
+            <w:r>
+              <w:rPr>
+                <w:rFonts w:ascii="Calibri" w:eastAsia="Times New Roman" w:hAnsi="Calibri" w:cs="Calibri"/>
+                <w:color w:val="000000"/>
+                <w:kern w:val="0"/>
+                <w:sz w:val="22"/>
+                <w:szCs w:val="22"/>
+                <w:lang w:eastAsia="ja-JP"/>
+                <w14:ligatures w14:val="none"/>
+              </w:rPr>
+              <w:t>Trip_Type</w:t>
+            </w:r>
+          </w:p>
+        </w:tc>
+      </w:tr>
+      <w:tr>
+        <w:trPr>
+          <w:trHeight w:val="288"/>
+        </w:trPr>
+        <w:tc>
+          <w:tcPr>
+            <w:tcW w:w="960" w:type="dxa"/>
+            <w:vMerge/>
+            <w:tcBorders>
+              <w:top w:val="nil"/>
+              <w:left w:val="single" w:sz="4" w:space="0" w:color="auto"/>
+              <w:bottom w:val="single" w:sz="4" w:space="0" w:color="000000"/>
+              <w:right w:val="single" w:sz="4" w:space="0" w:color="auto"/>
+            </w:tcBorders>
+            <w:vAlign w:val="center"/>
+            <w:hideMark/>
+          </w:tcPr>
+          <w:p>
+            <w:pPr>
+              <w:spacing w:after="0" w:line="240" w:lineRule="auto"/>
+              <w:rPr>
+                <w:rFonts w:ascii="Aptos Narrow" w:eastAsia="Times New Roman" w:hAnsi="Aptos Narrow" w:cs="Times New Roman"/>
+                <w:color w:val="000000"/>
+                <w:kern w:val="0"/>
+                <w:sz w:val="22"/>
+                <w:szCs w:val="22"/>
+                <w:lang w:eastAsia="ja-JP"/>
+                <w14:ligatures w14:val="none"/>
+              </w:rPr>
+            </w:pPr>
+          </w:p>
+        </w:tc>
+        <w:tc>
+          <w:tcPr>
+            <w:tcW w:w="840" w:type="dxa"/>
+            <w:vMerge/>
+            <w:tcBorders>
+              <w:top w:val="nil"/>
+              <w:left w:val="single" w:sz="4" w:space="0" w:color="auto"/>
+              <w:bottom w:val="single" w:sz="4" w:space="0" w:color="000000"/>
+              <w:right w:val="single" w:sz="4" w:space="0" w:color="auto"/>
+            </w:tcBorders>
+            <w:vAlign w:val="center"/>
+            <w:hideMark/>
+          </w:tcPr>
+          <w:p>
+            <w:pPr>
+              <w:spacing w:after="0" w:line="240" w:lineRule="auto"/>
+              <w:rPr>
+                <w:rFonts w:ascii="Aptos Narrow" w:eastAsia="Times New Roman" w:hAnsi="Aptos Narrow" w:cs="Times New Roman"/>
+                <w:color w:val="000000"/>
+                <w:kern w:val="0"/>
+                <w:sz w:val="22"/>
+                <w:szCs w:val="22"/>
+                <w:lang w:eastAsia="ja-JP"/>
+                <w14:ligatures w14:val="none"/>
+              </w:rPr>
+            </w:pPr>
+          </w:p>
+        </w:tc>
+        <w:tc>
+          <w:tcPr>
+            <w:tcW w:w="3400" w:type="dxa"/>
+            <w:tcBorders>
+              <w:top w:val="nil"/>
+              <w:left w:val="nil"/>
+              <w:bottom w:val="single" w:sz="4" w:space="0" w:color="auto"/>
+              <w:right w:val="single" w:sz="4" w:space="0" w:color="auto"/>
+            </w:tcBorders>
+            <w:shd w:val="clear" w:color="auto" w:fill="auto"/>
+            <w:vAlign w:val="center"/>
+            <w:hideMark/>
+          </w:tcPr>
+          <w:p>
+            <w:pPr>
+              <w:spacing w:after="0" w:line="240" w:lineRule="auto"/>
+              <w:rPr>
+                <w:rFonts w:ascii="Calibri" w:eastAsia="Times New Roman" w:hAnsi="Calibri" w:cs="Calibri"/>
+                <w:color w:val="000000"/>
+                <w:kern w:val="0"/>
+                <w:sz w:val="22"/>
+                <w:szCs w:val="22"/>
+                <w:lang w:eastAsia="ja-JP"/>
+                <w14:ligatures w14:val="none"/>
+              </w:rPr>
+            </w:pPr>
+            <w:r>
+              <w:rPr>
+                <w:rFonts w:ascii="Calibri" w:eastAsia="Times New Roman" w:hAnsi="Calibri" w:cs="Calibri"/>
+                <w:color w:val="000000"/>
+                <w:kern w:val="0"/>
+                <w:sz w:val="22"/>
+                <w:szCs w:val="22"/>
+                <w:lang w:eastAsia="ja-JP"/>
+                <w14:ligatures w14:val="none"/>
+              </w:rPr>
+              <w:t>Congestion_Surchage</w:t>
+            </w:r>
+          </w:p>
+        </w:tc>
+      </w:tr>
+      <w:tr>
+        <w:trPr>
+          <w:trHeight w:val="288"/>
+        </w:trPr>
+        <w:tc>
+          <w:tcPr>
+            <w:tcW w:w="960" w:type="dxa"/>
+            <w:vMerge w:val="restart"/>
+            <w:tcBorders>
+              <w:top w:val="nil"/>
+              <w:left w:val="single" w:sz="4" w:space="0" w:color="auto"/>
+              <w:bottom w:val="single" w:sz="4" w:space="0" w:color="000000"/>
+              <w:right w:val="single" w:sz="4" w:space="0" w:color="auto"/>
+            </w:tcBorders>
+            <w:shd w:val="clear" w:color="auto" w:fill="auto"/>
+            <w:noWrap/>
+            <w:vAlign w:val="bottom"/>
+            <w:hideMark/>
+          </w:tcPr>
+          <w:p>
+            <w:pPr>
+              <w:spacing w:after="0" w:line="240" w:lineRule="auto"/>
+              <w:jc w:val="center"/>
+              <w:rPr>
+                <w:rFonts w:ascii="Aptos Narrow" w:eastAsia="Times New Roman" w:hAnsi="Aptos Narrow" w:cs="Times New Roman"/>
+                <w:color w:val="000000"/>
+                <w:kern w:val="0"/>
+                <w:sz w:val="22"/>
+                <w:szCs w:val="22"/>
+                <w:lang w:eastAsia="ja-JP"/>
+                <w14:ligatures w14:val="none"/>
+              </w:rPr>
+            </w:pPr>
+            <w:r>
+              <w:rPr>
+                <w:rFonts w:ascii="Aptos Narrow" w:eastAsia="Times New Roman" w:hAnsi="Aptos Narrow" w:cs="Times New Roman"/>
+                <w:color w:val="000000"/>
+                <w:kern w:val="0"/>
+                <w:sz w:val="22"/>
+                <w:szCs w:val="22"/>
+                <w:lang w:eastAsia="ja-JP"/>
+                <w14:ligatures w14:val="none"/>
+              </w:rPr>
+              <w:t>3</w:t>
+            </w:r>
+          </w:p>
+        </w:tc>
+        <w:tc>
+          <w:tcPr>
+            <w:tcW w:w="840" w:type="dxa"/>
+            <w:vMerge w:val="restart"/>
+            <w:tcBorders>
+              <w:top w:val="nil"/>
+              <w:left w:val="single" w:sz="4" w:space="0" w:color="auto"/>
+              <w:bottom w:val="single" w:sz="4" w:space="0" w:color="000000"/>
+              <w:right w:val="single" w:sz="4" w:space="0" w:color="auto"/>
+            </w:tcBorders>
+            <w:shd w:val="clear" w:color="auto" w:fill="auto"/>
+            <w:noWrap/>
+            <w:vAlign w:val="center"/>
+            <w:hideMark/>
+          </w:tcPr>
+          <w:p>
+            <w:pPr>
+              <w:spacing w:after="0" w:line="240" w:lineRule="auto"/>
+              <w:jc w:val="center"/>
+              <w:rPr>
+                <w:rFonts w:ascii="Aptos Narrow" w:eastAsia="Times New Roman" w:hAnsi="Aptos Narrow" w:cs="Times New Roman"/>
+                <w:color w:val="000000"/>
+                <w:kern w:val="0"/>
+                <w:sz w:val="22"/>
+                <w:szCs w:val="22"/>
+                <w:lang w:eastAsia="ja-JP"/>
+                <w14:ligatures w14:val="none"/>
+              </w:rPr>
+            </w:pPr>
+            <w:r>
+              <w:rPr>
+                <w:rFonts w:ascii="Aptos Narrow" w:eastAsia="Times New Roman" w:hAnsi="Aptos Narrow" w:cs="Times New Roman"/>
+                <w:color w:val="000000"/>
+                <w:kern w:val="0"/>
+                <w:sz w:val="22"/>
+                <w:szCs w:val="22"/>
+                <w:lang w:eastAsia="ja-JP"/>
+                <w14:ligatures w14:val="none"/>
+              </w:rPr>
+              <w:t>2019</w:t>
+            </w:r>
+          </w:p>
+        </w:tc>
+        <w:tc>
+          <w:tcPr>
+            <w:tcW w:w="3400" w:type="dxa"/>
+            <w:tcBorders>
+              <w:top w:val="nil"/>
+              <w:left w:val="nil"/>
+              <w:bottom w:val="single" w:sz="4" w:space="0" w:color="auto"/>
+              <w:right w:val="single" w:sz="4" w:space="0" w:color="auto"/>
+            </w:tcBorders>
+            <w:shd w:val="clear" w:color="auto" w:fill="auto"/>
+            <w:vAlign w:val="center"/>
+            <w:hideMark/>
+          </w:tcPr>
+          <w:p>
+            <w:pPr>
+              <w:spacing w:after="0" w:line="240" w:lineRule="auto"/>
+              <w:rPr>
+                <w:rFonts w:ascii="Calibri" w:eastAsia="Times New Roman" w:hAnsi="Calibri" w:cs="Calibri"/>
+                <w:color w:val="000000"/>
+                <w:kern w:val="0"/>
+                <w:sz w:val="22"/>
+                <w:szCs w:val="22"/>
+                <w:lang w:eastAsia="ja-JP"/>
+                <w14:ligatures w14:val="none"/>
+              </w:rPr>
+            </w:pPr>
+            <w:r>
+              <w:rPr>
+                <w:rFonts w:ascii="Calibri" w:eastAsia="Times New Roman" w:hAnsi="Calibri" w:cs="Calibri"/>
+                <w:color w:val="000000"/>
+                <w:kern w:val="0"/>
+                <w:sz w:val="22"/>
+                <w:szCs w:val="22"/>
+                <w:lang w:eastAsia="ja-JP"/>
+                <w14:ligatures w14:val="none"/>
+              </w:rPr>
+              <w:t>VendorID</w:t>
+            </w:r>
+          </w:p>
+        </w:tc>
+      </w:tr>
+      <w:tr>
+        <w:trPr>
+          <w:trHeight w:val="288"/>
+        </w:trPr>
+        <w:tc>
+          <w:tcPr>
+            <w:tcW w:w="960" w:type="dxa"/>
+            <w:vMerge/>
+            <w:tcBorders>
+              <w:top w:val="nil"/>
+              <w:left w:val="single" w:sz="4" w:space="0" w:color="auto"/>
+              <w:bottom w:val="single" w:sz="4" w:space="0" w:color="000000"/>
+              <w:right w:val="single" w:sz="4" w:space="0" w:color="auto"/>
+            </w:tcBorders>
+            <w:vAlign w:val="center"/>
+            <w:hideMark/>
+          </w:tcPr>
+          <w:p>
+            <w:pPr>
+              <w:spacing w:after="0" w:line="240" w:lineRule="auto"/>
+              <w:rPr>
+                <w:rFonts w:ascii="Aptos Narrow" w:eastAsia="Times New Roman" w:hAnsi="Aptos Narrow" w:cs="Times New Roman"/>
+                <w:color w:val="000000"/>
+                <w:kern w:val="0"/>
+                <w:sz w:val="22"/>
+                <w:szCs w:val="22"/>
+                <w:lang w:eastAsia="ja-JP"/>
+                <w14:ligatures w14:val="none"/>
+              </w:rPr>
+            </w:pPr>
+          </w:p>
+        </w:tc>
+        <w:tc>
+          <w:tcPr>
+            <w:tcW w:w="840" w:type="dxa"/>
+            <w:vMerge/>
+            <w:tcBorders>
+              <w:top w:val="nil"/>
+              <w:left w:val="single" w:sz="4" w:space="0" w:color="auto"/>
+              <w:bottom w:val="single" w:sz="4" w:space="0" w:color="000000"/>
+              <w:right w:val="single" w:sz="4" w:space="0" w:color="auto"/>
+            </w:tcBorders>
+            <w:vAlign w:val="center"/>
+            <w:hideMark/>
+          </w:tcPr>
+          <w:p>
+            <w:pPr>
+              <w:spacing w:after="0" w:line="240" w:lineRule="auto"/>
+              <w:rPr>
+                <w:rFonts w:ascii="Aptos Narrow" w:eastAsia="Times New Roman" w:hAnsi="Aptos Narrow" w:cs="Times New Roman"/>
+                <w:color w:val="000000"/>
+                <w:kern w:val="0"/>
+                <w:sz w:val="22"/>
+                <w:szCs w:val="22"/>
+                <w:lang w:eastAsia="ja-JP"/>
+                <w14:ligatures w14:val="none"/>
+              </w:rPr>
+            </w:pPr>
+          </w:p>
+        </w:tc>
+        <w:tc>
+          <w:tcPr>
+            <w:tcW w:w="3400" w:type="dxa"/>
+            <w:tcBorders>
+              <w:top w:val="nil"/>
+              <w:left w:val="nil"/>
+              <w:bottom w:val="single" w:sz="4" w:space="0" w:color="auto"/>
+              <w:right w:val="single" w:sz="4" w:space="0" w:color="auto"/>
+            </w:tcBorders>
+            <w:shd w:val="clear" w:color="auto" w:fill="auto"/>
+            <w:vAlign w:val="center"/>
+            <w:hideMark/>
+          </w:tcPr>
+          <w:p>
+            <w:pPr>
+              <w:spacing w:after="0" w:line="240" w:lineRule="auto"/>
+              <w:rPr>
+                <w:rFonts w:ascii="Calibri" w:eastAsia="Times New Roman" w:hAnsi="Calibri" w:cs="Calibri"/>
+                <w:color w:val="000000"/>
+                <w:kern w:val="0"/>
+                <w:sz w:val="22"/>
+                <w:szCs w:val="22"/>
+                <w:lang w:eastAsia="ja-JP"/>
+                <w14:ligatures w14:val="none"/>
+              </w:rPr>
+            </w:pPr>
+            <w:r>
+              <w:rPr>
+                <w:rFonts w:ascii="Calibri" w:eastAsia="Times New Roman" w:hAnsi="Calibri" w:cs="Calibri"/>
+                <w:color w:val="000000"/>
+                <w:kern w:val="0"/>
+                <w:sz w:val="22"/>
+                <w:szCs w:val="22"/>
+                <w:lang w:eastAsia="ja-JP"/>
+                <w14:ligatures w14:val="none"/>
+              </w:rPr>
+              <w:t>RatecodeID</w:t>
+            </w:r>
+          </w:p>
+        </w:tc>
+      </w:tr>
+      <w:tr>
+        <w:trPr>
+          <w:trHeight w:val="288"/>
+        </w:trPr>
+        <w:tc>
+          <w:tcPr>
+            <w:tcW w:w="960" w:type="dxa"/>
+            <w:vMerge/>
+            <w:tcBorders>
+              <w:top w:val="nil"/>
+              <w:left w:val="single" w:sz="4" w:space="0" w:color="auto"/>
+              <w:bottom w:val="single" w:sz="4" w:space="0" w:color="000000"/>
+              <w:right w:val="single" w:sz="4" w:space="0" w:color="auto"/>
+            </w:tcBorders>
+            <w:vAlign w:val="center"/>
+            <w:hideMark/>
+          </w:tcPr>
+          <w:p>
+            <w:pPr>
+              <w:spacing w:after="0" w:line="240" w:lineRule="auto"/>
+              <w:rPr>
+                <w:rFonts w:ascii="Aptos Narrow" w:eastAsia="Times New Roman" w:hAnsi="Aptos Narrow" w:cs="Times New Roman"/>
+                <w:color w:val="000000"/>
+                <w:kern w:val="0"/>
+                <w:sz w:val="22"/>
+                <w:szCs w:val="22"/>
+                <w:lang w:eastAsia="ja-JP"/>
+                <w14:ligatures w14:val="none"/>
+              </w:rPr>
+            </w:pPr>
+          </w:p>
+        </w:tc>
+        <w:tc>
+          <w:tcPr>
+            <w:tcW w:w="840" w:type="dxa"/>
+            <w:vMerge/>
+            <w:tcBorders>
+              <w:top w:val="nil"/>
+              <w:left w:val="single" w:sz="4" w:space="0" w:color="auto"/>
+              <w:bottom w:val="single" w:sz="4" w:space="0" w:color="000000"/>
+              <w:right w:val="single" w:sz="4" w:space="0" w:color="auto"/>
+            </w:tcBorders>
+            <w:vAlign w:val="center"/>
+            <w:hideMark/>
+          </w:tcPr>
+          <w:p>
+            <w:pPr>
+              <w:spacing w:after="0" w:line="240" w:lineRule="auto"/>
+              <w:rPr>
+                <w:rFonts w:ascii="Aptos Narrow" w:eastAsia="Times New Roman" w:hAnsi="Aptos Narrow" w:cs="Times New Roman"/>
+                <w:color w:val="000000"/>
+                <w:kern w:val="0"/>
+                <w:sz w:val="22"/>
+                <w:szCs w:val="22"/>
+                <w:lang w:eastAsia="ja-JP"/>
+                <w14:ligatures w14:val="none"/>
+              </w:rPr>
+            </w:pPr>
+          </w:p>
+        </w:tc>
+        <w:tc>
+          <w:tcPr>
+            <w:tcW w:w="3400" w:type="dxa"/>
+            <w:tcBorders>
+              <w:top w:val="nil"/>
+              <w:left w:val="nil"/>
+              <w:bottom w:val="single" w:sz="4" w:space="0" w:color="auto"/>
+              <w:right w:val="single" w:sz="4" w:space="0" w:color="auto"/>
+            </w:tcBorders>
+            <w:shd w:val="clear" w:color="auto" w:fill="auto"/>
+            <w:vAlign w:val="center"/>
+            <w:hideMark/>
+          </w:tcPr>
+          <w:p>
+            <w:pPr>
+              <w:spacing w:after="0" w:line="240" w:lineRule="auto"/>
+              <w:rPr>
+                <w:rFonts w:ascii="Calibri" w:eastAsia="Times New Roman" w:hAnsi="Calibri" w:cs="Calibri"/>
+                <w:color w:val="000000"/>
+                <w:kern w:val="0"/>
+                <w:sz w:val="22"/>
+                <w:szCs w:val="22"/>
+                <w:lang w:eastAsia="ja-JP"/>
+                <w14:ligatures w14:val="none"/>
+              </w:rPr>
+            </w:pPr>
+            <w:r>
+              <w:rPr>
+                <w:rFonts w:ascii="Calibri" w:eastAsia="Times New Roman" w:hAnsi="Calibri" w:cs="Calibri"/>
+                <w:color w:val="000000"/>
+                <w:kern w:val="0"/>
+                <w:sz w:val="22"/>
+                <w:szCs w:val="22"/>
+                <w:lang w:eastAsia="ja-JP"/>
+                <w14:ligatures w14:val="none"/>
+              </w:rPr>
+              <w:t>Passenger_Count</w:t>
+            </w:r>
+          </w:p>
+        </w:tc>
+      </w:tr>
+      <w:tr>
+        <w:trPr>
+          <w:trHeight w:val="288"/>
+        </w:trPr>
+        <w:tc>
+          <w:tcPr>
+            <w:tcW w:w="960" w:type="dxa"/>
+            <w:vMerge/>
+            <w:tcBorders>
+              <w:top w:val="nil"/>
+              <w:left w:val="single" w:sz="4" w:space="0" w:color="auto"/>
+              <w:bottom w:val="single" w:sz="4" w:space="0" w:color="000000"/>
+              <w:right w:val="single" w:sz="4" w:space="0" w:color="auto"/>
+            </w:tcBorders>
+            <w:vAlign w:val="center"/>
+            <w:hideMark/>
+          </w:tcPr>
+          <w:p>
+            <w:pPr>
+              <w:spacing w:after="0" w:line="240" w:lineRule="auto"/>
+              <w:rPr>
+                <w:rFonts w:ascii="Aptos Narrow" w:eastAsia="Times New Roman" w:hAnsi="Aptos Narrow" w:cs="Times New Roman"/>
+                <w:color w:val="000000"/>
+                <w:kern w:val="0"/>
+                <w:sz w:val="22"/>
+                <w:szCs w:val="22"/>
+                <w:lang w:eastAsia="ja-JP"/>
+                <w14:ligatures w14:val="none"/>
+              </w:rPr>
+            </w:pPr>
+          </w:p>
+        </w:tc>
+        <w:tc>
+          <w:tcPr>
+            <w:tcW w:w="840" w:type="dxa"/>
+            <w:vMerge/>
+            <w:tcBorders>
+              <w:top w:val="nil"/>
+              <w:left w:val="single" w:sz="4" w:space="0" w:color="auto"/>
+              <w:bottom w:val="single" w:sz="4" w:space="0" w:color="000000"/>
+              <w:right w:val="single" w:sz="4" w:space="0" w:color="auto"/>
+            </w:tcBorders>
+            <w:vAlign w:val="center"/>
+            <w:hideMark/>
+          </w:tcPr>
+          <w:p>
+            <w:pPr>
+              <w:spacing w:after="0" w:line="240" w:lineRule="auto"/>
+              <w:rPr>
+                <w:rFonts w:ascii="Aptos Narrow" w:eastAsia="Times New Roman" w:hAnsi="Aptos Narrow" w:cs="Times New Roman"/>
+                <w:color w:val="000000"/>
+                <w:kern w:val="0"/>
+                <w:sz w:val="22"/>
+                <w:szCs w:val="22"/>
+                <w:lang w:eastAsia="ja-JP"/>
+                <w14:ligatures w14:val="none"/>
+              </w:rPr>
+            </w:pPr>
+          </w:p>
+        </w:tc>
+        <w:tc>
+          <w:tcPr>
+            <w:tcW w:w="3400" w:type="dxa"/>
+            <w:tcBorders>
+              <w:top w:val="nil"/>
+              <w:left w:val="nil"/>
+              <w:bottom w:val="single" w:sz="4" w:space="0" w:color="auto"/>
+              <w:right w:val="single" w:sz="4" w:space="0" w:color="auto"/>
+            </w:tcBorders>
+            <w:shd w:val="clear" w:color="auto" w:fill="auto"/>
+            <w:vAlign w:val="center"/>
+            <w:hideMark/>
+          </w:tcPr>
+          <w:p>
+            <w:pPr>
+              <w:spacing w:after="0" w:line="240" w:lineRule="auto"/>
+              <w:rPr>
+                <w:rFonts w:ascii="Calibri" w:eastAsia="Times New Roman" w:hAnsi="Calibri" w:cs="Calibri"/>
+                <w:color w:val="000000"/>
+                <w:kern w:val="0"/>
+                <w:sz w:val="22"/>
+                <w:szCs w:val="22"/>
+                <w:lang w:eastAsia="ja-JP"/>
+                <w14:ligatures w14:val="none"/>
+              </w:rPr>
+            </w:pPr>
+            <w:r>
+              <w:rPr>
+                <w:rFonts w:ascii="Calibri" w:eastAsia="Times New Roman" w:hAnsi="Calibri" w:cs="Calibri"/>
+                <w:color w:val="000000"/>
+                <w:kern w:val="0"/>
+                <w:sz w:val="22"/>
+                <w:szCs w:val="22"/>
+                <w:lang w:eastAsia="ja-JP"/>
+                <w14:ligatures w14:val="none"/>
+              </w:rPr>
+              <w:t>Payment_Type</w:t>
+            </w:r>
+          </w:p>
+        </w:tc>
+      </w:tr>
+      <w:tr>
+        <w:trPr>
+          <w:trHeight w:val="288"/>
+        </w:trPr>
+        <w:tc>
+          <w:tcPr>
+            <w:tcW w:w="960" w:type="dxa"/>
+            <w:vMerge/>
+            <w:tcBorders>
+              <w:top w:val="nil"/>
+              <w:left w:val="single" w:sz="4" w:space="0" w:color="auto"/>
+              <w:bottom w:val="single" w:sz="4" w:space="0" w:color="000000"/>
+              <w:right w:val="single" w:sz="4" w:space="0" w:color="auto"/>
+            </w:tcBorders>
+            <w:vAlign w:val="center"/>
+            <w:hideMark/>
+          </w:tcPr>
+          <w:p>
+            <w:pPr>
+              <w:spacing w:after="0" w:line="240" w:lineRule="auto"/>
+              <w:rPr>
+                <w:rFonts w:ascii="Aptos Narrow" w:eastAsia="Times New Roman" w:hAnsi="Aptos Narrow" w:cs="Times New Roman"/>
+                <w:color w:val="000000"/>
+                <w:kern w:val="0"/>
+                <w:sz w:val="22"/>
+                <w:szCs w:val="22"/>
+                <w:lang w:eastAsia="ja-JP"/>
+                <w14:ligatures w14:val="none"/>
+              </w:rPr>
+            </w:pPr>
+          </w:p>
+        </w:tc>
+        <w:tc>
+          <w:tcPr>
+            <w:tcW w:w="840" w:type="dxa"/>
+            <w:vMerge/>
+            <w:tcBorders>
+              <w:top w:val="nil"/>
+              <w:left w:val="single" w:sz="4" w:space="0" w:color="auto"/>
+              <w:bottom w:val="single" w:sz="4" w:space="0" w:color="000000"/>
+              <w:right w:val="single" w:sz="4" w:space="0" w:color="auto"/>
+            </w:tcBorders>
+            <w:vAlign w:val="center"/>
+            <w:hideMark/>
+          </w:tcPr>
+          <w:p>
+            <w:pPr>
+              <w:spacing w:after="0" w:line="240" w:lineRule="auto"/>
+              <w:rPr>
+                <w:rFonts w:ascii="Aptos Narrow" w:eastAsia="Times New Roman" w:hAnsi="Aptos Narrow" w:cs="Times New Roman"/>
+                <w:color w:val="000000"/>
+                <w:kern w:val="0"/>
+                <w:sz w:val="22"/>
+                <w:szCs w:val="22"/>
+                <w:lang w:eastAsia="ja-JP"/>
+                <w14:ligatures w14:val="none"/>
+              </w:rPr>
+            </w:pPr>
+          </w:p>
+        </w:tc>
+        <w:tc>
+          <w:tcPr>
+            <w:tcW w:w="3400" w:type="dxa"/>
+            <w:tcBorders>
+              <w:top w:val="nil"/>
+              <w:left w:val="nil"/>
+              <w:bottom w:val="single" w:sz="4" w:space="0" w:color="auto"/>
+              <w:right w:val="single" w:sz="4" w:space="0" w:color="auto"/>
+            </w:tcBorders>
+            <w:shd w:val="clear" w:color="auto" w:fill="auto"/>
+            <w:vAlign w:val="center"/>
+            <w:hideMark/>
+          </w:tcPr>
+          <w:p>
+            <w:pPr>
+              <w:spacing w:after="0" w:line="240" w:lineRule="auto"/>
+              <w:rPr>
+                <w:rFonts w:ascii="Calibri" w:eastAsia="Times New Roman" w:hAnsi="Calibri" w:cs="Calibri"/>
+                <w:color w:val="000000"/>
+                <w:kern w:val="0"/>
+                <w:sz w:val="22"/>
+                <w:szCs w:val="22"/>
+                <w:lang w:eastAsia="ja-JP"/>
+                <w14:ligatures w14:val="none"/>
+              </w:rPr>
+            </w:pPr>
+            <w:r>
+              <w:rPr>
+                <w:rFonts w:ascii="Calibri" w:eastAsia="Times New Roman" w:hAnsi="Calibri" w:cs="Calibri"/>
+                <w:color w:val="000000"/>
+                <w:kern w:val="0"/>
+                <w:sz w:val="22"/>
+                <w:szCs w:val="22"/>
+                <w:lang w:eastAsia="ja-JP"/>
+                <w14:ligatures w14:val="none"/>
+              </w:rPr>
+              <w:t>Trip_Type</w:t>
+            </w:r>
+          </w:p>
+        </w:tc>
+      </w:tr>
+      <w:tr>
+        <w:trPr>
+          <w:trHeight w:val="288"/>
+        </w:trPr>
+        <w:tc>
+          <w:tcPr>
+            <w:tcW w:w="960" w:type="dxa"/>
+            <w:vMerge/>
+            <w:tcBorders>
+              <w:top w:val="nil"/>
+              <w:left w:val="single" w:sz="4" w:space="0" w:color="auto"/>
+              <w:bottom w:val="single" w:sz="4" w:space="0" w:color="000000"/>
+              <w:right w:val="single" w:sz="4" w:space="0" w:color="auto"/>
+            </w:tcBorders>
+            <w:vAlign w:val="center"/>
+            <w:hideMark/>
+          </w:tcPr>
+          <w:p>
+            <w:pPr>
+              <w:spacing w:after="0" w:line="240" w:lineRule="auto"/>
+              <w:rPr>
+                <w:rFonts w:ascii="Aptos Narrow" w:eastAsia="Times New Roman" w:hAnsi="Aptos Narrow" w:cs="Times New Roman"/>
+                <w:color w:val="000000"/>
+                <w:kern w:val="0"/>
+                <w:sz w:val="22"/>
+                <w:szCs w:val="22"/>
+                <w:lang w:eastAsia="ja-JP"/>
+                <w14:ligatures w14:val="none"/>
+              </w:rPr>
+            </w:pPr>
+          </w:p>
+        </w:tc>
+        <w:tc>
+          <w:tcPr>
+            <w:tcW w:w="840" w:type="dxa"/>
+            <w:vMerge/>
+            <w:tcBorders>
+              <w:top w:val="nil"/>
+              <w:left w:val="single" w:sz="4" w:space="0" w:color="auto"/>
+              <w:bottom w:val="single" w:sz="4" w:space="0" w:color="000000"/>
+              <w:right w:val="single" w:sz="4" w:space="0" w:color="auto"/>
+            </w:tcBorders>
+            <w:vAlign w:val="center"/>
+            <w:hideMark/>
+          </w:tcPr>
+          <w:p>
+            <w:pPr>
+              <w:spacing w:after="0" w:line="240" w:lineRule="auto"/>
+              <w:rPr>
+                <w:rFonts w:ascii="Aptos Narrow" w:eastAsia="Times New Roman" w:hAnsi="Aptos Narrow" w:cs="Times New Roman"/>
+                <w:color w:val="000000"/>
+                <w:kern w:val="0"/>
+                <w:sz w:val="22"/>
+                <w:szCs w:val="22"/>
+                <w:lang w:eastAsia="ja-JP"/>
+                <w14:ligatures w14:val="none"/>
+              </w:rPr>
+            </w:pPr>
+          </w:p>
+        </w:tc>
+        <w:tc>
+          <w:tcPr>
+            <w:tcW w:w="3400" w:type="dxa"/>
+            <w:tcBorders>
+              <w:top w:val="nil"/>
+              <w:left w:val="nil"/>
+              <w:bottom w:val="single" w:sz="4" w:space="0" w:color="auto"/>
+              <w:right w:val="single" w:sz="4" w:space="0" w:color="auto"/>
+            </w:tcBorders>
+            <w:shd w:val="clear" w:color="auto" w:fill="auto"/>
+            <w:vAlign w:val="center"/>
+            <w:hideMark/>
+          </w:tcPr>
+          <w:p>
+            <w:pPr>
+              <w:spacing w:after="0" w:line="240" w:lineRule="auto"/>
+              <w:rPr>
+                <w:rFonts w:ascii="Calibri" w:eastAsia="Times New Roman" w:hAnsi="Calibri" w:cs="Calibri"/>
+                <w:color w:val="000000"/>
+                <w:kern w:val="0"/>
+                <w:sz w:val="22"/>
+                <w:szCs w:val="22"/>
+                <w:lang w:eastAsia="ja-JP"/>
+                <w14:ligatures w14:val="none"/>
+              </w:rPr>
+            </w:pPr>
+            <w:r>
+              <w:rPr>
+                <w:rFonts w:ascii="Calibri" w:eastAsia="Times New Roman" w:hAnsi="Calibri" w:cs="Calibri"/>
+                <w:color w:val="000000"/>
+                <w:kern w:val="0"/>
+                <w:sz w:val="22"/>
+                <w:szCs w:val="22"/>
+                <w:lang w:eastAsia="ja-JP"/>
+                <w14:ligatures w14:val="none"/>
+              </w:rPr>
+              <w:t>Congestion_Surchage</w:t>
+            </w:r>
+          </w:p>
+        </w:tc>
+      </w:tr>
+      <w:tr>
+        <w:trPr>
+          <w:trHeight w:val="288"/>
+        </w:trPr>
+        <w:tc>
+          <w:tcPr>
+            <w:tcW w:w="960" w:type="dxa"/>
+            <w:vMerge w:val="restart"/>
+            <w:tcBorders>
+              <w:top w:val="nil"/>
+              <w:left w:val="single" w:sz="4" w:space="0" w:color="auto"/>
+              <w:bottom w:val="single" w:sz="4" w:space="0" w:color="000000"/>
+              <w:right w:val="single" w:sz="4" w:space="0" w:color="auto"/>
+            </w:tcBorders>
+            <w:shd w:val="clear" w:color="auto" w:fill="auto"/>
+            <w:noWrap/>
+            <w:vAlign w:val="bottom"/>
+            <w:hideMark/>
+          </w:tcPr>
+          <w:p>
+            <w:pPr>
+              <w:spacing w:after="0" w:line="240" w:lineRule="auto"/>
+              <w:jc w:val="center"/>
+              <w:rPr>
+                <w:rFonts w:ascii="Aptos Narrow" w:eastAsia="Times New Roman" w:hAnsi="Aptos Narrow" w:cs="Times New Roman"/>
+                <w:color w:val="000000"/>
+                <w:kern w:val="0"/>
+                <w:sz w:val="22"/>
+                <w:szCs w:val="22"/>
+                <w:lang w:eastAsia="ja-JP"/>
+                <w14:ligatures w14:val="none"/>
+              </w:rPr>
+            </w:pPr>
+            <w:r>
+              <w:rPr>
+                <w:rFonts w:ascii="Aptos Narrow" w:eastAsia="Times New Roman" w:hAnsi="Aptos Narrow" w:cs="Times New Roman"/>
+                <w:color w:val="000000"/>
+                <w:kern w:val="0"/>
+                <w:sz w:val="22"/>
+                <w:szCs w:val="22"/>
+                <w:lang w:eastAsia="ja-JP"/>
+                <w14:ligatures w14:val="none"/>
+              </w:rPr>
+              <w:t>4</w:t>
+            </w:r>
+          </w:p>
+        </w:tc>
+        <w:tc>
+          <w:tcPr>
+            <w:tcW w:w="840" w:type="dxa"/>
+            <w:vMerge w:val="restart"/>
+            <w:tcBorders>
+              <w:top w:val="nil"/>
+              <w:left w:val="single" w:sz="4" w:space="0" w:color="auto"/>
+              <w:bottom w:val="single" w:sz="4" w:space="0" w:color="000000"/>
+              <w:right w:val="single" w:sz="4" w:space="0" w:color="auto"/>
+            </w:tcBorders>
+            <w:shd w:val="clear" w:color="auto" w:fill="auto"/>
+            <w:noWrap/>
+            <w:vAlign w:val="bottom"/>
+            <w:hideMark/>
+          </w:tcPr>
+          <w:p>
+            <w:pPr>
+              <w:spacing w:after="0" w:line="240" w:lineRule="auto"/>
+              <w:jc w:val="center"/>
+              <w:rPr>
+                <w:rFonts w:ascii="Aptos Narrow" w:eastAsia="Times New Roman" w:hAnsi="Aptos Narrow" w:cs="Times New Roman"/>
+                <w:color w:val="000000"/>
+                <w:kern w:val="0"/>
+                <w:sz w:val="22"/>
+                <w:szCs w:val="22"/>
+                <w:lang w:eastAsia="ja-JP"/>
+                <w14:ligatures w14:val="none"/>
+              </w:rPr>
+            </w:pPr>
+            <w:r>
+              <w:rPr>
+                <w:rFonts w:ascii="Aptos Narrow" w:eastAsia="Times New Roman" w:hAnsi="Aptos Narrow" w:cs="Times New Roman"/>
+                <w:color w:val="000000"/>
+                <w:kern w:val="0"/>
+                <w:sz w:val="22"/>
+                <w:szCs w:val="22"/>
+                <w:lang w:eastAsia="ja-JP"/>
+                <w14:ligatures w14:val="none"/>
+              </w:rPr>
+              <w:t>2020</w:t>
+            </w:r>
+          </w:p>
+        </w:tc>
+        <w:tc>
+          <w:tcPr>
+            <w:tcW w:w="3400" w:type="dxa"/>
+            <w:tcBorders>
+              <w:top w:val="nil"/>
+              <w:left w:val="nil"/>
+              <w:bottom w:val="single" w:sz="4" w:space="0" w:color="auto"/>
+              <w:right w:val="single" w:sz="4" w:space="0" w:color="auto"/>
+            </w:tcBorders>
+            <w:shd w:val="clear" w:color="auto" w:fill="auto"/>
+            <w:vAlign w:val="center"/>
+            <w:hideMark/>
+          </w:tcPr>
+          <w:p>
+            <w:pPr>
+              <w:spacing w:after="0" w:line="240" w:lineRule="auto"/>
+              <w:rPr>
+                <w:rFonts w:ascii="Calibri" w:eastAsia="Times New Roman" w:hAnsi="Calibri" w:cs="Calibri"/>
+                <w:color w:val="000000"/>
+                <w:kern w:val="0"/>
+                <w:sz w:val="22"/>
+                <w:szCs w:val="22"/>
+                <w:lang w:eastAsia="ja-JP"/>
+                <w14:ligatures w14:val="none"/>
+              </w:rPr>
+            </w:pPr>
+            <w:r>
+              <w:rPr>
+                <w:rFonts w:ascii="Calibri" w:eastAsia="Times New Roman" w:hAnsi="Calibri" w:cs="Calibri"/>
+                <w:color w:val="000000"/>
+                <w:kern w:val="0"/>
+                <w:sz w:val="22"/>
+                <w:szCs w:val="22"/>
+                <w:lang w:eastAsia="ja-JP"/>
+                <w14:ligatures w14:val="none"/>
+              </w:rPr>
+              <w:t>VendorID</w:t>
+            </w:r>
+          </w:p>
+        </w:tc>
+      </w:tr>
+      <w:tr>
+        <w:trPr>
+          <w:trHeight w:val="288"/>
+        </w:trPr>
+        <w:tc>
+          <w:tcPr>
+            <w:tcW w:w="960" w:type="dxa"/>
+            <w:vMerge/>
+            <w:tcBorders>
+              <w:top w:val="nil"/>
+              <w:left w:val="single" w:sz="4" w:space="0" w:color="auto"/>
+              <w:bottom w:val="single" w:sz="4" w:space="0" w:color="000000"/>
+              <w:right w:val="single" w:sz="4" w:space="0" w:color="auto"/>
+            </w:tcBorders>
+            <w:vAlign w:val="center"/>
+            <w:hideMark/>
+          </w:tcPr>
+          <w:p>
+            <w:pPr>
+              <w:spacing w:after="0" w:line="240" w:lineRule="auto"/>
+              <w:rPr>
+                <w:rFonts w:ascii="Aptos Narrow" w:eastAsia="Times New Roman" w:hAnsi="Aptos Narrow" w:cs="Times New Roman"/>
+                <w:color w:val="000000"/>
+                <w:kern w:val="0"/>
+                <w:sz w:val="22"/>
+                <w:szCs w:val="22"/>
+                <w:lang w:eastAsia="ja-JP"/>
+                <w14:ligatures w14:val="none"/>
+              </w:rPr>
+            </w:pPr>
+          </w:p>
+        </w:tc>
+        <w:tc>
+          <w:tcPr>
+            <w:tcW w:w="840" w:type="dxa"/>
+            <w:vMerge/>
+            <w:tcBorders>
+              <w:top w:val="nil"/>
+              <w:left w:val="single" w:sz="4" w:space="0" w:color="auto"/>
+              <w:bottom w:val="single" w:sz="4" w:space="0" w:color="000000"/>
+              <w:right w:val="single" w:sz="4" w:space="0" w:color="auto"/>
+            </w:tcBorders>
+            <w:vAlign w:val="center"/>
+            <w:hideMark/>
+          </w:tcPr>
+          <w:p>
+            <w:pPr>
+              <w:spacing w:after="0" w:line="240" w:lineRule="auto"/>
+              <w:rPr>
+                <w:rFonts w:ascii="Aptos Narrow" w:eastAsia="Times New Roman" w:hAnsi="Aptos Narrow" w:cs="Times New Roman"/>
+                <w:color w:val="000000"/>
+                <w:kern w:val="0"/>
+                <w:sz w:val="22"/>
+                <w:szCs w:val="22"/>
+                <w:lang w:eastAsia="ja-JP"/>
+                <w14:ligatures w14:val="none"/>
+              </w:rPr>
+            </w:pPr>
+          </w:p>
+        </w:tc>
+        <w:tc>
+          <w:tcPr>
+            <w:tcW w:w="3400" w:type="dxa"/>
+            <w:tcBorders>
+              <w:top w:val="nil"/>
+              <w:left w:val="nil"/>
+              <w:bottom w:val="single" w:sz="4" w:space="0" w:color="auto"/>
+              <w:right w:val="single" w:sz="4" w:space="0" w:color="auto"/>
+            </w:tcBorders>
+            <w:shd w:val="clear" w:color="auto" w:fill="auto"/>
+            <w:vAlign w:val="center"/>
+            <w:hideMark/>
+          </w:tcPr>
+          <w:p>
+            <w:pPr>
+              <w:spacing w:after="0" w:line="240" w:lineRule="auto"/>
+              <w:rPr>
+                <w:rFonts w:ascii="Calibri" w:eastAsia="Times New Roman" w:hAnsi="Calibri" w:cs="Calibri"/>
+                <w:color w:val="000000"/>
+                <w:kern w:val="0"/>
+                <w:sz w:val="22"/>
+                <w:szCs w:val="22"/>
+                <w:lang w:eastAsia="ja-JP"/>
+                <w14:ligatures w14:val="none"/>
+              </w:rPr>
+            </w:pPr>
+            <w:r>
+              <w:rPr>
+                <w:rFonts w:ascii="Calibri" w:eastAsia="Times New Roman" w:hAnsi="Calibri" w:cs="Calibri"/>
+                <w:color w:val="000000"/>
+                <w:kern w:val="0"/>
+                <w:sz w:val="22"/>
+                <w:szCs w:val="22"/>
+                <w:lang w:eastAsia="ja-JP"/>
+                <w14:ligatures w14:val="none"/>
+              </w:rPr>
+              <w:t>RatecodeID</w:t>
+            </w:r>
+          </w:p>
+        </w:tc>
+      </w:tr>
+      <w:tr>
+        <w:trPr>
+          <w:trHeight w:val="288"/>
+        </w:trPr>
+        <w:tc>
+          <w:tcPr>
+            <w:tcW w:w="960" w:type="dxa"/>
+            <w:vMerge/>
+            <w:tcBorders>
+              <w:top w:val="nil"/>
+              <w:left w:val="single" w:sz="4" w:space="0" w:color="auto"/>
+              <w:bottom w:val="single" w:sz="4" w:space="0" w:color="000000"/>
+              <w:right w:val="single" w:sz="4" w:space="0" w:color="auto"/>
+            </w:tcBorders>
+            <w:vAlign w:val="center"/>
+            <w:hideMark/>
+          </w:tcPr>
+          <w:p>
+            <w:pPr>
+              <w:spacing w:after="0" w:line="240" w:lineRule="auto"/>
+              <w:rPr>
+                <w:rFonts w:ascii="Aptos Narrow" w:eastAsia="Times New Roman" w:hAnsi="Aptos Narrow" w:cs="Times New Roman"/>
+                <w:color w:val="000000"/>
+                <w:kern w:val="0"/>
+                <w:sz w:val="22"/>
+                <w:szCs w:val="22"/>
+                <w:lang w:eastAsia="ja-JP"/>
+                <w14:ligatures w14:val="none"/>
+              </w:rPr>
+            </w:pPr>
+          </w:p>
+        </w:tc>
+        <w:tc>
+          <w:tcPr>
+            <w:tcW w:w="840" w:type="dxa"/>
+            <w:vMerge/>
+            <w:tcBorders>
+              <w:top w:val="nil"/>
+              <w:left w:val="single" w:sz="4" w:space="0" w:color="auto"/>
+              <w:bottom w:val="single" w:sz="4" w:space="0" w:color="000000"/>
+              <w:right w:val="single" w:sz="4" w:space="0" w:color="auto"/>
+            </w:tcBorders>
+            <w:vAlign w:val="center"/>
+            <w:hideMark/>
+          </w:tcPr>
+          <w:p>
+            <w:pPr>
+              <w:spacing w:after="0" w:line="240" w:lineRule="auto"/>
+              <w:rPr>
+                <w:rFonts w:ascii="Aptos Narrow" w:eastAsia="Times New Roman" w:hAnsi="Aptos Narrow" w:cs="Times New Roman"/>
+                <w:color w:val="000000"/>
+                <w:kern w:val="0"/>
+                <w:sz w:val="22"/>
+                <w:szCs w:val="22"/>
+                <w:lang w:eastAsia="ja-JP"/>
+                <w14:ligatures w14:val="none"/>
+              </w:rPr>
+            </w:pPr>
+          </w:p>
+        </w:tc>
+        <w:tc>
+          <w:tcPr>
+            <w:tcW w:w="3400" w:type="dxa"/>
+            <w:tcBorders>
+              <w:top w:val="nil"/>
+              <w:left w:val="nil"/>
+              <w:bottom w:val="single" w:sz="4" w:space="0" w:color="auto"/>
+              <w:right w:val="single" w:sz="4" w:space="0" w:color="auto"/>
+            </w:tcBorders>
+            <w:shd w:val="clear" w:color="auto" w:fill="auto"/>
+            <w:vAlign w:val="center"/>
+            <w:hideMark/>
+          </w:tcPr>
+          <w:p>
+            <w:pPr>
+              <w:spacing w:after="0" w:line="240" w:lineRule="auto"/>
+              <w:rPr>
+                <w:rFonts w:ascii="Calibri" w:eastAsia="Times New Roman" w:hAnsi="Calibri" w:cs="Calibri"/>
+                <w:color w:val="000000"/>
+                <w:kern w:val="0"/>
+                <w:sz w:val="22"/>
+                <w:szCs w:val="22"/>
+                <w:lang w:eastAsia="ja-JP"/>
+                <w14:ligatures w14:val="none"/>
+              </w:rPr>
+            </w:pPr>
+            <w:r>
+              <w:rPr>
+                <w:rFonts w:ascii="Calibri" w:eastAsia="Times New Roman" w:hAnsi="Calibri" w:cs="Calibri"/>
+                <w:color w:val="000000"/>
+                <w:kern w:val="0"/>
+                <w:sz w:val="22"/>
+                <w:szCs w:val="22"/>
+                <w:lang w:eastAsia="ja-JP"/>
+                <w14:ligatures w14:val="none"/>
+              </w:rPr>
+              <w:t>Passenger_Count</w:t>
+            </w:r>
+          </w:p>
+        </w:tc>
+      </w:tr>
+      <w:tr>
+        <w:trPr>
+          <w:trHeight w:val="288"/>
+        </w:trPr>
+        <w:tc>
+          <w:tcPr>
+            <w:tcW w:w="960" w:type="dxa"/>
+            <w:vMerge/>
+            <w:tcBorders>
+              <w:top w:val="nil"/>
+              <w:left w:val="single" w:sz="4" w:space="0" w:color="auto"/>
+              <w:bottom w:val="single" w:sz="4" w:space="0" w:color="000000"/>
+              <w:right w:val="single" w:sz="4" w:space="0" w:color="auto"/>
+            </w:tcBorders>
+            <w:vAlign w:val="center"/>
+            <w:hideMark/>
+          </w:tcPr>
+          <w:p>
+            <w:pPr>
+              <w:spacing w:after="0" w:line="240" w:lineRule="auto"/>
+              <w:rPr>
+                <w:rFonts w:ascii="Aptos Narrow" w:eastAsia="Times New Roman" w:hAnsi="Aptos Narrow" w:cs="Times New Roman"/>
+                <w:color w:val="000000"/>
+                <w:kern w:val="0"/>
+                <w:sz w:val="22"/>
+                <w:szCs w:val="22"/>
+                <w:lang w:eastAsia="ja-JP"/>
+                <w14:ligatures w14:val="none"/>
+              </w:rPr>
+            </w:pPr>
+          </w:p>
+        </w:tc>
+        <w:tc>
+          <w:tcPr>
+            <w:tcW w:w="840" w:type="dxa"/>
+            <w:vMerge/>
+            <w:tcBorders>
+              <w:top w:val="nil"/>
+              <w:left w:val="single" w:sz="4" w:space="0" w:color="auto"/>
+              <w:bottom w:val="single" w:sz="4" w:space="0" w:color="000000"/>
+              <w:right w:val="single" w:sz="4" w:space="0" w:color="auto"/>
+            </w:tcBorders>
+            <w:vAlign w:val="center"/>
+            <w:hideMark/>
+          </w:tcPr>
+          <w:p>
+            <w:pPr>
+              <w:spacing w:after="0" w:line="240" w:lineRule="auto"/>
+              <w:rPr>
+                <w:rFonts w:ascii="Aptos Narrow" w:eastAsia="Times New Roman" w:hAnsi="Aptos Narrow" w:cs="Times New Roman"/>
+                <w:color w:val="000000"/>
+                <w:kern w:val="0"/>
+                <w:sz w:val="22"/>
+                <w:szCs w:val="22"/>
+                <w:lang w:eastAsia="ja-JP"/>
+                <w14:ligatures w14:val="none"/>
+              </w:rPr>
+            </w:pPr>
+          </w:p>
+        </w:tc>
+        <w:tc>
+          <w:tcPr>
+            <w:tcW w:w="3400" w:type="dxa"/>
+            <w:tcBorders>
+              <w:top w:val="nil"/>
+              <w:left w:val="nil"/>
+              <w:bottom w:val="single" w:sz="4" w:space="0" w:color="auto"/>
+              <w:right w:val="single" w:sz="4" w:space="0" w:color="auto"/>
+            </w:tcBorders>
+            <w:shd w:val="clear" w:color="auto" w:fill="auto"/>
+            <w:vAlign w:val="center"/>
+            <w:hideMark/>
+          </w:tcPr>
+          <w:p>
+            <w:pPr>
+              <w:spacing w:after="0" w:line="240" w:lineRule="auto"/>
+              <w:rPr>
+                <w:rFonts w:ascii="Calibri" w:eastAsia="Times New Roman" w:hAnsi="Calibri" w:cs="Calibri"/>
+                <w:color w:val="000000"/>
+                <w:kern w:val="0"/>
+                <w:sz w:val="22"/>
+                <w:szCs w:val="22"/>
+                <w:lang w:eastAsia="ja-JP"/>
+                <w14:ligatures w14:val="none"/>
+              </w:rPr>
+            </w:pPr>
+            <w:r>
+              <w:rPr>
+                <w:rFonts w:ascii="Calibri" w:eastAsia="Times New Roman" w:hAnsi="Calibri" w:cs="Calibri"/>
+                <w:color w:val="000000"/>
+                <w:kern w:val="0"/>
+                <w:sz w:val="22"/>
+                <w:szCs w:val="22"/>
+                <w:lang w:eastAsia="ja-JP"/>
+                <w14:ligatures w14:val="none"/>
+              </w:rPr>
+              <w:t>Payment_Type</w:t>
+            </w:r>
+          </w:p>
+        </w:tc>
+      </w:tr>
+      <w:tr>
+        <w:trPr>
+          <w:trHeight w:val="288"/>
+        </w:trPr>
+        <w:tc>
+          <w:tcPr>
+            <w:tcW w:w="960" w:type="dxa"/>
+            <w:vMerge/>
+            <w:tcBorders>
+              <w:top w:val="nil"/>
+              <w:left w:val="single" w:sz="4" w:space="0" w:color="auto"/>
+              <w:bottom w:val="single" w:sz="4" w:space="0" w:color="000000"/>
+              <w:right w:val="single" w:sz="4" w:space="0" w:color="auto"/>
+            </w:tcBorders>
+            <w:vAlign w:val="center"/>
+            <w:hideMark/>
+          </w:tcPr>
+          <w:p>
+            <w:pPr>
+              <w:spacing w:after="0" w:line="240" w:lineRule="auto"/>
+              <w:rPr>
+                <w:rFonts w:ascii="Aptos Narrow" w:eastAsia="Times New Roman" w:hAnsi="Aptos Narrow" w:cs="Times New Roman"/>
+                <w:color w:val="000000"/>
+                <w:kern w:val="0"/>
+                <w:sz w:val="22"/>
+                <w:szCs w:val="22"/>
+                <w:lang w:eastAsia="ja-JP"/>
+                <w14:ligatures w14:val="none"/>
+              </w:rPr>
+            </w:pPr>
+          </w:p>
+        </w:tc>
+        <w:tc>
+          <w:tcPr>
+            <w:tcW w:w="840" w:type="dxa"/>
+            <w:vMerge/>
+            <w:tcBorders>
+              <w:top w:val="nil"/>
+              <w:left w:val="single" w:sz="4" w:space="0" w:color="auto"/>
+              <w:bottom w:val="single" w:sz="4" w:space="0" w:color="000000"/>
+              <w:right w:val="single" w:sz="4" w:space="0" w:color="auto"/>
+            </w:tcBorders>
+            <w:vAlign w:val="center"/>
+            <w:hideMark/>
+          </w:tcPr>
+          <w:p>
+            <w:pPr>
+              <w:spacing w:after="0" w:line="240" w:lineRule="auto"/>
+              <w:rPr>
+                <w:rFonts w:ascii="Aptos Narrow" w:eastAsia="Times New Roman" w:hAnsi="Aptos Narrow" w:cs="Times New Roman"/>
+                <w:color w:val="000000"/>
+                <w:kern w:val="0"/>
+                <w:sz w:val="22"/>
+                <w:szCs w:val="22"/>
+                <w:lang w:eastAsia="ja-JP"/>
+                <w14:ligatures w14:val="none"/>
+              </w:rPr>
+            </w:pPr>
+          </w:p>
+        </w:tc>
+        <w:tc>
+          <w:tcPr>
+            <w:tcW w:w="3400" w:type="dxa"/>
+            <w:tcBorders>
+              <w:top w:val="nil"/>
+              <w:left w:val="nil"/>
+              <w:bottom w:val="single" w:sz="4" w:space="0" w:color="auto"/>
+              <w:right w:val="single" w:sz="4" w:space="0" w:color="auto"/>
+            </w:tcBorders>
+            <w:shd w:val="clear" w:color="auto" w:fill="auto"/>
+            <w:vAlign w:val="center"/>
+            <w:hideMark/>
+          </w:tcPr>
+          <w:p>
+            <w:pPr>
+              <w:spacing w:after="0" w:line="240" w:lineRule="auto"/>
+              <w:rPr>
+                <w:rFonts w:ascii="Calibri" w:eastAsia="Times New Roman" w:hAnsi="Calibri" w:cs="Calibri"/>
+                <w:color w:val="000000"/>
+                <w:kern w:val="0"/>
+                <w:sz w:val="22"/>
+                <w:szCs w:val="22"/>
+                <w:lang w:eastAsia="ja-JP"/>
+                <w14:ligatures w14:val="none"/>
+              </w:rPr>
+            </w:pPr>
+            <w:r>
+              <w:rPr>
+                <w:rFonts w:ascii="Calibri" w:eastAsia="Times New Roman" w:hAnsi="Calibri" w:cs="Calibri"/>
+                <w:color w:val="000000"/>
+                <w:kern w:val="0"/>
+                <w:sz w:val="22"/>
+                <w:szCs w:val="22"/>
+                <w:lang w:eastAsia="ja-JP"/>
+                <w14:ligatures w14:val="none"/>
+              </w:rPr>
+              <w:t>Trip_Type</w:t>
+            </w:r>
+          </w:p>
+        </w:tc>
+      </w:tr>
+      <w:tr>
+        <w:trPr>
+          <w:trHeight w:val="288"/>
+        </w:trPr>
+        <w:tc>
+          <w:tcPr>
+            <w:tcW w:w="960" w:type="dxa"/>
+            <w:vMerge/>
+            <w:tcBorders>
+              <w:top w:val="nil"/>
+              <w:left w:val="single" w:sz="4" w:space="0" w:color="auto"/>
+              <w:bottom w:val="single" w:sz="4" w:space="0" w:color="000000"/>
+              <w:right w:val="single" w:sz="4" w:space="0" w:color="auto"/>
+            </w:tcBorders>
+            <w:vAlign w:val="center"/>
+            <w:hideMark/>
+          </w:tcPr>
+          <w:p>
+            <w:pPr>
+              <w:spacing w:after="0" w:line="240" w:lineRule="auto"/>
+              <w:rPr>
+                <w:rFonts w:ascii="Aptos Narrow" w:eastAsia="Times New Roman" w:hAnsi="Aptos Narrow" w:cs="Times New Roman"/>
+                <w:color w:val="000000"/>
+                <w:kern w:val="0"/>
+                <w:sz w:val="22"/>
+                <w:szCs w:val="22"/>
+                <w:lang w:eastAsia="ja-JP"/>
+                <w14:ligatures w14:val="none"/>
+              </w:rPr>
+            </w:pPr>
+          </w:p>
+        </w:tc>
+        <w:tc>
+          <w:tcPr>
+            <w:tcW w:w="840" w:type="dxa"/>
+            <w:vMerge/>
+            <w:tcBorders>
+              <w:top w:val="nil"/>
+              <w:left w:val="single" w:sz="4" w:space="0" w:color="auto"/>
+              <w:bottom w:val="single" w:sz="4" w:space="0" w:color="000000"/>
+              <w:right w:val="single" w:sz="4" w:space="0" w:color="auto"/>
+            </w:tcBorders>
+            <w:vAlign w:val="center"/>
+            <w:hideMark/>
+          </w:tcPr>
+          <w:p>
+            <w:pPr>
+              <w:spacing w:after="0" w:line="240" w:lineRule="auto"/>
+              <w:rPr>
+                <w:rFonts w:ascii="Aptos Narrow" w:eastAsia="Times New Roman" w:hAnsi="Aptos Narrow" w:cs="Times New Roman"/>
+                <w:color w:val="000000"/>
+                <w:kern w:val="0"/>
+                <w:sz w:val="22"/>
+                <w:szCs w:val="22"/>
+                <w:lang w:eastAsia="ja-JP"/>
+                <w14:ligatures w14:val="none"/>
+              </w:rPr>
+            </w:pPr>
+          </w:p>
+        </w:tc>
+        <w:tc>
+          <w:tcPr>
+            <w:tcW w:w="3400" w:type="dxa"/>
+            <w:tcBorders>
+              <w:top w:val="nil"/>
+              <w:left w:val="nil"/>
+              <w:bottom w:val="single" w:sz="4" w:space="0" w:color="auto"/>
+              <w:right w:val="single" w:sz="4" w:space="0" w:color="auto"/>
+            </w:tcBorders>
+            <w:shd w:val="clear" w:color="auto" w:fill="auto"/>
+            <w:vAlign w:val="center"/>
+            <w:hideMark/>
+          </w:tcPr>
+          <w:p>
+            <w:pPr>
+              <w:spacing w:after="0" w:line="240" w:lineRule="auto"/>
+              <w:rPr>
+                <w:rFonts w:ascii="Calibri" w:eastAsia="Times New Roman" w:hAnsi="Calibri" w:cs="Calibri"/>
+                <w:color w:val="000000"/>
+                <w:kern w:val="0"/>
+                <w:sz w:val="22"/>
+                <w:szCs w:val="22"/>
+                <w:lang w:eastAsia="ja-JP"/>
+                <w14:ligatures w14:val="none"/>
+              </w:rPr>
+            </w:pPr>
+            <w:r>
+              <w:rPr>
+                <w:rFonts w:ascii="Calibri" w:eastAsia="Times New Roman" w:hAnsi="Calibri" w:cs="Calibri"/>
+                <w:color w:val="000000"/>
+                <w:kern w:val="0"/>
+                <w:sz w:val="22"/>
+                <w:szCs w:val="22"/>
+                <w:lang w:eastAsia="ja-JP"/>
+                <w14:ligatures w14:val="none"/>
+              </w:rPr>
+              <w:t>Congestion_Surchage</w:t>
+            </w:r>
+          </w:p>
+        </w:tc>
+      </w:tr>
+    </w:tbl>
+    <w:p>
+      <w:pPr>
+        <w:pStyle w:val="ListParagraph"/>
+        <w:ind w:left="1080"/>
+        <w:rPr>
+          <w:rFonts w:ascii="Calibri" w:hAnsi="Calibri" w:cs="Calibri"/>
+          <w:sz w:val="22"/>
+          <w:szCs w:val="22"/>
+        </w:rPr>
+      </w:pPr>
+    </w:p>
+    <w:p>
+      <w:pPr>
+        <w:pStyle w:val="ListParagraph"/>
+        <w:numPr>
+          <w:ilvl w:val="0"/>
+          <w:numId w:val="2"/>
+        </w:numPr>
+        <w:rPr>
+          <w:rFonts w:ascii="Calibri" w:hAnsi="Calibri" w:cs="Calibri"/>
+          <w:sz w:val="22"/>
+          <w:szCs w:val="22"/>
+        </w:rPr>
+      </w:pPr>
+      <w:r>
+        <w:rPr>
+          <w:rFonts w:ascii="Calibri" w:hAnsi="Calibri" w:cs="Calibri"/>
+          <w:sz w:val="22"/>
+          <w:szCs w:val="22"/>
+        </w:rPr>
+        <w:t>Observation: All Tables had at least one column with NULL values and the same columns for each year had some NULL values</w:t>
+      </w:r>
+      <w:r>
+        <w:rPr>
+          <w:rFonts w:ascii="Calibri" w:hAnsi="Calibri" w:cs="Calibri"/>
+          <w:sz w:val="22"/>
+          <w:szCs w:val="22"/>
+        </w:rPr>
+        <w:br/>
+        <w:t>Conclusion: The data was erroneously captured for some of the trips for the same columns for each different year</w:t>
+      </w:r>
+    </w:p>
+    <w:p>
+      <w:pPr>
+        <w:pStyle w:val="ListParagraph"/>
+        <w:numPr>
+          <w:ilvl w:val="0"/>
+          <w:numId w:val="2"/>
+        </w:numPr>
+        <w:rPr>
+          <w:rFonts w:ascii="Calibri" w:hAnsi="Calibri" w:cs="Calibri"/>
+          <w:sz w:val="22"/>
+          <w:szCs w:val="22"/>
+        </w:rPr>
+      </w:pPr>
+      <w:r>
+        <w:rPr>
+          <w:rFonts w:ascii="Calibri" w:hAnsi="Calibri" w:cs="Calibri"/>
+          <w:sz w:val="22"/>
+          <w:szCs w:val="22"/>
+        </w:rPr>
+        <w:t>Solution</w:t>
+      </w:r>
+    </w:p>
+    <w:p>
+      <w:pPr>
+        <w:pStyle w:val="ListParagraph"/>
+        <w:numPr>
+          <w:ilvl w:val="0"/>
+          <w:numId w:val="7"/>
+        </w:numPr>
+        <w:rPr>
+          <w:rFonts w:ascii="Calibri" w:hAnsi="Calibri" w:cs="Calibri"/>
+          <w:sz w:val="22"/>
+          <w:szCs w:val="22"/>
+        </w:rPr>
+      </w:pPr>
+      <w:r>
+        <w:rPr>
+          <w:rFonts w:ascii="Calibri" w:hAnsi="Calibri" w:cs="Calibri"/>
+          <w:sz w:val="22"/>
+          <w:szCs w:val="22"/>
+        </w:rPr>
+        <w:t>Passenger_Count field should have at least a value of 1, based on the assumption that one passenger was at least on the ride</w:t>
+      </w:r>
+      <w:r>
+        <w:rPr>
+          <w:rFonts w:ascii="Calibri" w:hAnsi="Calibri" w:cs="Calibri"/>
+          <w:sz w:val="22"/>
+          <w:szCs w:val="22"/>
+        </w:rPr>
+        <w:t>. Default to 1</w:t>
+      </w:r>
+    </w:p>
+    <w:p>
+      <w:pPr>
+        <w:pStyle w:val="ListParagraph"/>
+        <w:numPr>
+          <w:ilvl w:val="0"/>
+          <w:numId w:val="7"/>
+        </w:numPr>
+        <w:rPr>
+          <w:rFonts w:ascii="Calibri" w:hAnsi="Calibri" w:cs="Calibri"/>
+          <w:sz w:val="22"/>
+          <w:szCs w:val="22"/>
+        </w:rPr>
+      </w:pPr>
+      <w:r>
+        <w:rPr>
+          <w:rFonts w:ascii="Calibri" w:hAnsi="Calibri" w:cs="Calibri"/>
+          <w:sz w:val="22"/>
+          <w:szCs w:val="22"/>
+        </w:rPr>
+        <w:t>Payment_Type – default this to 5 for Unknown.</w:t>
+      </w:r>
+    </w:p>
+    <w:p>
+      <w:pPr>
+        <w:pStyle w:val="ListParagraph"/>
+        <w:numPr>
+          <w:ilvl w:val="0"/>
+          <w:numId w:val="7"/>
+        </w:numPr>
+        <w:rPr>
+          <w:rFonts w:ascii="Calibri" w:hAnsi="Calibri" w:cs="Calibri"/>
+          <w:sz w:val="22"/>
+          <w:szCs w:val="22"/>
+        </w:rPr>
+      </w:pPr>
+      <w:r>
+        <w:rPr>
+          <w:rFonts w:ascii="Calibri" w:hAnsi="Calibri" w:cs="Calibri"/>
+          <w:sz w:val="22"/>
+          <w:szCs w:val="22"/>
+        </w:rPr>
+        <w:t>Congestion_Surchage – based on (a) above, default to 0 as it’s unknown where it ended or passed</w:t>
+      </w:r>
+    </w:p>
+    <w:p>
+      <w:pPr>
+        <w:pStyle w:val="ListParagraph"/>
+        <w:numPr>
+          <w:ilvl w:val="0"/>
+          <w:numId w:val="7"/>
+        </w:numPr>
+        <w:rPr>
+          <w:rFonts w:ascii="Calibri" w:hAnsi="Calibri" w:cs="Calibri"/>
+          <w:sz w:val="22"/>
+          <w:szCs w:val="22"/>
+        </w:rPr>
+      </w:pPr>
+      <w:r>
+        <w:rPr>
+          <w:rFonts w:ascii="Calibri" w:hAnsi="Calibri" w:cs="Calibri"/>
+          <w:sz w:val="22"/>
+          <w:szCs w:val="22"/>
+        </w:rPr>
+        <w:t>VendorID - default to ‘Unknown’ and map it to 0</w:t>
+      </w:r>
+    </w:p>
+    <w:p>
+      <w:pPr>
+        <w:pStyle w:val="ListParagraph"/>
+        <w:numPr>
+          <w:ilvl w:val="0"/>
+          <w:numId w:val="7"/>
+        </w:numPr>
+        <w:rPr>
+          <w:rFonts w:ascii="Calibri" w:hAnsi="Calibri" w:cs="Calibri"/>
+          <w:sz w:val="22"/>
+          <w:szCs w:val="22"/>
+        </w:rPr>
+      </w:pPr>
+      <w:r>
+        <w:rPr>
+          <w:rFonts w:ascii="Calibri" w:hAnsi="Calibri" w:cs="Calibri"/>
+          <w:sz w:val="22"/>
+          <w:szCs w:val="22"/>
+        </w:rPr>
+        <w:t>RatecodeID - default to ‘Unknown’ instead of 1 for Standard rate to preserve data integrity. Also, the number or records with NULL for this field are hundreds of thousands.</w:t>
       </w:r>
     </w:p>
     <w:p>
@@ -348,7 +3547,7 @@
           <w:sz w:val="22"/>
           <w:szCs w:val="22"/>
         </w:rPr>
-        <w:t>Explore the data in SQL Server database</w:t>
+        <w:t>Aggregate the data before importing it into PowerBI</w:t>
       </w:r>
     </w:p>
     <w:p>
@@ -370,46 +3569,38 @@
           <w:sz w:val="22"/>
           <w:szCs w:val="22"/>
         </w:rPr>
-        <w:t>Aggregate the data before importing it into PowerBI</w:t>
+        <w:t>Cre</w:t>
+      </w:r>
+      <w:r>
+        <w:rPr>
+          <w:rFonts w:ascii="Calibri" w:hAnsi="Calibri" w:cs="Calibri"/>
+          <w:sz w:val="22"/>
+          <w:szCs w:val="22"/>
+        </w:rPr>
+        <w:t>a</w:t>
+      </w:r>
+      <w:r>
+        <w:rPr>
+          <w:rFonts w:ascii="Calibri" w:hAnsi="Calibri" w:cs="Calibri"/>
+          <w:sz w:val="22"/>
+          <w:szCs w:val="22"/>
+        </w:rPr>
+        <w:t>te data models</w:t>
       </w:r>
     </w:p>
     <w:p>
       <w:pPr>
-        <w:pStyle w:val="ListParagraph"/>
-        <w:numPr>
-          <w:ilvl w:val="0"/>
-          <w:numId w:val="1"/>
-        </w:numPr>
-        <w:rPr>
-          <w:rFonts w:ascii="Calibri" w:hAnsi="Calibri" w:cs="Calibri"/>
-          <w:sz w:val="22"/>
-          <w:szCs w:val="22"/>
-        </w:rPr>
-      </w:pPr>
-      <w:r>
-        <w:rPr>
-          <w:rFonts w:ascii="Calibri" w:hAnsi="Calibri" w:cs="Calibri"/>
-          <w:sz w:val="22"/>
-          <w:szCs w:val="22"/>
-        </w:rPr>
-        <w:t>Create data models</w:t>
-      </w:r>
-    </w:p>
-    <w:p>
-      <w:pPr>
-        <w:rPr>
-          <w:rFonts w:ascii="Calibri" w:hAnsi="Calibri" w:cs="Calibri"/>
-          <w:sz w:val="22"/>
-          <w:szCs w:val="22"/>
-          <w:u w:val="single"/>
-        </w:rPr>
-      </w:pPr>
-      <w:r>
-        <w:rPr>
-          <w:rFonts w:ascii="Calibri" w:hAnsi="Calibri" w:cs="Calibri"/>
-          <w:sz w:val="22"/>
-          <w:szCs w:val="22"/>
-          <w:u w:val="single"/>
+        <w:rPr>
+          <w:rFonts w:ascii="Calibri" w:hAnsi="Calibri" w:cs="Calibri"/>
+          <w:sz w:val="22"/>
+          <w:szCs w:val="22"/>
+        </w:rPr>
+      </w:pPr>
+      <w:r>
+        <w:rPr>
+          <w:rFonts w:ascii="Calibri" w:hAnsi="Calibri" w:cs="Calibri"/>
+          <w:sz w:val="22"/>
+          <w:szCs w:val="22"/>
         </w:rPr>
         <w:t>Challenges &amp; Solutions</w:t>
       </w:r>
@@ -534,7 +3725,31 @@
                 <w:sz w:val="22"/>
                 <w:szCs w:val="22"/>
               </w:rPr>
-              <w:t xml:space="preserve">On Insert into Taxi_Zones table, fields ‘Borough’, </w:t>
+              <w:t>On Insert into Taxi_Zones table, field</w:t>
+            </w:r>
+            <w:r>
+              <w:rPr>
+                <w:rFonts w:ascii="Calibri" w:hAnsi="Calibri" w:cs="Calibri"/>
+                <w:sz w:val="22"/>
+                <w:szCs w:val="22"/>
+              </w:rPr>
+              <w:t>s</w:t>
+            </w:r>
+            <w:r>
+              <w:rPr>
+                <w:rFonts w:ascii="Calibri" w:hAnsi="Calibri" w:cs="Calibri"/>
+                <w:sz w:val="22"/>
+                <w:szCs w:val="22"/>
+              </w:rPr>
+              <w:t xml:space="preserve"> ‘Borough</w:t>
+            </w:r>
+            <w:r>
+              <w:rPr>
+                <w:rFonts w:ascii="Calibri" w:hAnsi="Calibri" w:cs="Calibri"/>
+                <w:sz w:val="22"/>
+                <w:szCs w:val="22"/>
+              </w:rPr>
+              <w:t xml:space="preserve">’, </w:t>
             </w:r>
             <w:r>
               <w:rPr>
@@ -550,7 +3765,23 @@
                 <w:sz w:val="22"/>
                 <w:szCs w:val="22"/>
               </w:rPr>
-              <w:t>’ &amp; ‘</w:t>
+              <w:t>’</w:t>
+            </w:r>
+            <w:r>
+              <w:rPr>
+                <w:rFonts w:ascii="Calibri" w:hAnsi="Calibri" w:cs="Calibri"/>
+                <w:sz w:val="22"/>
+                <w:szCs w:val="22"/>
+              </w:rPr>
+              <w:t xml:space="preserve"> &amp; </w:t>
+            </w:r>
+            <w:r>
+              <w:rPr>
+                <w:rFonts w:ascii="Calibri" w:hAnsi="Calibri" w:cs="Calibri"/>
+                <w:sz w:val="22"/>
+                <w:szCs w:val="22"/>
+              </w:rPr>
+              <w:t>‘</w:t>
             </w:r>
             <w:r>
               <w:rPr>
@@ -566,7 +3797,15 @@
                 <w:sz w:val="22"/>
                 <w:szCs w:val="22"/>
               </w:rPr>
-              <w:t>’ had limited characters as it was created as a VARCHAR only</w:t>
+              <w:t>’</w:t>
+            </w:r>
+            <w:r>
+              <w:rPr>
+                <w:rFonts w:ascii="Calibri" w:hAnsi="Calibri" w:cs="Calibri"/>
+                <w:sz w:val="22"/>
+                <w:szCs w:val="22"/>
+              </w:rPr>
+              <w:t xml:space="preserve"> had limited characters as it was created as a VARCHAR only</w:t>
             </w:r>
           </w:p>
         </w:tc>
@@ -588,7 +3827,15 @@
                 <w:sz w:val="22"/>
                 <w:szCs w:val="22"/>
               </w:rPr>
-              <w:t>Created an ALTER Query to increase the size of characters to 500</w:t>
+              <w:t xml:space="preserve">Created an ALTER Query to increase the size of characters to </w:t>
+            </w:r>
+            <w:r>
+              <w:rPr>
+                <w:rFonts w:ascii="Calibri" w:hAnsi="Calibri" w:cs="Calibri"/>
+                <w:sz w:val="22"/>
+                <w:szCs w:val="22"/>
+              </w:rPr>
+              <w:t>500</w:t>
             </w:r>
           </w:p>
         </w:tc>
@@ -656,7 +3903,39 @@
                 <w:sz w:val="22"/>
                 <w:szCs w:val="22"/>
               </w:rPr>
-              <w:t>Created separate ALTER queries for each field.</w:t>
+              <w:t xml:space="preserve">Created separate ALTER </w:t>
+            </w:r>
+            <w:r>
+              <w:rPr>
+                <w:rFonts w:ascii="Calibri" w:hAnsi="Calibri" w:cs="Calibri"/>
+                <w:sz w:val="22"/>
+                <w:szCs w:val="22"/>
+              </w:rPr>
+              <w:t>queries</w:t>
+            </w:r>
+            <w:r>
+              <w:rPr>
+                <w:rFonts w:ascii="Calibri" w:hAnsi="Calibri" w:cs="Calibri"/>
+                <w:sz w:val="22"/>
+                <w:szCs w:val="22"/>
+              </w:rPr>
+              <w:t xml:space="preserve"> for</w:t>
+            </w:r>
+            <w:r>
+              <w:rPr>
+                <w:rFonts w:ascii="Calibri" w:hAnsi="Calibri" w:cs="Calibri"/>
+                <w:sz w:val="22"/>
+                <w:szCs w:val="22"/>
+              </w:rPr>
+              <w:t xml:space="preserve"> each </w:t>
+            </w:r>
+            <w:r>
+              <w:rPr>
+                <w:rFonts w:ascii="Calibri" w:hAnsi="Calibri" w:cs="Calibri"/>
+                <w:sz w:val="22"/>
+                <w:szCs w:val="22"/>
+              </w:rPr>
+              <w:t>field.</w:t>
             </w:r>
           </w:p>
         </w:tc>
@@ -702,7 +3981,23 @@
                 <w:sz w:val="22"/>
                 <w:szCs w:val="22"/>
               </w:rPr>
-              <w:t>Large data files to GitHub.</w:t>
+              <w:t>Large</w:t>
+            </w:r>
+            <w:r>
+              <w:rPr>
+                <w:rFonts w:ascii="Calibri" w:hAnsi="Calibri" w:cs="Calibri"/>
+                <w:sz w:val="22"/>
+                <w:szCs w:val="22"/>
+              </w:rPr>
+              <w:t xml:space="preserve"> data files</w:t>
+            </w:r>
+            <w:r>
+              <w:rPr>
+                <w:rFonts w:ascii="Calibri" w:hAnsi="Calibri" w:cs="Calibri"/>
+                <w:sz w:val="22"/>
+                <w:szCs w:val="22"/>
+              </w:rPr>
+              <w:t xml:space="preserve"> to GitHub.</w:t>
             </w:r>
           </w:p>
         </w:tc>
@@ -724,7 +4019,64 @@
                 <w:sz w:val="22"/>
                 <w:szCs w:val="22"/>
               </w:rPr>
-              <w:t xml:space="preserve">The data files were too large to be uploaded to GitHub, the workaround was to upload to OneDrive on this link: </w:t>
+              <w:t>The data files were too large</w:t>
+            </w:r>
+            <w:r>
+              <w:rPr>
+                <w:rFonts w:ascii="Calibri" w:hAnsi="Calibri" w:cs="Calibri"/>
+                <w:sz w:val="22"/>
+                <w:szCs w:val="22"/>
+              </w:rPr>
+              <w:t xml:space="preserve"> to be uploaded to </w:t>
+            </w:r>
+            <w:r>
+              <w:rPr>
+                <w:rFonts w:ascii="Calibri" w:hAnsi="Calibri" w:cs="Calibri"/>
+                <w:sz w:val="22"/>
+                <w:szCs w:val="22"/>
+              </w:rPr>
+              <w:t>GitHub</w:t>
+            </w:r>
+            <w:r>
+              <w:rPr>
+                <w:rFonts w:ascii="Calibri" w:hAnsi="Calibri" w:cs="Calibri"/>
+                <w:sz w:val="22"/>
+                <w:szCs w:val="22"/>
+              </w:rPr>
+              <w:t xml:space="preserve">, the </w:t>
+            </w:r>
+            <w:r>
+              <w:rPr>
+                <w:rFonts w:ascii="Calibri" w:hAnsi="Calibri" w:cs="Calibri"/>
+                <w:sz w:val="22"/>
+                <w:szCs w:val="22"/>
+              </w:rPr>
+              <w:lastRenderedPageBreak/>
+              <w:t xml:space="preserve">workaround was to </w:t>
+            </w:r>
+            <w:r>
+              <w:rPr>
+                <w:rFonts w:ascii="Calibri" w:hAnsi="Calibri" w:cs="Calibri"/>
+                <w:sz w:val="22"/>
+                <w:szCs w:val="22"/>
+              </w:rPr>
+              <w:t xml:space="preserve">upload to </w:t>
+            </w:r>
+            <w:r>
+              <w:rPr>
+                <w:rFonts w:ascii="Calibri" w:hAnsi="Calibri" w:cs="Calibri"/>
+                <w:sz w:val="22"/>
+                <w:szCs w:val="22"/>
+              </w:rPr>
+              <w:t>OneDrive</w:t>
+            </w:r>
+            <w:r>
+              <w:rPr>
+                <w:rFonts w:ascii="Calibri" w:hAnsi="Calibri" w:cs="Calibri"/>
+                <w:sz w:val="22"/>
+                <w:szCs w:val="22"/>
+              </w:rPr>
+              <w:t xml:space="preserve"> on this link: </w:t>
             </w:r>
             <w:hyperlink r:id="rId7" w:history="1">
               <w:r>
@@ -753,6 +4105,15 @@
                 <w:szCs w:val="22"/>
               </w:rPr>
             </w:pPr>
+            <w:r>
+              <w:rPr>
+                <w:rFonts w:ascii="Calibri" w:hAnsi="Calibri" w:cs="Calibri"/>
+                <w:sz w:val="22"/>
+                <w:szCs w:val="22"/>
+              </w:rPr>
+              <w:lastRenderedPageBreak/>
+              <w:t>4.</w:t>
+            </w:r>
           </w:p>
         </w:tc>
         <w:tc>
@@ -767,6 +4128,14 @@
                 <w:szCs w:val="22"/>
               </w:rPr>
             </w:pPr>
+            <w:r>
+              <w:rPr>
+                <w:rFonts w:ascii="Calibri" w:hAnsi="Calibri" w:cs="Calibri"/>
+                <w:sz w:val="22"/>
+                <w:szCs w:val="22"/>
+              </w:rPr>
+              <w:t>Bulk Import data to Trips_2020 Table</w:t>
+            </w:r>
           </w:p>
         </w:tc>
         <w:tc>
@@ -781,6 +4150,65 @@
                 <w:szCs w:val="22"/>
               </w:rPr>
             </w:pPr>
+            <w:r>
+              <w:rPr>
+                <w:rFonts w:ascii="Calibri" w:hAnsi="Calibri" w:cs="Calibri"/>
+                <w:sz w:val="22"/>
+                <w:szCs w:val="22"/>
+              </w:rPr>
+              <w:t xml:space="preserve">Realized there was an additional column </w:t>
+            </w:r>
+            <w:proofErr w:type="spellStart"/>
+            <w:r>
+              <w:rPr>
+                <w:rFonts w:ascii="Calibri" w:hAnsi="Calibri" w:cs="Calibri"/>
+                <w:sz w:val="22"/>
+                <w:szCs w:val="22"/>
+              </w:rPr>
+              <w:t>Trip_ID</w:t>
+            </w:r>
+            <w:proofErr w:type="spellEnd"/>
+            <w:r>
+              <w:rPr>
+                <w:rFonts w:ascii="Calibri" w:hAnsi="Calibri" w:cs="Calibri"/>
+                <w:sz w:val="22"/>
+                <w:szCs w:val="22"/>
+              </w:rPr>
+              <w:t xml:space="preserve"> that was causing </w:t>
+            </w:r>
+            <w:r>
+              <w:rPr>
+                <w:rFonts w:ascii="Calibri" w:hAnsi="Calibri" w:cs="Calibri"/>
+                <w:sz w:val="22"/>
+                <w:szCs w:val="22"/>
+              </w:rPr>
+              <w:t>erroneous insertion of data, dropped the column.</w:t>
+            </w:r>
+            <w:r>
+              <w:rPr>
+                <w:rFonts w:ascii="Calibri" w:hAnsi="Calibri" w:cs="Calibri"/>
+                <w:sz w:val="22"/>
+                <w:szCs w:val="22"/>
+              </w:rPr>
+              <w:t xml:space="preserve"> </w:t>
+            </w:r>
+            <w:r>
+              <w:rPr>
+                <w:rFonts w:ascii="Calibri" w:hAnsi="Calibri" w:cs="Calibri"/>
+                <w:sz w:val="22"/>
+                <w:szCs w:val="22"/>
+              </w:rPr>
+              <w:br/>
+              <w:t xml:space="preserve">- On attempting drop, I </w:t>
+            </w:r>
+            <w:r>
+              <w:rPr>
+                <w:rFonts w:ascii="Calibri" w:hAnsi="Calibri" w:cs="Calibri"/>
+                <w:sz w:val="22"/>
+                <w:szCs w:val="22"/>
+              </w:rPr>
+              <w:t>got a constraint error. Resolved this by dropping the constraint &amp; proceeded to drop the column.</w:t>
+            </w:r>
           </w:p>
         </w:tc>
       </w:tr>
@@ -990,7 +4418,6 @@
           <w:szCs w:val="22"/>
           <w:u w:val="single"/>
         </w:rPr>
-        <w:lastRenderedPageBreak/>
         <w:t>Challenges &amp; Solutions</w:t>
       </w:r>
     </w:p>
@@ -1035,7 +4462,23 @@
           <w:sz w:val="22"/>
           <w:szCs w:val="22"/>
         </w:rPr>
-        <w:t>The raw data for the Trips table was voluminous to be inserted into the table using.</w:t>
+        <w:t xml:space="preserve">The raw data for the Trips table was voluminous </w:t>
+      </w:r>
+      <w:r>
+        <w:rPr>
+          <w:rFonts w:ascii="Calibri" w:hAnsi="Calibri" w:cs="Calibri"/>
+          <w:sz w:val="22"/>
+          <w:szCs w:val="22"/>
+        </w:rPr>
+        <w:t>to be inserted into the table using</w:t>
+      </w:r>
+      <w:r>
+        <w:rPr>
+          <w:rFonts w:ascii="Calibri" w:hAnsi="Calibri" w:cs="Calibri"/>
+          <w:sz w:val="22"/>
+          <w:szCs w:val="22"/>
+        </w:rPr>
+        <w:t>.</w:t>
       </w:r>
     </w:p>
     <w:p>
@@ -1057,7 +4500,23 @@
           <w:sz w:val="22"/>
           <w:szCs w:val="22"/>
         </w:rPr>
-        <w:t>Workaround 1</w:t>
+        <w:t>W</w:t>
+      </w:r>
+      <w:r>
+        <w:rPr>
+          <w:rFonts w:ascii="Calibri" w:hAnsi="Calibri" w:cs="Calibri"/>
+          <w:sz w:val="22"/>
+          <w:szCs w:val="22"/>
+        </w:rPr>
+        <w:t>orkaround</w:t>
+      </w:r>
+      <w:r>
+        <w:rPr>
+          <w:rFonts w:ascii="Calibri" w:hAnsi="Calibri" w:cs="Calibri"/>
+          <w:sz w:val="22"/>
+          <w:szCs w:val="22"/>
+        </w:rPr>
+        <w:t xml:space="preserve"> 1</w:t>
       </w:r>
     </w:p>
     <w:p>
@@ -1079,7 +4538,23 @@
           <w:sz w:val="22"/>
           <w:szCs w:val="22"/>
         </w:rPr>
-        <w:t xml:space="preserve">At first, I tried </w:t>
+        <w:t xml:space="preserve">At </w:t>
+      </w:r>
+      <w:r>
+        <w:rPr>
+          <w:rFonts w:ascii="Calibri" w:hAnsi="Calibri" w:cs="Calibri"/>
+          <w:sz w:val="22"/>
+          <w:szCs w:val="22"/>
+        </w:rPr>
+        <w:t>first,</w:t>
+      </w:r>
+      <w:r>
+        <w:rPr>
+          <w:rFonts w:ascii="Calibri" w:hAnsi="Calibri" w:cs="Calibri"/>
+          <w:sz w:val="22"/>
+          <w:szCs w:val="22"/>
+        </w:rPr>
+        <w:t xml:space="preserve"> I tried </w:t>
       </w:r>
       <w:proofErr w:type="gramStart"/>
       <w:r>
@@ -1097,7 +4572,15 @@
           <w:sz w:val="22"/>
           <w:szCs w:val="22"/>
         </w:rPr>
-        <w:t xml:space="preserve"> BULK insert query which kept on giving errors about a mismatch between my table data type and my CSV data types. The initial BULK insert is in the SQL Queries folder named </w:t>
+        <w:t xml:space="preserve"> BULK insert query which kept on giving errors about a mismatch between my table data type and</w:t>
+      </w:r>
+      <w:r>
+        <w:rPr>
+          <w:rFonts w:ascii="Calibri" w:hAnsi="Calibri" w:cs="Calibri"/>
+          <w:sz w:val="22"/>
+          <w:szCs w:val="22"/>
+        </w:rPr>
+        <w:t xml:space="preserve"> my CSV data types. The initial BULK insert is in the SQL Queries folder named </w:t>
       </w:r>
       <w:r>
         <w:rPr>
@@ -1106,7 +4589,25 @@
           <w:sz w:val="22"/>
           <w:szCs w:val="22"/>
         </w:rPr>
-        <w:t>‘Bulk Insert Trips Data Query’</w:t>
+        <w:t>‘</w:t>
+      </w:r>
+      <w:r>
+        <w:rPr>
+          <w:rFonts w:ascii="Calibri" w:hAnsi="Calibri" w:cs="Calibri"/>
+          <w:color w:val="0070C0"/>
+          <w:sz w:val="22"/>
+          <w:szCs w:val="22"/>
+        </w:rPr>
+        <w:t>Bulk Insert Trips Data Query</w:t>
+      </w:r>
+      <w:r>
+        <w:rPr>
+          <w:rFonts w:ascii="Calibri" w:hAnsi="Calibri" w:cs="Calibri"/>
+          <w:color w:val="0070C0"/>
+          <w:sz w:val="22"/>
+          <w:szCs w:val="22"/>
+        </w:rPr>
+        <w:t>’</w:t>
       </w:r>
     </w:p>
     <w:p>
@@ -1150,7 +4651,31 @@
           <w:sz w:val="22"/>
           <w:szCs w:val="22"/>
         </w:rPr>
-        <w:t xml:space="preserve">After no success with workaround 1, I researched a technique that proved to work. It involved altering my existing fields data type to VARCHAR using query </w:t>
+        <w:t>After no success with workaround 1, I researched a technique that proved to work.</w:t>
+      </w:r>
+      <w:r>
+        <w:rPr>
+          <w:rFonts w:ascii="Calibri" w:hAnsi="Calibri" w:cs="Calibri"/>
+          <w:sz w:val="22"/>
+          <w:szCs w:val="22"/>
+        </w:rPr>
+        <w:t xml:space="preserve"> It involved altering my existing fields data type to VARCHAR</w:t>
+      </w:r>
+      <w:r>
+        <w:rPr>
+          <w:rFonts w:ascii="Calibri" w:hAnsi="Calibri" w:cs="Calibri"/>
+          <w:sz w:val="22"/>
+          <w:szCs w:val="22"/>
+        </w:rPr>
+        <w:t xml:space="preserve"> </w:t>
+      </w:r>
+      <w:r>
+        <w:rPr>
+          <w:rFonts w:ascii="Calibri" w:hAnsi="Calibri" w:cs="Calibri"/>
+          <w:sz w:val="22"/>
+          <w:szCs w:val="22"/>
+        </w:rPr>
+        <w:t xml:space="preserve">using query </w:t>
       </w:r>
       <w:r>
         <w:rPr>
@@ -1167,7 +4692,31 @@
           <w:sz w:val="22"/>
           <w:szCs w:val="22"/>
         </w:rPr>
-        <w:t>, importing the data and finally converting them back into the original data types.</w:t>
+        <w:t>,</w:t>
+      </w:r>
+      <w:r>
+        <w:rPr>
+          <w:rFonts w:ascii="Calibri" w:hAnsi="Calibri" w:cs="Calibri"/>
+          <w:sz w:val="22"/>
+          <w:szCs w:val="22"/>
+        </w:rPr>
+        <w:t xml:space="preserve"> </w:t>
+      </w:r>
+      <w:r>
+        <w:rPr>
+          <w:rFonts w:ascii="Calibri" w:hAnsi="Calibri" w:cs="Calibri"/>
+          <w:sz w:val="22"/>
+          <w:szCs w:val="22"/>
+        </w:rPr>
+        <w:t>importing</w:t>
+      </w:r>
+      <w:r>
+        <w:rPr>
+          <w:rFonts w:ascii="Calibri" w:hAnsi="Calibri" w:cs="Calibri"/>
+          <w:sz w:val="22"/>
+          <w:szCs w:val="22"/>
+        </w:rPr>
+        <w:t xml:space="preserve"> the data and finally converting them back into the original data types.</w:t>
       </w:r>
     </w:p>
     <w:p>
@@ -1189,7 +4738,23 @@
           <w:sz w:val="22"/>
           <w:szCs w:val="22"/>
         </w:rPr>
-        <w:t>Assuming all Trips Data has the same data fields.</w:t>
+        <w:t xml:space="preserve">Assuming all Trips Data has </w:t>
+      </w:r>
+      <w:r>
+        <w:rPr>
+          <w:rFonts w:ascii="Calibri" w:hAnsi="Calibri" w:cs="Calibri"/>
+          <w:sz w:val="22"/>
+          <w:szCs w:val="22"/>
+        </w:rPr>
+        <w:t>the same</w:t>
+      </w:r>
+      <w:r>
+        <w:rPr>
+          <w:rFonts w:ascii="Calibri" w:hAnsi="Calibri" w:cs="Calibri"/>
+          <w:sz w:val="22"/>
+          <w:szCs w:val="22"/>
+        </w:rPr>
+        <w:t xml:space="preserve"> data fields.</w:t>
       </w:r>
     </w:p>
     <w:p>
@@ -1211,7 +4776,55 @@
           <w:sz w:val="22"/>
           <w:szCs w:val="22"/>
         </w:rPr>
-        <w:t>Initially it was assumed that all data files have the same number of data fields, and it was ordered in the same format. Upon investigation, I discovered that this was not consistent for all the years.</w:t>
+        <w:t xml:space="preserve">Initially it was assumed that all data </w:t>
+      </w:r>
+      <w:r>
+        <w:rPr>
+          <w:rFonts w:ascii="Calibri" w:hAnsi="Calibri" w:cs="Calibri"/>
+          <w:sz w:val="22"/>
+          <w:szCs w:val="22"/>
+        </w:rPr>
+        <w:t>files have the</w:t>
+      </w:r>
+      <w:r>
+        <w:rPr>
+          <w:rFonts w:ascii="Calibri" w:hAnsi="Calibri" w:cs="Calibri"/>
+          <w:sz w:val="22"/>
+          <w:szCs w:val="22"/>
+        </w:rPr>
+        <w:t xml:space="preserve"> same number of data </w:t>
+      </w:r>
+      <w:r>
+        <w:rPr>
+          <w:rFonts w:ascii="Calibri" w:hAnsi="Calibri" w:cs="Calibri"/>
+          <w:sz w:val="22"/>
+          <w:szCs w:val="22"/>
+        </w:rPr>
+        <w:t>fields,</w:t>
+      </w:r>
+      <w:r>
+        <w:rPr>
+          <w:rFonts w:ascii="Calibri" w:hAnsi="Calibri" w:cs="Calibri"/>
+          <w:sz w:val="22"/>
+          <w:szCs w:val="22"/>
+        </w:rPr>
+        <w:t xml:space="preserve"> and it was ordered in the same format. Upon investigation, I discovered that this was not consistent for all </w:t>
+      </w:r>
+      <w:r>
+        <w:rPr>
+          <w:rFonts w:ascii="Calibri" w:hAnsi="Calibri" w:cs="Calibri"/>
+          <w:sz w:val="22"/>
+          <w:szCs w:val="22"/>
+        </w:rPr>
+        <w:t>the years</w:t>
+      </w:r>
+      <w:r>
+        <w:rPr>
+          <w:rFonts w:ascii="Calibri" w:hAnsi="Calibri" w:cs="Calibri"/>
+          <w:sz w:val="22"/>
+          <w:szCs w:val="22"/>
+        </w:rPr>
+        <w:t>.</w:t>
       </w:r>
     </w:p>
     <w:p>
@@ -1236,7 +4849,6 @@
         <w:t>Next Step: Create separate tables for each year and import the data separately to avoid inconsistencies.</w:t>
       </w:r>
     </w:p>
-    <w:p/>
     <w:sectPr>
       <w:footerReference w:type="default" r:id="rId8"/>
       <w:pgSz w:w="12240" w:h="15840"/>
@@ -1360,6 +4972,92 @@
 <file path=word/numbering.xml><?xml version="1.0" encoding="utf-8"?>
 <w:numbering xmlns:wpc="http://schemas.microsoft.com/office/word/2010/wordprocessingCanvas" xmlns:cx="http://schemas.microsoft.com/office/drawing/2014/chartex" xmlns:cx1="http://schemas.microsoft.com/office/drawing/2015/9/8/chartex" xmlns:cx2="http://schemas.microsoft.com/office/drawing/2015/10/21/chartex" xmlns:cx3="http://schemas.microsoft.com/office/drawing/2016/5/9/chartex" xmlns:cx4="http://schemas.microsoft.com/office/drawing/2016/5/10/chartex" xmlns:cx5="http://schemas.microsoft.com/office/drawing/2016/5/11/chartex" xmlns:cx6="http://schemas.microsoft.com/office/drawing/2016/5/12/chartex" xmlns:cx7="http://schemas.microsoft.com/office/drawing/2016/5/13/chartex" xmlns:cx8="http://schemas.microsoft.com/office/drawing/2016/5/14/chartex" xmlns:mc="http://schemas.openxmlformats.org/markup-compatibility/2006" xmlns:aink="http://schemas.microsoft.com/office/drawing/2016/ink" xmlns:am3d="http://schemas.microsoft.com/office/drawing/2017/model3d" xmlns:o="urn:schemas-microsoft-com:office:office" xmlns:oel="http://schemas.microsoft.com/office/2019/extlst" xmlns:r="http://schemas.openxmlformats.org/officeDocument/2006/relationships" xmlns:m="http://schemas.openxmlformats.org/officeDocument/2006/math" xmlns:v="urn:schemas-microsoft-com:vml" xmlns:wp14="http://schemas.microsoft.com/office/word/2010/wordprocessingDrawing" xmlns:wp="http://schemas.openxmlformats.org/drawingml/2006/wordprocessingDrawing" xmlns:w10="urn:schemas-microsoft-com:office:word" xmlns:w="http://schemas.openxmlformats.org/wordprocessingml/2006/main" xmlns:w14="http://schemas.microsoft.com/office/word/2010/wordml" xmlns:w15="http://schemas.microsoft.com/office/word/2012/wordml" xmlns:w16cex="http://schemas.microsoft.com/office/word/2018/wordml/cex" xmlns:w16cid="http://schemas.microsoft.com/office/word/2016/wordml/cid" xmlns:w16="http://schemas.microsoft.com/office/word/2018/wordml" xmlns:w16du="http://schemas.microsoft.com/office/word/2023/wordml/word16du" xmlns:w16sdtdh="http://schemas.microsoft.com/office/word/2020/wordml/sdtdatahash" xmlns:w16sdtfl="http://schemas.microsoft.com/office/word/2024/wordml/sdtformatlock" xmlns:w16se="http://schemas.microsoft.com/office/word/2015/wordml/symex" xmlns:wpg="http://schemas.microsoft.com/office/word/2010/wordprocessingGroup" xmlns:wpi="http://schemas.microsoft.com/office/word/2010/wordprocessingInk" xmlns:wne="http://schemas.microsoft.com/office/word/2006/wordml" xmlns:wps="http://schemas.microsoft.com/office/word/2010/wordprocessingShape" mc:Ignorable="w14 w15 w16se w16cid w16 w16cex w16sdtdh w16sdtfl w16du wp14">
   <w:abstractNum w:abstractNumId="0" w15:restartNumberingAfterBreak="0">
+    <w:nsid w:val="23F22988"/>
+    <w:multiLevelType w:val="hybridMultilevel"/>
+    <w:tmpl w:val="137A7BAA"/>
+    <w:lvl w:ilvl="0" w:tplc="0409001B">
+      <w:start w:val="1"/>
+      <w:numFmt w:val="lowerRoman"/>
+      <w:lvlText w:val="%1."/>
+      <w:lvlJc w:val="right"/>
+      <w:pPr>
+        <w:ind w:left="1800" w:hanging="360"/>
+      </w:pPr>
+    </w:lvl>
+    <w:lvl w:ilvl="1" w:tplc="04090019" w:tentative="1">
+      <w:start w:val="1"/>
+      <w:numFmt w:val="lowerLetter"/>
+      <w:lvlText w:val="%2."/>
+      <w:lvlJc w:val="left"/>
+      <w:pPr>
+        <w:ind w:left="2520" w:hanging="360"/>
+      </w:pPr>
+    </w:lvl>
+    <w:lvl w:ilvl="2" w:tplc="0409001B" w:tentative="1">
+      <w:start w:val="1"/>
+      <w:numFmt w:val="lowerRoman"/>
+      <w:lvlText w:val="%3."/>
+      <w:lvlJc w:val="right"/>
+      <w:pPr>
+        <w:ind w:left="3240" w:hanging="180"/>
+      </w:pPr>
+    </w:lvl>
+    <w:lvl w:ilvl="3" w:tplc="0409000F" w:tentative="1">
+      <w:start w:val="1"/>
+      <w:numFmt w:val="decimal"/>
+      <w:lvlText w:val="%4."/>
+      <w:lvlJc w:val="left"/>
+      <w:pPr>
+        <w:ind w:left="3960" w:hanging="360"/>
+      </w:pPr>
+    </w:lvl>
+    <w:lvl w:ilvl="4" w:tplc="04090019" w:tentative="1">
+      <w:start w:val="1"/>
+      <w:numFmt w:val="lowerLetter"/>
+      <w:lvlText w:val="%5."/>
+      <w:lvlJc w:val="left"/>
+      <w:pPr>
+        <w:ind w:left="4680" w:hanging="360"/>
+      </w:pPr>
+    </w:lvl>
+    <w:lvl w:ilvl="5" w:tplc="0409001B" w:tentative="1">
+      <w:start w:val="1"/>
+      <w:numFmt w:val="lowerRoman"/>
+      <w:lvlText w:val="%6."/>
+      <w:lvlJc w:val="right"/>
+      <w:pPr>
+        <w:ind w:left="5400" w:hanging="180"/>
+      </w:pPr>
+    </w:lvl>
+    <w:lvl w:ilvl="6" w:tplc="0409000F" w:tentative="1">
+      <w:start w:val="1"/>
+      <w:numFmt w:val="decimal"/>
+      <w:lvlText w:val="%7."/>
+      <w:lvlJc w:val="left"/>
+      <w:pPr>
+        <w:ind w:left="6120" w:hanging="360"/>
+      </w:pPr>
+    </w:lvl>
+    <w:lvl w:ilvl="7" w:tplc="04090019" w:tentative="1">
+      <w:start w:val="1"/>
+      <w:numFmt w:val="lowerLetter"/>
+      <w:lvlText w:val="%8."/>
+      <w:lvlJc w:val="left"/>
+      <w:pPr>
+        <w:ind w:left="6840" w:hanging="360"/>
+      </w:pPr>
+    </w:lvl>
+    <w:lvl w:ilvl="8" w:tplc="0409001B" w:tentative="1">
+      <w:start w:val="1"/>
+      <w:numFmt w:val="lowerRoman"/>
+      <w:lvlText w:val="%9."/>
+      <w:lvlJc w:val="right"/>
+      <w:pPr>
+        <w:ind w:left="7560" w:hanging="180"/>
+      </w:pPr>
+    </w:lvl>
+  </w:abstractNum>
+  <w:abstractNum w:abstractNumId="1" w15:restartNumberingAfterBreak="0">
     <w:nsid w:val="268B6098"/>
     <w:multiLevelType w:val="hybridMultilevel"/>
     <w:tmpl w:val="B5483E1A"/>
@@ -1448,7 +5146,7 @@
       </w:pPr>
     </w:lvl>
   </w:abstractNum>
-  <w:abstractNum w:abstractNumId="1" w15:restartNumberingAfterBreak="0">
+  <w:abstractNum w:abstractNumId="2" w15:restartNumberingAfterBreak="0">
     <w:nsid w:val="276E60D3"/>
     <w:multiLevelType w:val="hybridMultilevel"/>
     <w:tmpl w:val="30F23948"/>
@@ -1561,17 +5259,17 @@
       </w:rPr>
     </w:lvl>
   </w:abstractNum>
-  <w:abstractNum w:abstractNumId="2" w15:restartNumberingAfterBreak="0">
-    <w:nsid w:val="59514C3F"/>
+  <w:abstractNum w:abstractNumId="3" w15:restartNumberingAfterBreak="0">
+    <w:nsid w:val="53733BFC"/>
     <w:multiLevelType w:val="hybridMultilevel"/>
-    <w:tmpl w:val="FCECB418"/>
-    <w:lvl w:ilvl="0" w:tplc="0409000F">
+    <w:tmpl w:val="95AC75D0"/>
+    <w:lvl w:ilvl="0" w:tplc="5B9858DE">
       <w:start w:val="1"/>
       <w:numFmt w:val="decimal"/>
       <w:lvlText w:val="%1."/>
       <w:lvlJc w:val="left"/>
       <w:pPr>
-        <w:ind w:left="720" w:hanging="360"/>
+        <w:ind w:left="1080" w:hanging="360"/>
       </w:pPr>
       <w:rPr>
         <w:rFonts w:hint="default"/>
@@ -1583,7 +5281,7 @@
       <w:lvlText w:val="%2."/>
       <w:lvlJc w:val="left"/>
       <w:pPr>
-        <w:ind w:left="1440" w:hanging="360"/>
+        <w:ind w:left="1800" w:hanging="360"/>
       </w:pPr>
     </w:lvl>
     <w:lvl w:ilvl="2" w:tplc="0409001B" w:tentative="1">
@@ -1592,7 +5290,7 @@
       <w:lvlText w:val="%3."/>
       <w:lvlJc w:val="right"/>
       <w:pPr>
-        <w:ind w:left="2160" w:hanging="180"/>
+        <w:ind w:left="2520" w:hanging="180"/>
       </w:pPr>
     </w:lvl>
     <w:lvl w:ilvl="3" w:tplc="0409000F" w:tentative="1">
@@ -1601,7 +5299,7 @@
       <w:lvlText w:val="%4."/>
       <w:lvlJc w:val="left"/>
       <w:pPr>
-        <w:ind w:left="2880" w:hanging="360"/>
+        <w:ind w:left="3240" w:hanging="360"/>
       </w:pPr>
     </w:lvl>
     <w:lvl w:ilvl="4" w:tplc="04090019" w:tentative="1">
@@ -1610,7 +5308,7 @@
       <w:lvlText w:val="%5."/>
       <w:lvlJc w:val="left"/>
       <w:pPr>
-        <w:ind w:left="3600" w:hanging="360"/>
+        <w:ind w:left="3960" w:hanging="360"/>
       </w:pPr>
     </w:lvl>
     <w:lvl w:ilvl="5" w:tplc="0409001B" w:tentative="1">
@@ -1619,7 +5317,7 @@
       <w:lvlText w:val="%6."/>
       <w:lvlJc w:val="right"/>
       <w:pPr>
-        <w:ind w:left="4320" w:hanging="180"/>
+        <w:ind w:left="4680" w:hanging="180"/>
       </w:pPr>
     </w:lvl>
     <w:lvl w:ilvl="6" w:tplc="0409000F" w:tentative="1">
@@ -1628,7 +5326,7 @@
       <w:lvlText w:val="%7."/>
       <w:lvlJc w:val="left"/>
       <w:pPr>
-        <w:ind w:left="5040" w:hanging="360"/>
+        <w:ind w:left="5400" w:hanging="360"/>
       </w:pPr>
     </w:lvl>
     <w:lvl w:ilvl="7" w:tplc="04090019" w:tentative="1">
@@ -1637,7 +5335,7 @@
       <w:lvlText w:val="%8."/>
       <w:lvlJc w:val="left"/>
       <w:pPr>
-        <w:ind w:left="5760" w:hanging="360"/>
+        <w:ind w:left="6120" w:hanging="360"/>
       </w:pPr>
     </w:lvl>
     <w:lvl w:ilvl="8" w:tplc="0409001B" w:tentative="1">
@@ -1646,18 +5344,294 @@
       <w:lvlText w:val="%9."/>
       <w:lvlJc w:val="right"/>
       <w:pPr>
+        <w:ind w:left="6840" w:hanging="180"/>
+      </w:pPr>
+    </w:lvl>
+  </w:abstractNum>
+  <w:abstractNum w:abstractNumId="4" w15:restartNumberingAfterBreak="0">
+    <w:nsid w:val="59514C3F"/>
+    <w:multiLevelType w:val="hybridMultilevel"/>
+    <w:tmpl w:val="FCECB418"/>
+    <w:lvl w:ilvl="0" w:tplc="0409000F">
+      <w:start w:val="1"/>
+      <w:numFmt w:val="decimal"/>
+      <w:lvlText w:val="%1."/>
+      <w:lvlJc w:val="left"/>
+      <w:pPr>
+        <w:ind w:left="720" w:hanging="360"/>
+      </w:pPr>
+      <w:rPr>
+        <w:rFonts w:hint="default"/>
+      </w:rPr>
+    </w:lvl>
+    <w:lvl w:ilvl="1" w:tplc="04090019" w:tentative="1">
+      <w:start w:val="1"/>
+      <w:numFmt w:val="lowerLetter"/>
+      <w:lvlText w:val="%2."/>
+      <w:lvlJc w:val="left"/>
+      <w:pPr>
+        <w:ind w:left="1440" w:hanging="360"/>
+      </w:pPr>
+    </w:lvl>
+    <w:lvl w:ilvl="2" w:tplc="0409001B" w:tentative="1">
+      <w:start w:val="1"/>
+      <w:numFmt w:val="lowerRoman"/>
+      <w:lvlText w:val="%3."/>
+      <w:lvlJc w:val="right"/>
+      <w:pPr>
+        <w:ind w:left="2160" w:hanging="180"/>
+      </w:pPr>
+    </w:lvl>
+    <w:lvl w:ilvl="3" w:tplc="0409000F" w:tentative="1">
+      <w:start w:val="1"/>
+      <w:numFmt w:val="decimal"/>
+      <w:lvlText w:val="%4."/>
+      <w:lvlJc w:val="left"/>
+      <w:pPr>
+        <w:ind w:left="2880" w:hanging="360"/>
+      </w:pPr>
+    </w:lvl>
+    <w:lvl w:ilvl="4" w:tplc="04090019" w:tentative="1">
+      <w:start w:val="1"/>
+      <w:numFmt w:val="lowerLetter"/>
+      <w:lvlText w:val="%5."/>
+      <w:lvlJc w:val="left"/>
+      <w:pPr>
+        <w:ind w:left="3600" w:hanging="360"/>
+      </w:pPr>
+    </w:lvl>
+    <w:lvl w:ilvl="5" w:tplc="0409001B" w:tentative="1">
+      <w:start w:val="1"/>
+      <w:numFmt w:val="lowerRoman"/>
+      <w:lvlText w:val="%6."/>
+      <w:lvlJc w:val="right"/>
+      <w:pPr>
+        <w:ind w:left="4320" w:hanging="180"/>
+      </w:pPr>
+    </w:lvl>
+    <w:lvl w:ilvl="6" w:tplc="0409000F" w:tentative="1">
+      <w:start w:val="1"/>
+      <w:numFmt w:val="decimal"/>
+      <w:lvlText w:val="%7."/>
+      <w:lvlJc w:val="left"/>
+      <w:pPr>
+        <w:ind w:left="5040" w:hanging="360"/>
+      </w:pPr>
+    </w:lvl>
+    <w:lvl w:ilvl="7" w:tplc="04090019" w:tentative="1">
+      <w:start w:val="1"/>
+      <w:numFmt w:val="lowerLetter"/>
+      <w:lvlText w:val="%8."/>
+      <w:lvlJc w:val="left"/>
+      <w:pPr>
+        <w:ind w:left="5760" w:hanging="360"/>
+      </w:pPr>
+    </w:lvl>
+    <w:lvl w:ilvl="8" w:tplc="0409001B" w:tentative="1">
+      <w:start w:val="1"/>
+      <w:numFmt w:val="lowerRoman"/>
+      <w:lvlText w:val="%9."/>
+      <w:lvlJc w:val="right"/>
+      <w:pPr>
         <w:ind w:left="6480" w:hanging="180"/>
+      </w:pPr>
+    </w:lvl>
+  </w:abstractNum>
+  <w:abstractNum w:abstractNumId="5" w15:restartNumberingAfterBreak="0">
+    <w:nsid w:val="63EF0464"/>
+    <w:multiLevelType w:val="hybridMultilevel"/>
+    <w:tmpl w:val="3C7E3832"/>
+    <w:lvl w:ilvl="0" w:tplc="04090017">
+      <w:start w:val="1"/>
+      <w:numFmt w:val="lowerLetter"/>
+      <w:lvlText w:val="%1)"/>
+      <w:lvlJc w:val="left"/>
+      <w:pPr>
+        <w:ind w:left="1800" w:hanging="360"/>
+      </w:pPr>
+    </w:lvl>
+    <w:lvl w:ilvl="1" w:tplc="04090019" w:tentative="1">
+      <w:start w:val="1"/>
+      <w:numFmt w:val="lowerLetter"/>
+      <w:lvlText w:val="%2."/>
+      <w:lvlJc w:val="left"/>
+      <w:pPr>
+        <w:ind w:left="2520" w:hanging="360"/>
+      </w:pPr>
+    </w:lvl>
+    <w:lvl w:ilvl="2" w:tplc="0409001B" w:tentative="1">
+      <w:start w:val="1"/>
+      <w:numFmt w:val="lowerRoman"/>
+      <w:lvlText w:val="%3."/>
+      <w:lvlJc w:val="right"/>
+      <w:pPr>
+        <w:ind w:left="3240" w:hanging="180"/>
+      </w:pPr>
+    </w:lvl>
+    <w:lvl w:ilvl="3" w:tplc="0409000F" w:tentative="1">
+      <w:start w:val="1"/>
+      <w:numFmt w:val="decimal"/>
+      <w:lvlText w:val="%4."/>
+      <w:lvlJc w:val="left"/>
+      <w:pPr>
+        <w:ind w:left="3960" w:hanging="360"/>
+      </w:pPr>
+    </w:lvl>
+    <w:lvl w:ilvl="4" w:tplc="04090019" w:tentative="1">
+      <w:start w:val="1"/>
+      <w:numFmt w:val="lowerLetter"/>
+      <w:lvlText w:val="%5."/>
+      <w:lvlJc w:val="left"/>
+      <w:pPr>
+        <w:ind w:left="4680" w:hanging="360"/>
+      </w:pPr>
+    </w:lvl>
+    <w:lvl w:ilvl="5" w:tplc="0409001B" w:tentative="1">
+      <w:start w:val="1"/>
+      <w:numFmt w:val="lowerRoman"/>
+      <w:lvlText w:val="%6."/>
+      <w:lvlJc w:val="right"/>
+      <w:pPr>
+        <w:ind w:left="5400" w:hanging="180"/>
+      </w:pPr>
+    </w:lvl>
+    <w:lvl w:ilvl="6" w:tplc="0409000F" w:tentative="1">
+      <w:start w:val="1"/>
+      <w:numFmt w:val="decimal"/>
+      <w:lvlText w:val="%7."/>
+      <w:lvlJc w:val="left"/>
+      <w:pPr>
+        <w:ind w:left="6120" w:hanging="360"/>
+      </w:pPr>
+    </w:lvl>
+    <w:lvl w:ilvl="7" w:tplc="04090019" w:tentative="1">
+      <w:start w:val="1"/>
+      <w:numFmt w:val="lowerLetter"/>
+      <w:lvlText w:val="%8."/>
+      <w:lvlJc w:val="left"/>
+      <w:pPr>
+        <w:ind w:left="6840" w:hanging="360"/>
+      </w:pPr>
+    </w:lvl>
+    <w:lvl w:ilvl="8" w:tplc="0409001B" w:tentative="1">
+      <w:start w:val="1"/>
+      <w:numFmt w:val="lowerRoman"/>
+      <w:lvlText w:val="%9."/>
+      <w:lvlJc w:val="right"/>
+      <w:pPr>
+        <w:ind w:left="7560" w:hanging="180"/>
+      </w:pPr>
+    </w:lvl>
+  </w:abstractNum>
+  <w:abstractNum w:abstractNumId="6" w15:restartNumberingAfterBreak="0">
+    <w:nsid w:val="749C62B3"/>
+    <w:multiLevelType w:val="hybridMultilevel"/>
+    <w:tmpl w:val="3B5CB0B8"/>
+    <w:lvl w:ilvl="0" w:tplc="27BA5FC4">
+      <w:start w:val="1"/>
+      <w:numFmt w:val="decimal"/>
+      <w:lvlText w:val="%1-"/>
+      <w:lvlJc w:val="left"/>
+      <w:pPr>
+        <w:ind w:left="1080" w:hanging="360"/>
+      </w:pPr>
+      <w:rPr>
+        <w:rFonts w:hint="default"/>
+      </w:rPr>
+    </w:lvl>
+    <w:lvl w:ilvl="1" w:tplc="04090019" w:tentative="1">
+      <w:start w:val="1"/>
+      <w:numFmt w:val="lowerLetter"/>
+      <w:lvlText w:val="%2."/>
+      <w:lvlJc w:val="left"/>
+      <w:pPr>
+        <w:ind w:left="1800" w:hanging="360"/>
+      </w:pPr>
+    </w:lvl>
+    <w:lvl w:ilvl="2" w:tplc="0409001B" w:tentative="1">
+      <w:start w:val="1"/>
+      <w:numFmt w:val="lowerRoman"/>
+      <w:lvlText w:val="%3."/>
+      <w:lvlJc w:val="right"/>
+      <w:pPr>
+        <w:ind w:left="2520" w:hanging="180"/>
+      </w:pPr>
+    </w:lvl>
+    <w:lvl w:ilvl="3" w:tplc="0409000F" w:tentative="1">
+      <w:start w:val="1"/>
+      <w:numFmt w:val="decimal"/>
+      <w:lvlText w:val="%4."/>
+      <w:lvlJc w:val="left"/>
+      <w:pPr>
+        <w:ind w:left="3240" w:hanging="360"/>
+      </w:pPr>
+    </w:lvl>
+    <w:lvl w:ilvl="4" w:tplc="04090019" w:tentative="1">
+      <w:start w:val="1"/>
+      <w:numFmt w:val="lowerLetter"/>
+      <w:lvlText w:val="%5."/>
+      <w:lvlJc w:val="left"/>
+      <w:pPr>
+        <w:ind w:left="3960" w:hanging="360"/>
+      </w:pPr>
+    </w:lvl>
+    <w:lvl w:ilvl="5" w:tplc="0409001B" w:tentative="1">
+      <w:start w:val="1"/>
+      <w:numFmt w:val="lowerRoman"/>
+      <w:lvlText w:val="%6."/>
+      <w:lvlJc w:val="right"/>
+      <w:pPr>
+        <w:ind w:left="4680" w:hanging="180"/>
+      </w:pPr>
+    </w:lvl>
+    <w:lvl w:ilvl="6" w:tplc="0409000F" w:tentative="1">
+      <w:start w:val="1"/>
+      <w:numFmt w:val="decimal"/>
+      <w:lvlText w:val="%7."/>
+      <w:lvlJc w:val="left"/>
+      <w:pPr>
+        <w:ind w:left="5400" w:hanging="360"/>
+      </w:pPr>
+    </w:lvl>
+    <w:lvl w:ilvl="7" w:tplc="04090019" w:tentative="1">
+      <w:start w:val="1"/>
+      <w:numFmt w:val="lowerLetter"/>
+      <w:lvlText w:val="%8."/>
+      <w:lvlJc w:val="left"/>
+      <w:pPr>
+        <w:ind w:left="6120" w:hanging="360"/>
+      </w:pPr>
+    </w:lvl>
+    <w:lvl w:ilvl="8" w:tplc="0409001B" w:tentative="1">
+      <w:start w:val="1"/>
+      <w:numFmt w:val="lowerRoman"/>
+      <w:lvlText w:val="%9."/>
+      <w:lvlJc w:val="right"/>
+      <w:pPr>
+        <w:ind w:left="6840" w:hanging="180"/>
       </w:pPr>
     </w:lvl>
   </w:abstractNum>
   <w:num w:numId="1" w16cid:durableId="1047535670">
+    <w:abstractNumId w:val="4"/>
+  </w:num>
+  <w:num w:numId="2" w16cid:durableId="2114519669">
     <w:abstractNumId w:val="2"/>
   </w:num>
-  <w:num w:numId="2" w16cid:durableId="2114519669">
+  <w:num w:numId="3" w16cid:durableId="1656255924">
     <w:abstractNumId w:val="1"/>
   </w:num>
-  <w:num w:numId="3" w16cid:durableId="1656255924">
+  <w:num w:numId="4" w16cid:durableId="2322883">
+    <w:abstractNumId w:val="6"/>
+  </w:num>
+  <w:num w:numId="5" w16cid:durableId="232544445">
     <w:abstractNumId w:val="0"/>
+  </w:num>
+  <w:num w:numId="6" w16cid:durableId="1079794111">
+    <w:abstractNumId w:val="3"/>
+  </w:num>
+  <w:num w:numId="7" w16cid:durableId="1862621852">
+    <w:abstractNumId w:val="5"/>
   </w:num>
 </w:numbering>
 </file>
@@ -2647,9 +6621,33 @@
     <w:basedOn w:val="DefaultParagraphFont"/>
     <w:uiPriority w:val="99"/>
     <w:unhideWhenUsed/>
-    <w:rsid w:val="00FE47D4"/>
+    <w:rsid w:val="006B06F5"/>
     <w:rPr>
       <w:color w:val="467886" w:themeColor="hyperlink"/>
+      <w:u w:val="single"/>
+    </w:rPr>
+  </w:style>
+  <w:style w:type="character" w:styleId="UnresolvedMention">
+    <w:name w:val="Unresolved Mention"/>
+    <w:basedOn w:val="DefaultParagraphFont"/>
+    <w:uiPriority w:val="99"/>
+    <w:semiHidden/>
+    <w:unhideWhenUsed/>
+    <w:rsid w:val="006B06F5"/>
+    <w:rPr>
+      <w:color w:val="605E5C"/>
+      <w:shd w:val="clear" w:color="auto" w:fill="E1DFDD"/>
+    </w:rPr>
+  </w:style>
+  <w:style w:type="character" w:styleId="FollowedHyperlink">
+    <w:name w:val="FollowedHyperlink"/>
+    <w:basedOn w:val="DefaultParagraphFont"/>
+    <w:uiPriority w:val="99"/>
+    <w:semiHidden/>
+    <w:unhideWhenUsed/>
+    <w:rsid w:val="0021558E"/>
+    <w:rPr>
+      <w:color w:val="96607D" w:themeColor="followedHyperlink"/>
       <w:u w:val="single"/>
     </w:rPr>
   </w:style>

</xml_diff>

<commit_message>
Added metrics to measure & business objectives to analyze to the documentation
</commit_message>
<xml_diff>
--- a/NYC TAXI TRIPS DOCUMENTATION.docx
+++ b/NYC TAXI TRIPS DOCUMENTATION.docx
@@ -539,16 +539,7 @@
           <w:sz w:val="22"/>
           <w:szCs w:val="22"/>
         </w:rPr>
-        <w:t>CHECK FOR NULLS FOR ALL COLUMNS IN TRIPS_201</w:t>
-      </w:r>
-      <w:r>
-        <w:rPr>
-          <w:rFonts w:ascii="Calibri" w:hAnsi="Calibri" w:cs="Calibri"/>
-          <w:color w:val="0070C0"/>
-          <w:sz w:val="22"/>
-          <w:szCs w:val="22"/>
-        </w:rPr>
-        <w:t>7</w:t>
+        <w:t>CHECK FOR NULLS FOR ALL COLUMNS IN TRIPS_2017</w:t>
       </w:r>
     </w:p>
     <w:p>
@@ -572,16 +563,7 @@
           <w:sz w:val="22"/>
           <w:szCs w:val="22"/>
         </w:rPr>
-        <w:t>CHECK FOR NULLS FOR ALL COLUMNS IN TRIPS_201</w:t>
-      </w:r>
-      <w:r>
-        <w:rPr>
-          <w:rFonts w:ascii="Calibri" w:hAnsi="Calibri" w:cs="Calibri"/>
-          <w:color w:val="0070C0"/>
-          <w:sz w:val="22"/>
-          <w:szCs w:val="22"/>
-        </w:rPr>
-        <w:t>8</w:t>
+        <w:t>CHECK FOR NULLS FOR ALL COLUMNS IN TRIPS_2018</w:t>
       </w:r>
     </w:p>
     <w:p>
@@ -629,16 +611,7 @@
           <w:sz w:val="22"/>
           <w:szCs w:val="22"/>
         </w:rPr>
-        <w:t>CHECK FOR NULLS FOR ALL COLUMNS IN TRIPS_20</w:t>
-      </w:r>
-      <w:r>
-        <w:rPr>
-          <w:rFonts w:ascii="Calibri" w:hAnsi="Calibri" w:cs="Calibri"/>
-          <w:color w:val="0070C0"/>
-          <w:sz w:val="22"/>
-          <w:szCs w:val="22"/>
-        </w:rPr>
-        <w:t>20</w:t>
+        <w:t>CHECK FOR NULLS FOR ALL COLUMNS IN TRIPS_2020</w:t>
       </w:r>
     </w:p>
     <w:p>
@@ -3429,15 +3402,7 @@
           <w:sz w:val="22"/>
           <w:szCs w:val="22"/>
         </w:rPr>
-        <w:t>Passenger_Count field should have at least a value of 1, based on the assumption that one passenger was at least on the ride</w:t>
-      </w:r>
-      <w:r>
-        <w:rPr>
-          <w:rFonts w:ascii="Calibri" w:hAnsi="Calibri" w:cs="Calibri"/>
-          <w:sz w:val="22"/>
-          <w:szCs w:val="22"/>
-        </w:rPr>
-        <w:t>. Default to 1</w:t>
+        <w:t>Passenger_Count field should have at least a value of 1, based on the assumption that one passenger was at least on the ride. Default to 1</w:t>
       </w:r>
     </w:p>
     <w:p>
@@ -3526,6 +3491,726 @@
           <w:szCs w:val="22"/>
         </w:rPr>
         <w:t>RatecodeID - default to ‘Unknown’ instead of 1 for Standard rate to preserve data integrity. Also, the number or records with NULL for this field are hundreds of thousands.</w:t>
+      </w:r>
+    </w:p>
+    <w:p>
+      <w:pPr>
+        <w:pStyle w:val="ListParagraph"/>
+        <w:numPr>
+          <w:ilvl w:val="0"/>
+          <w:numId w:val="1"/>
+        </w:numPr>
+        <w:rPr>
+          <w:rFonts w:ascii="Calibri" w:hAnsi="Calibri" w:cs="Calibri"/>
+          <w:sz w:val="22"/>
+          <w:szCs w:val="22"/>
+        </w:rPr>
+      </w:pPr>
+      <w:r>
+        <w:rPr>
+          <w:rFonts w:ascii="Calibri" w:hAnsi="Calibri" w:cs="Calibri"/>
+          <w:sz w:val="22"/>
+          <w:szCs w:val="22"/>
+        </w:rPr>
+        <w:t>Create Dimension Tables from</w:t>
+      </w:r>
+      <w:r>
+        <w:rPr>
+          <w:rFonts w:ascii="Calibri" w:hAnsi="Calibri" w:cs="Calibri"/>
+          <w:sz w:val="22"/>
+          <w:szCs w:val="22"/>
+        </w:rPr>
+        <w:t xml:space="preserve"> the</w:t>
+      </w:r>
+      <w:r>
+        <w:rPr>
+          <w:rFonts w:ascii="Calibri" w:hAnsi="Calibri" w:cs="Calibri"/>
+          <w:sz w:val="22"/>
+          <w:szCs w:val="22"/>
+        </w:rPr>
+        <w:t xml:space="preserve"> data dictionary</w:t>
+      </w:r>
+      <w:r>
+        <w:rPr>
+          <w:rFonts w:ascii="Calibri" w:hAnsi="Calibri" w:cs="Calibri"/>
+          <w:sz w:val="22"/>
+          <w:szCs w:val="22"/>
+        </w:rPr>
+        <w:t>:</w:t>
+      </w:r>
+    </w:p>
+    <w:p>
+      <w:pPr>
+        <w:pStyle w:val="ListParagraph"/>
+        <w:numPr>
+          <w:ilvl w:val="0"/>
+          <w:numId w:val="2"/>
+        </w:numPr>
+        <w:rPr>
+          <w:rFonts w:ascii="Calibri" w:hAnsi="Calibri" w:cs="Calibri"/>
+          <w:sz w:val="22"/>
+          <w:szCs w:val="22"/>
+        </w:rPr>
+      </w:pPr>
+      <w:r>
+        <w:rPr>
+          <w:rFonts w:ascii="Calibri" w:hAnsi="Calibri" w:cs="Calibri"/>
+          <w:sz w:val="22"/>
+          <w:szCs w:val="22"/>
+        </w:rPr>
+        <w:t>The following fields were identified as tables that are dimension tables that should be extracted.</w:t>
+      </w:r>
+    </w:p>
+    <w:p>
+      <w:pPr>
+        <w:pStyle w:val="ListParagraph"/>
+        <w:numPr>
+          <w:ilvl w:val="0"/>
+          <w:numId w:val="9"/>
+        </w:numPr>
+        <w:rPr>
+          <w:rFonts w:ascii="Calibri" w:hAnsi="Calibri" w:cs="Calibri"/>
+          <w:sz w:val="22"/>
+          <w:szCs w:val="22"/>
+        </w:rPr>
+      </w:pPr>
+      <w:r>
+        <w:rPr>
+          <w:rFonts w:ascii="Calibri" w:hAnsi="Calibri" w:cs="Calibri"/>
+          <w:sz w:val="22"/>
+          <w:szCs w:val="22"/>
+        </w:rPr>
+        <w:t>VendorID</w:t>
+      </w:r>
+    </w:p>
+    <w:p>
+      <w:pPr>
+        <w:pStyle w:val="ListParagraph"/>
+        <w:numPr>
+          <w:ilvl w:val="0"/>
+          <w:numId w:val="9"/>
+        </w:numPr>
+        <w:rPr>
+          <w:rFonts w:ascii="Calibri" w:hAnsi="Calibri" w:cs="Calibri"/>
+          <w:sz w:val="22"/>
+          <w:szCs w:val="22"/>
+        </w:rPr>
+      </w:pPr>
+      <w:r>
+        <w:rPr>
+          <w:rFonts w:ascii="Aptos Narrow" w:eastAsia="Times New Roman" w:hAnsi="Aptos Narrow" w:cs="Times New Roman"/>
+          <w:color w:val="000000"/>
+          <w:kern w:val="0"/>
+          <w:sz w:val="22"/>
+          <w:szCs w:val="22"/>
+          <w:lang w:eastAsia="ja-JP"/>
+          <w14:ligatures w14:val="none"/>
+        </w:rPr>
+        <w:t>store_and_fwd_flag</w:t>
+      </w:r>
+    </w:p>
+    <w:p>
+      <w:pPr>
+        <w:pStyle w:val="ListParagraph"/>
+        <w:numPr>
+          <w:ilvl w:val="0"/>
+          <w:numId w:val="9"/>
+        </w:numPr>
+        <w:rPr>
+          <w:rFonts w:ascii="Calibri" w:hAnsi="Calibri" w:cs="Calibri"/>
+          <w:sz w:val="22"/>
+          <w:szCs w:val="22"/>
+        </w:rPr>
+      </w:pPr>
+      <w:r>
+        <w:rPr>
+          <w:rFonts w:ascii="Aptos Narrow" w:eastAsia="Times New Roman" w:hAnsi="Aptos Narrow" w:cs="Times New Roman"/>
+          <w:color w:val="000000"/>
+          <w:kern w:val="0"/>
+          <w:sz w:val="22"/>
+          <w:szCs w:val="22"/>
+          <w:lang w:eastAsia="ja-JP"/>
+          <w14:ligatures w14:val="none"/>
+        </w:rPr>
+        <w:t>RatecodeID</w:t>
+      </w:r>
+    </w:p>
+    <w:p>
+      <w:pPr>
+        <w:pStyle w:val="ListParagraph"/>
+        <w:numPr>
+          <w:ilvl w:val="0"/>
+          <w:numId w:val="9"/>
+        </w:numPr>
+        <w:rPr>
+          <w:rFonts w:ascii="Calibri" w:hAnsi="Calibri" w:cs="Calibri"/>
+          <w:sz w:val="22"/>
+          <w:szCs w:val="22"/>
+        </w:rPr>
+      </w:pPr>
+      <w:r>
+        <w:rPr>
+          <w:rFonts w:ascii="Calibri" w:hAnsi="Calibri" w:cs="Calibri"/>
+          <w:sz w:val="22"/>
+          <w:szCs w:val="22"/>
+        </w:rPr>
+        <w:t>payment_type</w:t>
+      </w:r>
+    </w:p>
+    <w:p>
+      <w:pPr>
+        <w:pStyle w:val="ListParagraph"/>
+        <w:numPr>
+          <w:ilvl w:val="0"/>
+          <w:numId w:val="9"/>
+        </w:numPr>
+        <w:rPr>
+          <w:rFonts w:ascii="Calibri" w:hAnsi="Calibri" w:cs="Calibri"/>
+          <w:sz w:val="22"/>
+          <w:szCs w:val="22"/>
+        </w:rPr>
+      </w:pPr>
+      <w:r>
+        <w:rPr>
+          <w:rFonts w:ascii="Calibri" w:hAnsi="Calibri" w:cs="Calibri"/>
+          <w:sz w:val="22"/>
+          <w:szCs w:val="22"/>
+        </w:rPr>
+        <w:t>trip_type</w:t>
+      </w:r>
+    </w:p>
+    <w:p>
+      <w:pPr>
+        <w:pStyle w:val="ListParagraph"/>
+        <w:numPr>
+          <w:ilvl w:val="0"/>
+          <w:numId w:val="9"/>
+        </w:numPr>
+        <w:rPr>
+          <w:rFonts w:ascii="Calibri" w:hAnsi="Calibri" w:cs="Calibri"/>
+          <w:sz w:val="22"/>
+          <w:szCs w:val="22"/>
+        </w:rPr>
+      </w:pPr>
+      <w:r>
+        <w:rPr>
+          <w:rFonts w:ascii="Calibri" w:hAnsi="Calibri" w:cs="Calibri"/>
+          <w:sz w:val="22"/>
+          <w:szCs w:val="22"/>
+        </w:rPr>
+        <w:t>PULocationID</w:t>
+      </w:r>
+    </w:p>
+    <w:p>
+      <w:pPr>
+        <w:pStyle w:val="ListParagraph"/>
+        <w:numPr>
+          <w:ilvl w:val="0"/>
+          <w:numId w:val="9"/>
+        </w:numPr>
+        <w:rPr>
+          <w:rFonts w:ascii="Calibri" w:hAnsi="Calibri" w:cs="Calibri"/>
+          <w:sz w:val="22"/>
+          <w:szCs w:val="22"/>
+        </w:rPr>
+      </w:pPr>
+      <w:r>
+        <w:rPr>
+          <w:rFonts w:ascii="Calibri" w:hAnsi="Calibri" w:cs="Calibri"/>
+          <w:sz w:val="22"/>
+          <w:szCs w:val="22"/>
+        </w:rPr>
+        <w:t>DOLocationID</w:t>
+      </w:r>
+    </w:p>
+    <w:p>
+      <w:pPr>
+        <w:pStyle w:val="ListParagraph"/>
+        <w:numPr>
+          <w:ilvl w:val="0"/>
+          <w:numId w:val="1"/>
+        </w:numPr>
+        <w:rPr>
+          <w:rFonts w:ascii="Calibri" w:hAnsi="Calibri" w:cs="Calibri"/>
+          <w:sz w:val="22"/>
+          <w:szCs w:val="22"/>
+        </w:rPr>
+      </w:pPr>
+      <w:r>
+        <w:rPr>
+          <w:rFonts w:ascii="Calibri" w:hAnsi="Calibri" w:cs="Calibri"/>
+          <w:sz w:val="22"/>
+          <w:szCs w:val="22"/>
+        </w:rPr>
+        <w:t>Explore the data in SQL.</w:t>
+      </w:r>
+    </w:p>
+    <w:p>
+      <w:pPr>
+        <w:pStyle w:val="ListParagraph"/>
+        <w:numPr>
+          <w:ilvl w:val="0"/>
+          <w:numId w:val="8"/>
+        </w:numPr>
+        <w:rPr>
+          <w:rFonts w:ascii="Calibri" w:hAnsi="Calibri" w:cs="Calibri"/>
+          <w:sz w:val="22"/>
+          <w:szCs w:val="22"/>
+        </w:rPr>
+      </w:pPr>
+      <w:r>
+        <w:rPr>
+          <w:rFonts w:ascii="Calibri" w:hAnsi="Calibri" w:cs="Calibri"/>
+          <w:sz w:val="22"/>
+          <w:szCs w:val="22"/>
+        </w:rPr>
+        <w:t xml:space="preserve">Count of </w:t>
+      </w:r>
+      <w:r>
+        <w:rPr>
+          <w:rFonts w:ascii="Calibri" w:hAnsi="Calibri" w:cs="Calibri"/>
+          <w:sz w:val="22"/>
+          <w:szCs w:val="22"/>
+        </w:rPr>
+        <w:t>trips</w:t>
+      </w:r>
+    </w:p>
+    <w:p>
+      <w:pPr>
+        <w:pStyle w:val="ListParagraph"/>
+        <w:numPr>
+          <w:ilvl w:val="0"/>
+          <w:numId w:val="8"/>
+        </w:numPr>
+        <w:rPr>
+          <w:rFonts w:ascii="Calibri" w:hAnsi="Calibri" w:cs="Calibri"/>
+          <w:sz w:val="22"/>
+          <w:szCs w:val="22"/>
+        </w:rPr>
+      </w:pPr>
+      <w:r>
+        <w:rPr>
+          <w:rFonts w:ascii="Calibri" w:hAnsi="Calibri" w:cs="Calibri"/>
+          <w:sz w:val="22"/>
+          <w:szCs w:val="22"/>
+        </w:rPr>
+        <w:lastRenderedPageBreak/>
+        <w:t>Total trip distance by vendor</w:t>
+      </w:r>
+    </w:p>
+    <w:p>
+      <w:pPr>
+        <w:pStyle w:val="ListParagraph"/>
+        <w:numPr>
+          <w:ilvl w:val="0"/>
+          <w:numId w:val="8"/>
+        </w:numPr>
+        <w:rPr>
+          <w:rFonts w:ascii="Calibri" w:hAnsi="Calibri" w:cs="Calibri"/>
+          <w:sz w:val="22"/>
+          <w:szCs w:val="22"/>
+        </w:rPr>
+      </w:pPr>
+      <w:r>
+        <w:rPr>
+          <w:rFonts w:ascii="Calibri" w:hAnsi="Calibri" w:cs="Calibri"/>
+          <w:sz w:val="22"/>
+          <w:szCs w:val="22"/>
+        </w:rPr>
+        <w:t>Total trips by year, quarter, month</w:t>
+      </w:r>
+    </w:p>
+    <w:p>
+      <w:pPr>
+        <w:pStyle w:val="ListParagraph"/>
+        <w:numPr>
+          <w:ilvl w:val="0"/>
+          <w:numId w:val="8"/>
+        </w:numPr>
+        <w:rPr>
+          <w:rFonts w:ascii="Calibri" w:hAnsi="Calibri" w:cs="Calibri"/>
+          <w:sz w:val="22"/>
+          <w:szCs w:val="22"/>
+        </w:rPr>
+      </w:pPr>
+      <w:r>
+        <w:rPr>
+          <w:rFonts w:ascii="Calibri" w:hAnsi="Calibri" w:cs="Calibri"/>
+          <w:sz w:val="22"/>
+          <w:szCs w:val="22"/>
+        </w:rPr>
+        <w:t>Count of tips</w:t>
+      </w:r>
+    </w:p>
+    <w:p>
+      <w:pPr>
+        <w:pStyle w:val="ListParagraph"/>
+        <w:numPr>
+          <w:ilvl w:val="0"/>
+          <w:numId w:val="8"/>
+        </w:numPr>
+        <w:rPr>
+          <w:rFonts w:ascii="Calibri" w:hAnsi="Calibri" w:cs="Calibri"/>
+          <w:sz w:val="22"/>
+          <w:szCs w:val="22"/>
+        </w:rPr>
+      </w:pPr>
+      <w:r>
+        <w:rPr>
+          <w:rFonts w:ascii="Calibri" w:hAnsi="Calibri" w:cs="Calibri"/>
+          <w:sz w:val="22"/>
+          <w:szCs w:val="22"/>
+        </w:rPr>
+        <w:t>Count of tips across passenger count</w:t>
+      </w:r>
+    </w:p>
+    <w:p>
+      <w:pPr>
+        <w:pStyle w:val="ListParagraph"/>
+        <w:numPr>
+          <w:ilvl w:val="0"/>
+          <w:numId w:val="8"/>
+        </w:numPr>
+        <w:rPr>
+          <w:rFonts w:ascii="Calibri" w:hAnsi="Calibri" w:cs="Calibri"/>
+          <w:sz w:val="22"/>
+          <w:szCs w:val="22"/>
+        </w:rPr>
+      </w:pPr>
+      <w:r>
+        <w:rPr>
+          <w:rFonts w:ascii="Calibri" w:hAnsi="Calibri" w:cs="Calibri"/>
+          <w:sz w:val="22"/>
+          <w:szCs w:val="22"/>
+        </w:rPr>
+        <w:t>Trips per vendor per year</w:t>
+      </w:r>
+    </w:p>
+    <w:p>
+      <w:pPr>
+        <w:pStyle w:val="ListParagraph"/>
+        <w:numPr>
+          <w:ilvl w:val="0"/>
+          <w:numId w:val="8"/>
+        </w:numPr>
+        <w:rPr>
+          <w:rFonts w:ascii="Calibri" w:hAnsi="Calibri" w:cs="Calibri"/>
+          <w:sz w:val="22"/>
+          <w:szCs w:val="22"/>
+        </w:rPr>
+      </w:pPr>
+      <w:r>
+        <w:rPr>
+          <w:rFonts w:ascii="Calibri" w:hAnsi="Calibri" w:cs="Calibri"/>
+          <w:sz w:val="22"/>
+          <w:szCs w:val="22"/>
+        </w:rPr>
+        <w:t>Trips by year, quarter, month</w:t>
+      </w:r>
+    </w:p>
+    <w:p>
+      <w:pPr>
+        <w:pStyle w:val="ListParagraph"/>
+        <w:numPr>
+          <w:ilvl w:val="0"/>
+          <w:numId w:val="8"/>
+        </w:numPr>
+        <w:rPr>
+          <w:rFonts w:ascii="Calibri" w:hAnsi="Calibri" w:cs="Calibri"/>
+          <w:sz w:val="22"/>
+          <w:szCs w:val="22"/>
+        </w:rPr>
+      </w:pPr>
+      <w:r>
+        <w:rPr>
+          <w:rFonts w:ascii="Calibri" w:hAnsi="Calibri" w:cs="Calibri"/>
+          <w:sz w:val="22"/>
+          <w:szCs w:val="22"/>
+        </w:rPr>
+        <w:t>Average total amount per vendor by year</w:t>
+      </w:r>
+    </w:p>
+    <w:p>
+      <w:pPr>
+        <w:pStyle w:val="ListParagraph"/>
+        <w:numPr>
+          <w:ilvl w:val="0"/>
+          <w:numId w:val="8"/>
+        </w:numPr>
+        <w:rPr>
+          <w:rFonts w:ascii="Calibri" w:hAnsi="Calibri" w:cs="Calibri"/>
+          <w:sz w:val="22"/>
+          <w:szCs w:val="22"/>
+        </w:rPr>
+      </w:pPr>
+      <w:r>
+        <w:rPr>
+          <w:rFonts w:ascii="Calibri" w:hAnsi="Calibri" w:cs="Calibri"/>
+          <w:sz w:val="22"/>
+          <w:szCs w:val="22"/>
+        </w:rPr>
+        <w:t>Average passenger count by vendor</w:t>
+      </w:r>
+    </w:p>
+    <w:p>
+      <w:pPr>
+        <w:pStyle w:val="ListParagraph"/>
+        <w:numPr>
+          <w:ilvl w:val="0"/>
+          <w:numId w:val="8"/>
+        </w:numPr>
+        <w:rPr>
+          <w:rFonts w:ascii="Calibri" w:hAnsi="Calibri" w:cs="Calibri"/>
+          <w:sz w:val="22"/>
+          <w:szCs w:val="22"/>
+        </w:rPr>
+      </w:pPr>
+      <w:r>
+        <w:rPr>
+          <w:rFonts w:ascii="Calibri" w:hAnsi="Calibri" w:cs="Calibri"/>
+          <w:sz w:val="22"/>
+          <w:szCs w:val="22"/>
+        </w:rPr>
+        <w:t>Average passenger count by year, quarter, month</w:t>
+      </w:r>
+    </w:p>
+    <w:p>
+      <w:pPr>
+        <w:pStyle w:val="ListParagraph"/>
+        <w:numPr>
+          <w:ilvl w:val="0"/>
+          <w:numId w:val="8"/>
+        </w:numPr>
+        <w:rPr>
+          <w:rFonts w:ascii="Calibri" w:hAnsi="Calibri" w:cs="Calibri"/>
+          <w:sz w:val="22"/>
+          <w:szCs w:val="22"/>
+        </w:rPr>
+      </w:pPr>
+      <w:r>
+        <w:rPr>
+          <w:rFonts w:ascii="Calibri" w:hAnsi="Calibri" w:cs="Calibri"/>
+          <w:sz w:val="22"/>
+          <w:szCs w:val="22"/>
+        </w:rPr>
+        <w:t xml:space="preserve">Ranking of the payment types </w:t>
+      </w:r>
+    </w:p>
+    <w:p>
+      <w:pPr>
+        <w:pStyle w:val="ListParagraph"/>
+        <w:numPr>
+          <w:ilvl w:val="0"/>
+          <w:numId w:val="8"/>
+        </w:numPr>
+        <w:rPr>
+          <w:rFonts w:ascii="Calibri" w:hAnsi="Calibri" w:cs="Calibri"/>
+          <w:sz w:val="22"/>
+          <w:szCs w:val="22"/>
+        </w:rPr>
+      </w:pPr>
+      <w:r>
+        <w:rPr>
+          <w:rFonts w:ascii="Calibri" w:hAnsi="Calibri" w:cs="Calibri"/>
+          <w:sz w:val="22"/>
+          <w:szCs w:val="22"/>
+        </w:rPr>
+        <w:t>Ranking of the payment types by year</w:t>
+      </w:r>
+    </w:p>
+    <w:p>
+      <w:pPr>
+        <w:pStyle w:val="ListParagraph"/>
+        <w:numPr>
+          <w:ilvl w:val="0"/>
+          <w:numId w:val="8"/>
+        </w:numPr>
+        <w:rPr>
+          <w:rFonts w:ascii="Calibri" w:hAnsi="Calibri" w:cs="Calibri"/>
+          <w:sz w:val="22"/>
+          <w:szCs w:val="22"/>
+        </w:rPr>
+      </w:pPr>
+      <w:r>
+        <w:rPr>
+          <w:rFonts w:ascii="Calibri" w:hAnsi="Calibri" w:cs="Calibri"/>
+          <w:sz w:val="22"/>
+          <w:szCs w:val="22"/>
+        </w:rPr>
+        <w:t>Ranking of pick-up locations</w:t>
+      </w:r>
+    </w:p>
+    <w:p>
+      <w:pPr>
+        <w:pStyle w:val="ListParagraph"/>
+        <w:numPr>
+          <w:ilvl w:val="0"/>
+          <w:numId w:val="8"/>
+        </w:numPr>
+        <w:rPr>
+          <w:rFonts w:ascii="Calibri" w:hAnsi="Calibri" w:cs="Calibri"/>
+          <w:sz w:val="22"/>
+          <w:szCs w:val="22"/>
+        </w:rPr>
+      </w:pPr>
+      <w:r>
+        <w:rPr>
+          <w:rFonts w:ascii="Calibri" w:hAnsi="Calibri" w:cs="Calibri"/>
+          <w:sz w:val="22"/>
+          <w:szCs w:val="22"/>
+        </w:rPr>
+        <w:t>Ranking of drop-off locations</w:t>
+      </w:r>
+    </w:p>
+    <w:p>
+      <w:pPr>
+        <w:pStyle w:val="ListParagraph"/>
+        <w:numPr>
+          <w:ilvl w:val="0"/>
+          <w:numId w:val="8"/>
+        </w:numPr>
+        <w:rPr>
+          <w:rFonts w:ascii="Calibri" w:hAnsi="Calibri" w:cs="Calibri"/>
+          <w:sz w:val="22"/>
+          <w:szCs w:val="22"/>
+        </w:rPr>
+      </w:pPr>
+      <w:r>
+        <w:rPr>
+          <w:rFonts w:ascii="Calibri" w:hAnsi="Calibri" w:cs="Calibri"/>
+          <w:sz w:val="22"/>
+          <w:szCs w:val="22"/>
+        </w:rPr>
+        <w:t>Average rating by vendor</w:t>
+      </w:r>
+    </w:p>
+    <w:p>
+      <w:pPr>
+        <w:pStyle w:val="ListParagraph"/>
+        <w:numPr>
+          <w:ilvl w:val="0"/>
+          <w:numId w:val="8"/>
+        </w:numPr>
+        <w:rPr>
+          <w:rFonts w:ascii="Calibri" w:hAnsi="Calibri" w:cs="Calibri"/>
+          <w:sz w:val="22"/>
+          <w:szCs w:val="22"/>
+        </w:rPr>
+      </w:pPr>
+      <w:r>
+        <w:rPr>
+          <w:rFonts w:ascii="Calibri" w:hAnsi="Calibri" w:cs="Calibri"/>
+          <w:sz w:val="22"/>
+          <w:szCs w:val="22"/>
+        </w:rPr>
+        <w:t>Average rating by trip-type</w:t>
+      </w:r>
+    </w:p>
+    <w:p>
+      <w:pPr>
+        <w:rPr>
+          <w:rFonts w:ascii="Calibri" w:hAnsi="Calibri" w:cs="Calibri"/>
+          <w:sz w:val="22"/>
+          <w:szCs w:val="22"/>
+        </w:rPr>
+      </w:pPr>
+      <w:r>
+        <w:rPr>
+          <w:rFonts w:ascii="Calibri" w:hAnsi="Calibri" w:cs="Calibri"/>
+          <w:sz w:val="22"/>
+          <w:szCs w:val="22"/>
+        </w:rPr>
+        <w:t>Business Objectives.</w:t>
+      </w:r>
+    </w:p>
+    <w:p>
+      <w:pPr>
+        <w:pStyle w:val="ListParagraph"/>
+        <w:numPr>
+          <w:ilvl w:val="0"/>
+          <w:numId w:val="10"/>
+        </w:numPr>
+        <w:rPr>
+          <w:rFonts w:ascii="Calibri" w:hAnsi="Calibri" w:cs="Calibri"/>
+          <w:sz w:val="22"/>
+          <w:szCs w:val="22"/>
+        </w:rPr>
+      </w:pPr>
+      <w:r>
+        <w:rPr>
+          <w:rFonts w:ascii="Calibri" w:hAnsi="Calibri" w:cs="Calibri"/>
+          <w:sz w:val="22"/>
+          <w:szCs w:val="22"/>
+        </w:rPr>
+        <w:t>Analyze passenger trips per year – to understand trips pattern such quarter rankings, growth trend YoY, QoQ</w:t>
+      </w:r>
+    </w:p>
+    <w:p>
+      <w:pPr>
+        <w:pStyle w:val="ListParagraph"/>
+        <w:numPr>
+          <w:ilvl w:val="0"/>
+          <w:numId w:val="10"/>
+        </w:numPr>
+        <w:rPr>
+          <w:rFonts w:ascii="Calibri" w:hAnsi="Calibri" w:cs="Calibri"/>
+          <w:sz w:val="22"/>
+          <w:szCs w:val="22"/>
+        </w:rPr>
+      </w:pPr>
+      <w:r>
+        <w:rPr>
+          <w:rFonts w:ascii="Calibri" w:hAnsi="Calibri" w:cs="Calibri"/>
+          <w:sz w:val="22"/>
+          <w:szCs w:val="22"/>
+        </w:rPr>
+        <w:t>Understand customer tipping trends – against no of passengers, distance covered, pickup location, drop-off location, payment type, trip type.</w:t>
+      </w:r>
+    </w:p>
+    <w:p>
+      <w:pPr>
+        <w:pStyle w:val="ListParagraph"/>
+        <w:numPr>
+          <w:ilvl w:val="0"/>
+          <w:numId w:val="10"/>
+        </w:numPr>
+        <w:rPr>
+          <w:rFonts w:ascii="Calibri" w:hAnsi="Calibri" w:cs="Calibri"/>
+          <w:sz w:val="22"/>
+          <w:szCs w:val="22"/>
+        </w:rPr>
+      </w:pPr>
+      <w:r>
+        <w:rPr>
+          <w:rFonts w:ascii="Calibri" w:hAnsi="Calibri" w:cs="Calibri"/>
+          <w:sz w:val="22"/>
+          <w:szCs w:val="22"/>
+        </w:rPr>
+        <w:t xml:space="preserve">Analyze trip distance covered </w:t>
+      </w:r>
+      <w:r>
+        <w:rPr>
+          <w:rFonts w:ascii="Calibri" w:hAnsi="Calibri" w:cs="Calibri"/>
+          <w:sz w:val="22"/>
+          <w:szCs w:val="22"/>
+        </w:rPr>
+        <w:t>–</w:t>
+      </w:r>
+      <w:r>
+        <w:rPr>
+          <w:rFonts w:ascii="Calibri" w:hAnsi="Calibri" w:cs="Calibri"/>
+          <w:sz w:val="22"/>
+          <w:szCs w:val="22"/>
+        </w:rPr>
+        <w:t xml:space="preserve"> </w:t>
+      </w:r>
+      <w:r>
+        <w:rPr>
+          <w:rFonts w:ascii="Calibri" w:hAnsi="Calibri" w:cs="Calibri"/>
+          <w:sz w:val="22"/>
+          <w:szCs w:val="22"/>
+        </w:rPr>
+        <w:t>check for trends against no. of passengers</w:t>
       </w:r>
     </w:p>
     <w:p>
@@ -4043,16 +4728,7 @@
                 <w:sz w:val="22"/>
                 <w:szCs w:val="22"/>
               </w:rPr>
-              <w:t xml:space="preserve">, the </w:t>
-            </w:r>
-            <w:r>
-              <w:rPr>
-                <w:rFonts w:ascii="Calibri" w:hAnsi="Calibri" w:cs="Calibri"/>
-                <w:sz w:val="22"/>
-                <w:szCs w:val="22"/>
-              </w:rPr>
-              <w:lastRenderedPageBreak/>
-              <w:t xml:space="preserve">workaround was to </w:t>
+              <w:t xml:space="preserve">, the workaround was to </w:t>
             </w:r>
             <w:r>
               <w:rPr>
@@ -4111,7 +4787,6 @@
                 <w:sz w:val="22"/>
                 <w:szCs w:val="22"/>
               </w:rPr>
-              <w:lastRenderedPageBreak/>
               <w:t>4.</w:t>
             </w:r>
           </w:p>
@@ -4156,25 +4831,7 @@
                 <w:sz w:val="22"/>
                 <w:szCs w:val="22"/>
               </w:rPr>
-              <w:t xml:space="preserve">Realized there was an additional column </w:t>
-            </w:r>
-            <w:proofErr w:type="spellStart"/>
-            <w:r>
-              <w:rPr>
-                <w:rFonts w:ascii="Calibri" w:hAnsi="Calibri" w:cs="Calibri"/>
-                <w:sz w:val="22"/>
-                <w:szCs w:val="22"/>
-              </w:rPr>
-              <w:t>Trip_ID</w:t>
-            </w:r>
-            <w:proofErr w:type="spellEnd"/>
-            <w:r>
-              <w:rPr>
-                <w:rFonts w:ascii="Calibri" w:hAnsi="Calibri" w:cs="Calibri"/>
-                <w:sz w:val="22"/>
-                <w:szCs w:val="22"/>
-              </w:rPr>
-              <w:t xml:space="preserve"> that was causing </w:t>
+              <w:t xml:space="preserve">Realized there was an additional column Trip_ID that was causing </w:t>
             </w:r>
             <w:r>
               <w:rPr>
@@ -4207,7 +4864,16 @@
                 <w:sz w:val="22"/>
                 <w:szCs w:val="22"/>
               </w:rPr>
-              <w:t>got a constraint error. Resolved this by dropping the constraint &amp; proceeded to drop the column.</w:t>
+              <w:t xml:space="preserve">got a constraint error. Resolved this by </w:t>
+            </w:r>
+            <w:r>
+              <w:rPr>
+                <w:rFonts w:ascii="Calibri" w:hAnsi="Calibri" w:cs="Calibri"/>
+                <w:sz w:val="22"/>
+                <w:szCs w:val="22"/>
+              </w:rPr>
+              <w:lastRenderedPageBreak/>
+              <w:t>dropping the constraint &amp; proceeded to drop the column.</w:t>
             </w:r>
           </w:p>
         </w:tc>
@@ -4554,25 +5220,7 @@
           <w:sz w:val="22"/>
           <w:szCs w:val="22"/>
         </w:rPr>
-        <w:t xml:space="preserve"> I tried </w:t>
-      </w:r>
-      <w:proofErr w:type="gramStart"/>
-      <w:r>
-        <w:rPr>
-          <w:rFonts w:ascii="Calibri" w:hAnsi="Calibri" w:cs="Calibri"/>
-          <w:sz w:val="22"/>
-          <w:szCs w:val="22"/>
-        </w:rPr>
-        <w:t>an</w:t>
-      </w:r>
-      <w:proofErr w:type="gramEnd"/>
-      <w:r>
-        <w:rPr>
-          <w:rFonts w:ascii="Calibri" w:hAnsi="Calibri" w:cs="Calibri"/>
-          <w:sz w:val="22"/>
-          <w:szCs w:val="22"/>
-        </w:rPr>
-        <w:t xml:space="preserve"> BULK insert query which kept on giving errors about a mismatch between my table data type and</w:t>
+        <w:t xml:space="preserve"> I tried an BULK insert query which kept on giving errors about a mismatch between my table data type and</w:t>
       </w:r>
       <w:r>
         <w:rPr>
@@ -4972,6 +5620,95 @@
 <file path=word/numbering.xml><?xml version="1.0" encoding="utf-8"?>
 <w:numbering xmlns:wpc="http://schemas.microsoft.com/office/word/2010/wordprocessingCanvas" xmlns:cx="http://schemas.microsoft.com/office/drawing/2014/chartex" xmlns:cx1="http://schemas.microsoft.com/office/drawing/2015/9/8/chartex" xmlns:cx2="http://schemas.microsoft.com/office/drawing/2015/10/21/chartex" xmlns:cx3="http://schemas.microsoft.com/office/drawing/2016/5/9/chartex" xmlns:cx4="http://schemas.microsoft.com/office/drawing/2016/5/10/chartex" xmlns:cx5="http://schemas.microsoft.com/office/drawing/2016/5/11/chartex" xmlns:cx6="http://schemas.microsoft.com/office/drawing/2016/5/12/chartex" xmlns:cx7="http://schemas.microsoft.com/office/drawing/2016/5/13/chartex" xmlns:cx8="http://schemas.microsoft.com/office/drawing/2016/5/14/chartex" xmlns:mc="http://schemas.openxmlformats.org/markup-compatibility/2006" xmlns:aink="http://schemas.microsoft.com/office/drawing/2016/ink" xmlns:am3d="http://schemas.microsoft.com/office/drawing/2017/model3d" xmlns:o="urn:schemas-microsoft-com:office:office" xmlns:oel="http://schemas.microsoft.com/office/2019/extlst" xmlns:r="http://schemas.openxmlformats.org/officeDocument/2006/relationships" xmlns:m="http://schemas.openxmlformats.org/officeDocument/2006/math" xmlns:v="urn:schemas-microsoft-com:vml" xmlns:wp14="http://schemas.microsoft.com/office/word/2010/wordprocessingDrawing" xmlns:wp="http://schemas.openxmlformats.org/drawingml/2006/wordprocessingDrawing" xmlns:w10="urn:schemas-microsoft-com:office:word" xmlns:w="http://schemas.openxmlformats.org/wordprocessingml/2006/main" xmlns:w14="http://schemas.microsoft.com/office/word/2010/wordml" xmlns:w15="http://schemas.microsoft.com/office/word/2012/wordml" xmlns:w16cex="http://schemas.microsoft.com/office/word/2018/wordml/cex" xmlns:w16cid="http://schemas.microsoft.com/office/word/2016/wordml/cid" xmlns:w16="http://schemas.microsoft.com/office/word/2018/wordml" xmlns:w16du="http://schemas.microsoft.com/office/word/2023/wordml/word16du" xmlns:w16sdtdh="http://schemas.microsoft.com/office/word/2020/wordml/sdtdatahash" xmlns:w16sdtfl="http://schemas.microsoft.com/office/word/2024/wordml/sdtformatlock" xmlns:w16se="http://schemas.microsoft.com/office/word/2015/wordml/symex" xmlns:wpg="http://schemas.microsoft.com/office/word/2010/wordprocessingGroup" xmlns:wpi="http://schemas.microsoft.com/office/word/2010/wordprocessingInk" xmlns:wne="http://schemas.microsoft.com/office/word/2006/wordml" xmlns:wps="http://schemas.microsoft.com/office/word/2010/wordprocessingShape" mc:Ignorable="w14 w15 w16se w16cid w16 w16cex w16sdtdh w16sdtfl w16du wp14">
   <w:abstractNum w:abstractNumId="0" w15:restartNumberingAfterBreak="0">
+    <w:nsid w:val="16EE647D"/>
+    <w:multiLevelType w:val="hybridMultilevel"/>
+    <w:tmpl w:val="B2BC61AE"/>
+    <w:lvl w:ilvl="0" w:tplc="0409000F">
+      <w:start w:val="1"/>
+      <w:numFmt w:val="decimal"/>
+      <w:lvlText w:val="%1."/>
+      <w:lvlJc w:val="left"/>
+      <w:pPr>
+        <w:ind w:left="720" w:hanging="360"/>
+      </w:pPr>
+      <w:rPr>
+        <w:rFonts w:hint="default"/>
+      </w:rPr>
+    </w:lvl>
+    <w:lvl w:ilvl="1" w:tplc="04090019" w:tentative="1">
+      <w:start w:val="1"/>
+      <w:numFmt w:val="lowerLetter"/>
+      <w:lvlText w:val="%2."/>
+      <w:lvlJc w:val="left"/>
+      <w:pPr>
+        <w:ind w:left="1440" w:hanging="360"/>
+      </w:pPr>
+    </w:lvl>
+    <w:lvl w:ilvl="2" w:tplc="0409001B" w:tentative="1">
+      <w:start w:val="1"/>
+      <w:numFmt w:val="lowerRoman"/>
+      <w:lvlText w:val="%3."/>
+      <w:lvlJc w:val="right"/>
+      <w:pPr>
+        <w:ind w:left="2160" w:hanging="180"/>
+      </w:pPr>
+    </w:lvl>
+    <w:lvl w:ilvl="3" w:tplc="0409000F" w:tentative="1">
+      <w:start w:val="1"/>
+      <w:numFmt w:val="decimal"/>
+      <w:lvlText w:val="%4."/>
+      <w:lvlJc w:val="left"/>
+      <w:pPr>
+        <w:ind w:left="2880" w:hanging="360"/>
+      </w:pPr>
+    </w:lvl>
+    <w:lvl w:ilvl="4" w:tplc="04090019" w:tentative="1">
+      <w:start w:val="1"/>
+      <w:numFmt w:val="lowerLetter"/>
+      <w:lvlText w:val="%5."/>
+      <w:lvlJc w:val="left"/>
+      <w:pPr>
+        <w:ind w:left="3600" w:hanging="360"/>
+      </w:pPr>
+    </w:lvl>
+    <w:lvl w:ilvl="5" w:tplc="0409001B" w:tentative="1">
+      <w:start w:val="1"/>
+      <w:numFmt w:val="lowerRoman"/>
+      <w:lvlText w:val="%6."/>
+      <w:lvlJc w:val="right"/>
+      <w:pPr>
+        <w:ind w:left="4320" w:hanging="180"/>
+      </w:pPr>
+    </w:lvl>
+    <w:lvl w:ilvl="6" w:tplc="0409000F" w:tentative="1">
+      <w:start w:val="1"/>
+      <w:numFmt w:val="decimal"/>
+      <w:lvlText w:val="%7."/>
+      <w:lvlJc w:val="left"/>
+      <w:pPr>
+        <w:ind w:left="5040" w:hanging="360"/>
+      </w:pPr>
+    </w:lvl>
+    <w:lvl w:ilvl="7" w:tplc="04090019" w:tentative="1">
+      <w:start w:val="1"/>
+      <w:numFmt w:val="lowerLetter"/>
+      <w:lvlText w:val="%8."/>
+      <w:lvlJc w:val="left"/>
+      <w:pPr>
+        <w:ind w:left="5760" w:hanging="360"/>
+      </w:pPr>
+    </w:lvl>
+    <w:lvl w:ilvl="8" w:tplc="0409001B" w:tentative="1">
+      <w:start w:val="1"/>
+      <w:numFmt w:val="lowerRoman"/>
+      <w:lvlText w:val="%9."/>
+      <w:lvlJc w:val="right"/>
+      <w:pPr>
+        <w:ind w:left="6480" w:hanging="180"/>
+      </w:pPr>
+    </w:lvl>
+  </w:abstractNum>
+  <w:abstractNum w:abstractNumId="1" w15:restartNumberingAfterBreak="0">
     <w:nsid w:val="23F22988"/>
     <w:multiLevelType w:val="hybridMultilevel"/>
     <w:tmpl w:val="137A7BAA"/>
@@ -5057,7 +5794,7 @@
       </w:pPr>
     </w:lvl>
   </w:abstractNum>
-  <w:abstractNum w:abstractNumId="1" w15:restartNumberingAfterBreak="0">
+  <w:abstractNum w:abstractNumId="2" w15:restartNumberingAfterBreak="0">
     <w:nsid w:val="268B6098"/>
     <w:multiLevelType w:val="hybridMultilevel"/>
     <w:tmpl w:val="B5483E1A"/>
@@ -5146,7 +5883,7 @@
       </w:pPr>
     </w:lvl>
   </w:abstractNum>
-  <w:abstractNum w:abstractNumId="2" w15:restartNumberingAfterBreak="0">
+  <w:abstractNum w:abstractNumId="3" w15:restartNumberingAfterBreak="0">
     <w:nsid w:val="276E60D3"/>
     <w:multiLevelType w:val="hybridMultilevel"/>
     <w:tmpl w:val="30F23948"/>
@@ -5259,7 +5996,93 @@
       </w:rPr>
     </w:lvl>
   </w:abstractNum>
-  <w:abstractNum w:abstractNumId="3" w15:restartNumberingAfterBreak="0">
+  <w:abstractNum w:abstractNumId="4" w15:restartNumberingAfterBreak="0">
+    <w:nsid w:val="2A9E3CBD"/>
+    <w:multiLevelType w:val="hybridMultilevel"/>
+    <w:tmpl w:val="AA6200E8"/>
+    <w:lvl w:ilvl="0" w:tplc="0409001B">
+      <w:start w:val="1"/>
+      <w:numFmt w:val="lowerRoman"/>
+      <w:lvlText w:val="%1."/>
+      <w:lvlJc w:val="right"/>
+      <w:pPr>
+        <w:ind w:left="1440" w:hanging="360"/>
+      </w:pPr>
+    </w:lvl>
+    <w:lvl w:ilvl="1" w:tplc="04090019" w:tentative="1">
+      <w:start w:val="1"/>
+      <w:numFmt w:val="lowerLetter"/>
+      <w:lvlText w:val="%2."/>
+      <w:lvlJc w:val="left"/>
+      <w:pPr>
+        <w:ind w:left="2160" w:hanging="360"/>
+      </w:pPr>
+    </w:lvl>
+    <w:lvl w:ilvl="2" w:tplc="0409001B" w:tentative="1">
+      <w:start w:val="1"/>
+      <w:numFmt w:val="lowerRoman"/>
+      <w:lvlText w:val="%3."/>
+      <w:lvlJc w:val="right"/>
+      <w:pPr>
+        <w:ind w:left="2880" w:hanging="180"/>
+      </w:pPr>
+    </w:lvl>
+    <w:lvl w:ilvl="3" w:tplc="0409000F" w:tentative="1">
+      <w:start w:val="1"/>
+      <w:numFmt w:val="decimal"/>
+      <w:lvlText w:val="%4."/>
+      <w:lvlJc w:val="left"/>
+      <w:pPr>
+        <w:ind w:left="3600" w:hanging="360"/>
+      </w:pPr>
+    </w:lvl>
+    <w:lvl w:ilvl="4" w:tplc="04090019" w:tentative="1">
+      <w:start w:val="1"/>
+      <w:numFmt w:val="lowerLetter"/>
+      <w:lvlText w:val="%5."/>
+      <w:lvlJc w:val="left"/>
+      <w:pPr>
+        <w:ind w:left="4320" w:hanging="360"/>
+      </w:pPr>
+    </w:lvl>
+    <w:lvl w:ilvl="5" w:tplc="0409001B" w:tentative="1">
+      <w:start w:val="1"/>
+      <w:numFmt w:val="lowerRoman"/>
+      <w:lvlText w:val="%6."/>
+      <w:lvlJc w:val="right"/>
+      <w:pPr>
+        <w:ind w:left="5040" w:hanging="180"/>
+      </w:pPr>
+    </w:lvl>
+    <w:lvl w:ilvl="6" w:tplc="0409000F" w:tentative="1">
+      <w:start w:val="1"/>
+      <w:numFmt w:val="decimal"/>
+      <w:lvlText w:val="%7."/>
+      <w:lvlJc w:val="left"/>
+      <w:pPr>
+        <w:ind w:left="5760" w:hanging="360"/>
+      </w:pPr>
+    </w:lvl>
+    <w:lvl w:ilvl="7" w:tplc="04090019" w:tentative="1">
+      <w:start w:val="1"/>
+      <w:numFmt w:val="lowerLetter"/>
+      <w:lvlText w:val="%8."/>
+      <w:lvlJc w:val="left"/>
+      <w:pPr>
+        <w:ind w:left="6480" w:hanging="360"/>
+      </w:pPr>
+    </w:lvl>
+    <w:lvl w:ilvl="8" w:tplc="0409001B" w:tentative="1">
+      <w:start w:val="1"/>
+      <w:numFmt w:val="lowerRoman"/>
+      <w:lvlText w:val="%9."/>
+      <w:lvlJc w:val="right"/>
+      <w:pPr>
+        <w:ind w:left="7200" w:hanging="180"/>
+      </w:pPr>
+    </w:lvl>
+  </w:abstractNum>
+  <w:abstractNum w:abstractNumId="5" w15:restartNumberingAfterBreak="0">
     <w:nsid w:val="53733BFC"/>
     <w:multiLevelType w:val="hybridMultilevel"/>
     <w:tmpl w:val="95AC75D0"/>
@@ -5348,7 +6171,7 @@
       </w:pPr>
     </w:lvl>
   </w:abstractNum>
-  <w:abstractNum w:abstractNumId="4" w15:restartNumberingAfterBreak="0">
+  <w:abstractNum w:abstractNumId="6" w15:restartNumberingAfterBreak="0">
     <w:nsid w:val="59514C3F"/>
     <w:multiLevelType w:val="hybridMultilevel"/>
     <w:tmpl w:val="FCECB418"/>
@@ -5437,7 +6260,7 @@
       </w:pPr>
     </w:lvl>
   </w:abstractNum>
-  <w:abstractNum w:abstractNumId="5" w15:restartNumberingAfterBreak="0">
+  <w:abstractNum w:abstractNumId="7" w15:restartNumberingAfterBreak="0">
     <w:nsid w:val="63EF0464"/>
     <w:multiLevelType w:val="hybridMultilevel"/>
     <w:tmpl w:val="3C7E3832"/>
@@ -5523,7 +6346,93 @@
       </w:pPr>
     </w:lvl>
   </w:abstractNum>
-  <w:abstractNum w:abstractNumId="6" w15:restartNumberingAfterBreak="0">
+  <w:abstractNum w:abstractNumId="8" w15:restartNumberingAfterBreak="0">
+    <w:nsid w:val="710522AA"/>
+    <w:multiLevelType w:val="hybridMultilevel"/>
+    <w:tmpl w:val="38A8FEEA"/>
+    <w:lvl w:ilvl="0" w:tplc="0409001B">
+      <w:start w:val="1"/>
+      <w:numFmt w:val="lowerRoman"/>
+      <w:lvlText w:val="%1."/>
+      <w:lvlJc w:val="right"/>
+      <w:pPr>
+        <w:ind w:left="1440" w:hanging="360"/>
+      </w:pPr>
+    </w:lvl>
+    <w:lvl w:ilvl="1" w:tplc="04090019" w:tentative="1">
+      <w:start w:val="1"/>
+      <w:numFmt w:val="lowerLetter"/>
+      <w:lvlText w:val="%2."/>
+      <w:lvlJc w:val="left"/>
+      <w:pPr>
+        <w:ind w:left="2160" w:hanging="360"/>
+      </w:pPr>
+    </w:lvl>
+    <w:lvl w:ilvl="2" w:tplc="0409001B" w:tentative="1">
+      <w:start w:val="1"/>
+      <w:numFmt w:val="lowerRoman"/>
+      <w:lvlText w:val="%3."/>
+      <w:lvlJc w:val="right"/>
+      <w:pPr>
+        <w:ind w:left="2880" w:hanging="180"/>
+      </w:pPr>
+    </w:lvl>
+    <w:lvl w:ilvl="3" w:tplc="0409000F" w:tentative="1">
+      <w:start w:val="1"/>
+      <w:numFmt w:val="decimal"/>
+      <w:lvlText w:val="%4."/>
+      <w:lvlJc w:val="left"/>
+      <w:pPr>
+        <w:ind w:left="3600" w:hanging="360"/>
+      </w:pPr>
+    </w:lvl>
+    <w:lvl w:ilvl="4" w:tplc="04090019" w:tentative="1">
+      <w:start w:val="1"/>
+      <w:numFmt w:val="lowerLetter"/>
+      <w:lvlText w:val="%5."/>
+      <w:lvlJc w:val="left"/>
+      <w:pPr>
+        <w:ind w:left="4320" w:hanging="360"/>
+      </w:pPr>
+    </w:lvl>
+    <w:lvl w:ilvl="5" w:tplc="0409001B" w:tentative="1">
+      <w:start w:val="1"/>
+      <w:numFmt w:val="lowerRoman"/>
+      <w:lvlText w:val="%6."/>
+      <w:lvlJc w:val="right"/>
+      <w:pPr>
+        <w:ind w:left="5040" w:hanging="180"/>
+      </w:pPr>
+    </w:lvl>
+    <w:lvl w:ilvl="6" w:tplc="0409000F" w:tentative="1">
+      <w:start w:val="1"/>
+      <w:numFmt w:val="decimal"/>
+      <w:lvlText w:val="%7."/>
+      <w:lvlJc w:val="left"/>
+      <w:pPr>
+        <w:ind w:left="5760" w:hanging="360"/>
+      </w:pPr>
+    </w:lvl>
+    <w:lvl w:ilvl="7" w:tplc="04090019" w:tentative="1">
+      <w:start w:val="1"/>
+      <w:numFmt w:val="lowerLetter"/>
+      <w:lvlText w:val="%8."/>
+      <w:lvlJc w:val="left"/>
+      <w:pPr>
+        <w:ind w:left="6480" w:hanging="360"/>
+      </w:pPr>
+    </w:lvl>
+    <w:lvl w:ilvl="8" w:tplc="0409001B" w:tentative="1">
+      <w:start w:val="1"/>
+      <w:numFmt w:val="lowerRoman"/>
+      <w:lvlText w:val="%9."/>
+      <w:lvlJc w:val="right"/>
+      <w:pPr>
+        <w:ind w:left="7200" w:hanging="180"/>
+      </w:pPr>
+    </w:lvl>
+  </w:abstractNum>
+  <w:abstractNum w:abstractNumId="9" w15:restartNumberingAfterBreak="0">
     <w:nsid w:val="749C62B3"/>
     <w:multiLevelType w:val="hybridMultilevel"/>
     <w:tmpl w:val="3B5CB0B8"/>
@@ -5613,25 +6522,34 @@
     </w:lvl>
   </w:abstractNum>
   <w:num w:numId="1" w16cid:durableId="1047535670">
+    <w:abstractNumId w:val="6"/>
+  </w:num>
+  <w:num w:numId="2" w16cid:durableId="2114519669">
+    <w:abstractNumId w:val="3"/>
+  </w:num>
+  <w:num w:numId="3" w16cid:durableId="1656255924">
+    <w:abstractNumId w:val="2"/>
+  </w:num>
+  <w:num w:numId="4" w16cid:durableId="2322883">
+    <w:abstractNumId w:val="9"/>
+  </w:num>
+  <w:num w:numId="5" w16cid:durableId="232544445">
+    <w:abstractNumId w:val="1"/>
+  </w:num>
+  <w:num w:numId="6" w16cid:durableId="1079794111">
+    <w:abstractNumId w:val="5"/>
+  </w:num>
+  <w:num w:numId="7" w16cid:durableId="1862621852">
+    <w:abstractNumId w:val="7"/>
+  </w:num>
+  <w:num w:numId="8" w16cid:durableId="1642267788">
     <w:abstractNumId w:val="4"/>
   </w:num>
-  <w:num w:numId="2" w16cid:durableId="2114519669">
-    <w:abstractNumId w:val="2"/>
+  <w:num w:numId="9" w16cid:durableId="260181495">
+    <w:abstractNumId w:val="8"/>
   </w:num>
-  <w:num w:numId="3" w16cid:durableId="1656255924">
-    <w:abstractNumId w:val="1"/>
-  </w:num>
-  <w:num w:numId="4" w16cid:durableId="2322883">
-    <w:abstractNumId w:val="6"/>
-  </w:num>
-  <w:num w:numId="5" w16cid:durableId="232544445">
+  <w:num w:numId="10" w16cid:durableId="992177167">
     <w:abstractNumId w:val="0"/>
-  </w:num>
-  <w:num w:numId="6" w16cid:durableId="1079794111">
-    <w:abstractNumId w:val="3"/>
-  </w:num>
-  <w:num w:numId="7" w16cid:durableId="1862621852">
-    <w:abstractNumId w:val="5"/>
   </w:num>
 </w:numbering>
 </file>

</xml_diff>

<commit_message>
Add query to correct data types for 2017 from VARCHAR for all to correct data types for each column
</commit_message>
<xml_diff>
--- a/NYC TAXI TRIPS DOCUMENTATION.docx
+++ b/NYC TAXI TRIPS DOCUMENTATION.docx
@@ -260,6 +260,14 @@
           <w:szCs w:val="22"/>
         </w:rPr>
         <w:t xml:space="preserve"> SQL Server database</w:t>
+      </w:r>
+      <w:r>
+        <w:rPr>
+          <w:rFonts w:ascii="Calibri" w:hAnsi="Calibri" w:cs="Calibri"/>
+          <w:sz w:val="22"/>
+          <w:szCs w:val="22"/>
+        </w:rPr>
+        <w:t>.</w:t>
       </w:r>
     </w:p>
     <w:p>
@@ -4108,16 +4116,6 @@
     </w:p>
     <w:p>
       <w:pPr>
-        <w:ind w:left="1080"/>
-        <w:rPr>
-          <w:rFonts w:ascii="Calibri" w:hAnsi="Calibri" w:cs="Calibri"/>
-          <w:sz w:val="22"/>
-          <w:szCs w:val="22"/>
-        </w:rPr>
-      </w:pPr>
-    </w:p>
-    <w:p>
-      <w:pPr>
         <w:pStyle w:val="ListParagraph"/>
         <w:numPr>
           <w:ilvl w:val="0"/>
@@ -4159,16 +4157,14 @@
         </w:rPr>
         <w:t>Create data models</w:t>
       </w:r>
-    </w:p>
-    <w:p>
-      <w:pPr>
-        <w:ind w:left="1080"/>
-        <w:rPr>
-          <w:rFonts w:ascii="Calibri" w:hAnsi="Calibri" w:cs="Calibri"/>
-          <w:sz w:val="22"/>
-          <w:szCs w:val="22"/>
-        </w:rPr>
-      </w:pPr>
+      <w:r>
+        <w:rPr>
+          <w:rFonts w:ascii="Calibri" w:hAnsi="Calibri" w:cs="Calibri"/>
+          <w:sz w:val="22"/>
+          <w:szCs w:val="22"/>
+        </w:rPr>
+        <w:t>.</w:t>
+      </w:r>
     </w:p>
     <w:p>
       <w:pPr>
@@ -4189,6 +4185,27 @@
           <w:szCs w:val="22"/>
         </w:rPr>
         <w:t>Business Objectives.</w:t>
+      </w:r>
+    </w:p>
+    <w:p>
+      <w:pPr>
+        <w:rPr>
+          <w:rFonts w:ascii="Calibri" w:hAnsi="Calibri" w:cs="Calibri"/>
+          <w:b/>
+          <w:bCs/>
+          <w:sz w:val="22"/>
+          <w:szCs w:val="22"/>
+        </w:rPr>
+      </w:pPr>
+      <w:r>
+        <w:rPr>
+          <w:rFonts w:ascii="Calibri" w:hAnsi="Calibri" w:cs="Calibri"/>
+          <w:b/>
+          <w:bCs/>
+          <w:sz w:val="22"/>
+          <w:szCs w:val="22"/>
+        </w:rPr>
+        <w:t>The data was voluminous and had to be aggregated per day.</w:t>
       </w:r>
     </w:p>
     <w:p>
@@ -4212,6 +4229,22 @@
         </w:rPr>
         <w:t>Analyze passenger trips per year – to understand trips pattern such quarter rankings, growth trend YoY, QoQ</w:t>
       </w:r>
+      <w:r>
+        <w:rPr>
+          <w:rFonts w:ascii="Calibri" w:hAnsi="Calibri" w:cs="Calibri"/>
+          <w:sz w:val="22"/>
+          <w:szCs w:val="22"/>
+        </w:rPr>
+        <w:t>.</w:t>
+      </w:r>
+      <w:r>
+        <w:rPr>
+          <w:rFonts w:ascii="Calibri" w:hAnsi="Calibri" w:cs="Calibri"/>
+          <w:sz w:val="22"/>
+          <w:szCs w:val="22"/>
+        </w:rPr>
+        <w:t xml:space="preserve"> By Vendor, Payment Type, Trip Type, PULocationID &amp; DOLocationID,</w:t>
+      </w:r>
     </w:p>
     <w:p>
       <w:pPr>
@@ -4310,6 +4343,14 @@
         </w:rPr>
         <w:t>Trip Ratings Analysis.</w:t>
       </w:r>
+      <w:r>
+        <w:rPr>
+          <w:rFonts w:ascii="Calibri" w:hAnsi="Calibri" w:cs="Calibri"/>
+          <w:sz w:val="22"/>
+          <w:szCs w:val="22"/>
+        </w:rPr>
+        <w:t xml:space="preserve"> </w:t>
+      </w:r>
     </w:p>
     <w:p>
       <w:pPr>
@@ -4376,6 +4417,14 @@
         </w:rPr>
         <w:t>Pickup &amp; Dropoff Time Analysis</w:t>
       </w:r>
+      <w:r>
+        <w:rPr>
+          <w:rFonts w:ascii="Calibri" w:hAnsi="Calibri" w:cs="Calibri"/>
+          <w:sz w:val="22"/>
+          <w:szCs w:val="22"/>
+        </w:rPr>
+        <w:t>.</w:t>
+      </w:r>
     </w:p>
     <w:p>
       <w:pPr>
@@ -4419,23 +4468,25 @@
     <w:tbl>
       <w:tblPr>
         <w:tblStyle w:val="TableGrid"/>
-        <w:tblW w:w="0" w:type="auto"/>
+        <w:tblW w:w="9895" w:type="dxa"/>
         <w:tblLook w:val="04A0" w:firstRow="1" w:lastRow="0" w:firstColumn="1" w:lastColumn="0" w:noHBand="0" w:noVBand="1"/>
       </w:tblPr>
       <w:tblGrid>
-        <w:gridCol w:w="985"/>
-        <w:gridCol w:w="5170"/>
-        <w:gridCol w:w="3195"/>
+        <w:gridCol w:w="1075"/>
+        <w:gridCol w:w="4950"/>
+        <w:gridCol w:w="3870"/>
       </w:tblGrid>
       <w:tr>
         <w:tc>
           <w:tcPr>
-            <w:tcW w:w="985" w:type="dxa"/>
+            <w:tcW w:w="1075" w:type="dxa"/>
           </w:tcPr>
           <w:p>
             <w:pPr>
               <w:rPr>
                 <w:rFonts w:ascii="Calibri" w:hAnsi="Calibri" w:cs="Calibri"/>
+                <w:b/>
+                <w:bCs/>
                 <w:sz w:val="22"/>
                 <w:szCs w:val="22"/>
               </w:rPr>
@@ -4443,6 +4494,8 @@
             <w:r>
               <w:rPr>
                 <w:rFonts w:ascii="Calibri" w:hAnsi="Calibri" w:cs="Calibri"/>
+                <w:b/>
+                <w:bCs/>
                 <w:sz w:val="22"/>
                 <w:szCs w:val="22"/>
               </w:rPr>
@@ -4452,12 +4505,14 @@
         </w:tc>
         <w:tc>
           <w:tcPr>
-            <w:tcW w:w="5170" w:type="dxa"/>
+            <w:tcW w:w="4950" w:type="dxa"/>
           </w:tcPr>
           <w:p>
             <w:pPr>
               <w:rPr>
                 <w:rFonts w:ascii="Calibri" w:hAnsi="Calibri" w:cs="Calibri"/>
+                <w:b/>
+                <w:bCs/>
                 <w:sz w:val="22"/>
                 <w:szCs w:val="22"/>
               </w:rPr>
@@ -4465,6 +4520,8 @@
             <w:r>
               <w:rPr>
                 <w:rFonts w:ascii="Calibri" w:hAnsi="Calibri" w:cs="Calibri"/>
+                <w:b/>
+                <w:bCs/>
                 <w:sz w:val="22"/>
                 <w:szCs w:val="22"/>
               </w:rPr>
@@ -4474,12 +4531,14 @@
         </w:tc>
         <w:tc>
           <w:tcPr>
-            <w:tcW w:w="3195" w:type="dxa"/>
+            <w:tcW w:w="3870" w:type="dxa"/>
           </w:tcPr>
           <w:p>
             <w:pPr>
               <w:rPr>
                 <w:rFonts w:ascii="Calibri" w:hAnsi="Calibri" w:cs="Calibri"/>
+                <w:b/>
+                <w:bCs/>
                 <w:sz w:val="22"/>
                 <w:szCs w:val="22"/>
               </w:rPr>
@@ -4487,6 +4546,8 @@
             <w:r>
               <w:rPr>
                 <w:rFonts w:ascii="Calibri" w:hAnsi="Calibri" w:cs="Calibri"/>
+                <w:b/>
+                <w:bCs/>
                 <w:sz w:val="22"/>
                 <w:szCs w:val="22"/>
               </w:rPr>
@@ -4498,7 +4559,7 @@
       <w:tr>
         <w:tc>
           <w:tcPr>
-            <w:tcW w:w="985" w:type="dxa"/>
+            <w:tcW w:w="1075" w:type="dxa"/>
           </w:tcPr>
           <w:p>
             <w:pPr>
@@ -4520,7 +4581,7 @@
         </w:tc>
         <w:tc>
           <w:tcPr>
-            <w:tcW w:w="5170" w:type="dxa"/>
+            <w:tcW w:w="4950" w:type="dxa"/>
           </w:tcPr>
           <w:p>
             <w:pPr>
@@ -4622,7 +4683,7 @@
         </w:tc>
         <w:tc>
           <w:tcPr>
-            <w:tcW w:w="3195" w:type="dxa"/>
+            <w:tcW w:w="3870" w:type="dxa"/>
           </w:tcPr>
           <w:p>
             <w:pPr>
@@ -4654,7 +4715,7 @@
       <w:tr>
         <w:tc>
           <w:tcPr>
-            <w:tcW w:w="985" w:type="dxa"/>
+            <w:tcW w:w="1075" w:type="dxa"/>
           </w:tcPr>
           <w:p>
             <w:pPr>
@@ -4676,7 +4737,7 @@
         </w:tc>
         <w:tc>
           <w:tcPr>
-            <w:tcW w:w="5170" w:type="dxa"/>
+            <w:tcW w:w="4950" w:type="dxa"/>
           </w:tcPr>
           <w:p>
             <w:pPr>
@@ -4698,7 +4759,7 @@
         </w:tc>
         <w:tc>
           <w:tcPr>
-            <w:tcW w:w="3195" w:type="dxa"/>
+            <w:tcW w:w="3870" w:type="dxa"/>
           </w:tcPr>
           <w:p>
             <w:pPr>
@@ -4754,7 +4815,7 @@
       <w:tr>
         <w:tc>
           <w:tcPr>
-            <w:tcW w:w="985" w:type="dxa"/>
+            <w:tcW w:w="1075" w:type="dxa"/>
           </w:tcPr>
           <w:p>
             <w:pPr>
@@ -4770,14 +4831,13 @@
                 <w:sz w:val="22"/>
                 <w:szCs w:val="22"/>
               </w:rPr>
-              <w:lastRenderedPageBreak/>
               <w:t>3.</w:t>
             </w:r>
           </w:p>
         </w:tc>
         <w:tc>
           <w:tcPr>
-            <w:tcW w:w="5170" w:type="dxa"/>
+            <w:tcW w:w="4950" w:type="dxa"/>
           </w:tcPr>
           <w:p>
             <w:pPr>
@@ -4815,7 +4875,7 @@
         </w:tc>
         <w:tc>
           <w:tcPr>
-            <w:tcW w:w="3195" w:type="dxa"/>
+            <w:tcW w:w="3870" w:type="dxa"/>
           </w:tcPr>
           <w:p>
             <w:pPr>
@@ -4855,7 +4915,16 @@
                 <w:sz w:val="22"/>
                 <w:szCs w:val="22"/>
               </w:rPr>
-              <w:t xml:space="preserve">, the workaround was to </w:t>
+              <w:t xml:space="preserve">, the workaround </w:t>
+            </w:r>
+            <w:r>
+              <w:rPr>
+                <w:rFonts w:ascii="Calibri" w:hAnsi="Calibri" w:cs="Calibri"/>
+                <w:sz w:val="22"/>
+                <w:szCs w:val="22"/>
+              </w:rPr>
+              <w:lastRenderedPageBreak/>
+              <w:t xml:space="preserve">was to </w:t>
             </w:r>
             <w:r>
               <w:rPr>
@@ -4898,7 +4967,7 @@
       <w:tr>
         <w:tc>
           <w:tcPr>
-            <w:tcW w:w="985" w:type="dxa"/>
+            <w:tcW w:w="1075" w:type="dxa"/>
           </w:tcPr>
           <w:p>
             <w:pPr>
@@ -4914,13 +4983,14 @@
                 <w:sz w:val="22"/>
                 <w:szCs w:val="22"/>
               </w:rPr>
+              <w:lastRenderedPageBreak/>
               <w:t>4.</w:t>
             </w:r>
           </w:p>
         </w:tc>
         <w:tc>
           <w:tcPr>
-            <w:tcW w:w="5170" w:type="dxa"/>
+            <w:tcW w:w="4950" w:type="dxa"/>
           </w:tcPr>
           <w:p>
             <w:pPr>
@@ -4942,7 +5012,7 @@
         </w:tc>
         <w:tc>
           <w:tcPr>
-            <w:tcW w:w="3195" w:type="dxa"/>
+            <w:tcW w:w="3870" w:type="dxa"/>
           </w:tcPr>
           <w:p>
             <w:pPr>
@@ -4958,25 +5028,7 @@
                 <w:sz w:val="22"/>
                 <w:szCs w:val="22"/>
               </w:rPr>
-              <w:t xml:space="preserve">Realized there was an additional column </w:t>
-            </w:r>
-            <w:proofErr w:type="spellStart"/>
-            <w:r>
-              <w:rPr>
-                <w:rFonts w:ascii="Calibri" w:hAnsi="Calibri" w:cs="Calibri"/>
-                <w:sz w:val="22"/>
-                <w:szCs w:val="22"/>
-              </w:rPr>
-              <w:t>Trip_ID</w:t>
-            </w:r>
-            <w:proofErr w:type="spellEnd"/>
-            <w:r>
-              <w:rPr>
-                <w:rFonts w:ascii="Calibri" w:hAnsi="Calibri" w:cs="Calibri"/>
-                <w:sz w:val="22"/>
-                <w:szCs w:val="22"/>
-              </w:rPr>
-              <w:t xml:space="preserve"> that was causing </w:t>
+              <w:t xml:space="preserve">Realized there was an additional column Trip_ID that was causing </w:t>
             </w:r>
             <w:r>
               <w:rPr>
@@ -5017,7 +5069,7 @@
       <w:tr>
         <w:tc>
           <w:tcPr>
-            <w:tcW w:w="985" w:type="dxa"/>
+            <w:tcW w:w="1075" w:type="dxa"/>
           </w:tcPr>
           <w:p>
             <w:pPr>
@@ -5031,7 +5083,7 @@
         </w:tc>
         <w:tc>
           <w:tcPr>
-            <w:tcW w:w="5170" w:type="dxa"/>
+            <w:tcW w:w="4950" w:type="dxa"/>
           </w:tcPr>
           <w:p>
             <w:pPr>
@@ -5045,7 +5097,7 @@
         </w:tc>
         <w:tc>
           <w:tcPr>
-            <w:tcW w:w="3195" w:type="dxa"/>
+            <w:tcW w:w="3870" w:type="dxa"/>
           </w:tcPr>
           <w:p>
             <w:pPr>
@@ -5061,7 +5113,7 @@
       <w:tr>
         <w:tc>
           <w:tcPr>
-            <w:tcW w:w="985" w:type="dxa"/>
+            <w:tcW w:w="1075" w:type="dxa"/>
           </w:tcPr>
           <w:p>
             <w:pPr>
@@ -5075,7 +5127,7 @@
         </w:tc>
         <w:tc>
           <w:tcPr>
-            <w:tcW w:w="5170" w:type="dxa"/>
+            <w:tcW w:w="4950" w:type="dxa"/>
           </w:tcPr>
           <w:p>
             <w:pPr>
@@ -5089,7 +5141,7 @@
         </w:tc>
         <w:tc>
           <w:tcPr>
-            <w:tcW w:w="3195" w:type="dxa"/>
+            <w:tcW w:w="3870" w:type="dxa"/>
           </w:tcPr>
           <w:p>
             <w:pPr>
@@ -5105,7 +5157,7 @@
       <w:tr>
         <w:tc>
           <w:tcPr>
-            <w:tcW w:w="985" w:type="dxa"/>
+            <w:tcW w:w="1075" w:type="dxa"/>
           </w:tcPr>
           <w:p>
             <w:pPr>
@@ -5119,7 +5171,7 @@
         </w:tc>
         <w:tc>
           <w:tcPr>
-            <w:tcW w:w="5170" w:type="dxa"/>
+            <w:tcW w:w="4950" w:type="dxa"/>
           </w:tcPr>
           <w:p>
             <w:pPr>
@@ -5133,7 +5185,7 @@
         </w:tc>
         <w:tc>
           <w:tcPr>
-            <w:tcW w:w="3195" w:type="dxa"/>
+            <w:tcW w:w="3870" w:type="dxa"/>
           </w:tcPr>
           <w:p>
             <w:pPr>
@@ -5149,7 +5201,7 @@
       <w:tr>
         <w:tc>
           <w:tcPr>
-            <w:tcW w:w="985" w:type="dxa"/>
+            <w:tcW w:w="1075" w:type="dxa"/>
           </w:tcPr>
           <w:p>
             <w:pPr>
@@ -5163,7 +5215,7 @@
         </w:tc>
         <w:tc>
           <w:tcPr>
-            <w:tcW w:w="5170" w:type="dxa"/>
+            <w:tcW w:w="4950" w:type="dxa"/>
           </w:tcPr>
           <w:p>
             <w:pPr>
@@ -5177,7 +5229,7 @@
         </w:tc>
         <w:tc>
           <w:tcPr>
-            <w:tcW w:w="3195" w:type="dxa"/>
+            <w:tcW w:w="3870" w:type="dxa"/>
           </w:tcPr>
           <w:p>
             <w:pPr>
@@ -5358,16 +5410,14 @@
         </w:rPr>
         <w:t xml:space="preserve"> I tried </w:t>
       </w:r>
-      <w:proofErr w:type="gramStart"/>
-      <w:r>
-        <w:rPr>
-          <w:rFonts w:ascii="Calibri" w:hAnsi="Calibri" w:cs="Calibri"/>
-          <w:sz w:val="22"/>
-          <w:szCs w:val="22"/>
-        </w:rPr>
-        <w:t>an</w:t>
-      </w:r>
-      <w:proofErr w:type="gramEnd"/>
+      <w:r>
+        <w:rPr>
+          <w:rFonts w:ascii="Calibri" w:hAnsi="Calibri" w:cs="Calibri"/>
+          <w:sz w:val="22"/>
+          <w:szCs w:val="22"/>
+        </w:rPr>
+        <w:t>a</w:t>
+      </w:r>
       <w:r>
         <w:rPr>
           <w:rFonts w:ascii="Calibri" w:hAnsi="Calibri" w:cs="Calibri"/>
@@ -5649,6 +5699,14 @@
           <w:szCs w:val="22"/>
         </w:rPr>
         <w:t>Next Step: Create separate tables for each year and import the data separately to avoid inconsistencies.</w:t>
+      </w:r>
+      <w:r>
+        <w:rPr>
+          <w:rFonts w:ascii="Calibri" w:hAnsi="Calibri" w:cs="Calibri"/>
+          <w:sz w:val="22"/>
+          <w:szCs w:val="22"/>
+        </w:rPr>
+        <w:t xml:space="preserve"> </w:t>
       </w:r>
     </w:p>
     <w:sectPr>

</xml_diff>

<commit_message>
Corrected data types, formatted the data placeholder to  number for Unknown value for all fields
</commit_message>
<xml_diff>
--- a/NYC TAXI TRIPS DOCUMENTATION.docx
+++ b/NYC TAXI TRIPS DOCUMENTATION.docx
@@ -3476,7 +3476,31 @@
           <w:sz w:val="22"/>
           <w:szCs w:val="22"/>
         </w:rPr>
-        <w:t>VendorID - default to ‘Unknown’ and map it to 0</w:t>
+        <w:t>VendorID - default to ‘</w:t>
+      </w:r>
+      <w:r>
+        <w:rPr>
+          <w:rFonts w:ascii="Calibri" w:hAnsi="Calibri" w:cs="Calibri"/>
+          <w:sz w:val="22"/>
+          <w:szCs w:val="22"/>
+        </w:rPr>
+        <w:t>0</w:t>
+      </w:r>
+      <w:r>
+        <w:rPr>
+          <w:rFonts w:ascii="Calibri" w:hAnsi="Calibri" w:cs="Calibri"/>
+          <w:sz w:val="22"/>
+          <w:szCs w:val="22"/>
+        </w:rPr>
+        <w:t xml:space="preserve"> and map it to </w:t>
+      </w:r>
+      <w:r>
+        <w:rPr>
+          <w:rFonts w:ascii="Calibri" w:hAnsi="Calibri" w:cs="Calibri"/>
+          <w:sz w:val="22"/>
+          <w:szCs w:val="22"/>
+        </w:rPr>
+        <w:t>Unknown</w:t>
       </w:r>
     </w:p>
     <w:p>
@@ -3498,7 +3522,23 @@
           <w:sz w:val="22"/>
           <w:szCs w:val="22"/>
         </w:rPr>
-        <w:t>RatecodeID - default to ‘Unknown’ instead of 1 for Standard rate to preserve data integrity. Also, the number or records with NULL for this field are hundreds of thousands.</w:t>
+        <w:t>RatecodeID - default to ‘</w:t>
+      </w:r>
+      <w:r>
+        <w:rPr>
+          <w:rFonts w:ascii="Calibri" w:hAnsi="Calibri" w:cs="Calibri"/>
+          <w:sz w:val="22"/>
+          <w:szCs w:val="22"/>
+        </w:rPr>
+        <w:t>0’</w:t>
+      </w:r>
+      <w:r>
+        <w:rPr>
+          <w:rFonts w:ascii="Calibri" w:hAnsi="Calibri" w:cs="Calibri"/>
+          <w:sz w:val="22"/>
+          <w:szCs w:val="22"/>
+        </w:rPr>
+        <w:t xml:space="preserve"> instead of 1 for Standard rate to preserve data integrity. Also, the number or records with NULL for this field are hundreds of thousands.</w:t>
       </w:r>
     </w:p>
     <w:p>
@@ -3802,7 +3842,6 @@
           <w:sz w:val="22"/>
           <w:szCs w:val="22"/>
         </w:rPr>
-        <w:lastRenderedPageBreak/>
         <w:t>Total trip distance by vendor</w:t>
       </w:r>
     </w:p>
@@ -3825,6 +3864,7 @@
           <w:sz w:val="22"/>
           <w:szCs w:val="22"/>
         </w:rPr>
+        <w:lastRenderedPageBreak/>
         <w:t>Total trips by year, quarter, month</w:t>
       </w:r>
     </w:p>
@@ -4915,16 +4955,7 @@
                 <w:sz w:val="22"/>
                 <w:szCs w:val="22"/>
               </w:rPr>
-              <w:t xml:space="preserve">, the workaround </w:t>
-            </w:r>
-            <w:r>
-              <w:rPr>
-                <w:rFonts w:ascii="Calibri" w:hAnsi="Calibri" w:cs="Calibri"/>
-                <w:sz w:val="22"/>
-                <w:szCs w:val="22"/>
-              </w:rPr>
-              <w:lastRenderedPageBreak/>
-              <w:t xml:space="preserve">was to </w:t>
+              <w:t xml:space="preserve">, the workaround was to </w:t>
             </w:r>
             <w:r>
               <w:rPr>

</xml_diff>

<commit_message>
Added query to check dates out of range for each year table
</commit_message>
<xml_diff>
--- a/NYC TAXI TRIPS DOCUMENTATION.docx
+++ b/NYC TAXI TRIPS DOCUMENTATION.docx
@@ -3492,7 +3492,25 @@
           <w:sz w:val="22"/>
           <w:szCs w:val="22"/>
         </w:rPr>
-        <w:t xml:space="preserve"> and map it to </w:t>
+        <w:t xml:space="preserve"> and map it </w:t>
+      </w:r>
+      <w:proofErr w:type="gramStart"/>
+      <w:r>
+        <w:rPr>
+          <w:rFonts w:ascii="Calibri" w:hAnsi="Calibri" w:cs="Calibri"/>
+          <w:sz w:val="22"/>
+          <w:szCs w:val="22"/>
+        </w:rPr>
+        <w:t>to</w:t>
+      </w:r>
+      <w:proofErr w:type="gramEnd"/>
+      <w:r>
+        <w:rPr>
+          <w:rFonts w:ascii="Calibri" w:hAnsi="Calibri" w:cs="Calibri"/>
+          <w:sz w:val="22"/>
+          <w:szCs w:val="22"/>
+        </w:rPr>
+        <w:t xml:space="preserve"> </w:t>
       </w:r>
       <w:r>
         <w:rPr>
@@ -3812,15 +3830,47 @@
           <w:sz w:val="22"/>
           <w:szCs w:val="22"/>
         </w:rPr>
-        <w:t xml:space="preserve">Count of </w:t>
-      </w:r>
-      <w:r>
-        <w:rPr>
-          <w:rFonts w:ascii="Calibri" w:hAnsi="Calibri" w:cs="Calibri"/>
-          <w:sz w:val="22"/>
-          <w:szCs w:val="22"/>
-        </w:rPr>
-        <w:t>trips</w:t>
+        <w:t>Identify wrongly classified data</w:t>
+      </w:r>
+    </w:p>
+    <w:p>
+      <w:pPr>
+        <w:pStyle w:val="ListParagraph"/>
+        <w:numPr>
+          <w:ilvl w:val="0"/>
+          <w:numId w:val="2"/>
+        </w:numPr>
+        <w:rPr>
+          <w:rFonts w:ascii="Calibri" w:hAnsi="Calibri" w:cs="Calibri"/>
+          <w:sz w:val="22"/>
+          <w:szCs w:val="22"/>
+        </w:rPr>
+      </w:pPr>
+      <w:r>
+        <w:rPr>
+          <w:rFonts w:ascii="Calibri" w:hAnsi="Calibri" w:cs="Calibri"/>
+          <w:sz w:val="22"/>
+          <w:szCs w:val="22"/>
+        </w:rPr>
+        <w:t xml:space="preserve">Check dates for each </w:t>
+      </w:r>
+      <w:proofErr w:type="gramStart"/>
+      <w:r>
+        <w:rPr>
+          <w:rFonts w:ascii="Calibri" w:hAnsi="Calibri" w:cs="Calibri"/>
+          <w:sz w:val="22"/>
+          <w:szCs w:val="22"/>
+        </w:rPr>
+        <w:t>year</w:t>
+      </w:r>
+      <w:proofErr w:type="gramEnd"/>
+      <w:r>
+        <w:rPr>
+          <w:rFonts w:ascii="Calibri" w:hAnsi="Calibri" w:cs="Calibri"/>
+          <w:sz w:val="22"/>
+          <w:szCs w:val="22"/>
+        </w:rPr>
+        <w:t xml:space="preserve"> table</w:t>
       </w:r>
     </w:p>
     <w:p>
@@ -3842,7 +3892,16 @@
           <w:sz w:val="22"/>
           <w:szCs w:val="22"/>
         </w:rPr>
-        <w:t>Total trip distance by vendor</w:t>
+        <w:lastRenderedPageBreak/>
+        <w:t xml:space="preserve">Count of </w:t>
+      </w:r>
+      <w:r>
+        <w:rPr>
+          <w:rFonts w:ascii="Calibri" w:hAnsi="Calibri" w:cs="Calibri"/>
+          <w:sz w:val="22"/>
+          <w:szCs w:val="22"/>
+        </w:rPr>
+        <w:t>trips</w:t>
       </w:r>
     </w:p>
     <w:p>
@@ -3864,7 +3923,28 @@
           <w:sz w:val="22"/>
           <w:szCs w:val="22"/>
         </w:rPr>
-        <w:lastRenderedPageBreak/>
+        <w:t>Total trip distance by vendor</w:t>
+      </w:r>
+    </w:p>
+    <w:p>
+      <w:pPr>
+        <w:pStyle w:val="ListParagraph"/>
+        <w:numPr>
+          <w:ilvl w:val="0"/>
+          <w:numId w:val="8"/>
+        </w:numPr>
+        <w:rPr>
+          <w:rFonts w:ascii="Calibri" w:hAnsi="Calibri" w:cs="Calibri"/>
+          <w:sz w:val="22"/>
+          <w:szCs w:val="22"/>
+        </w:rPr>
+      </w:pPr>
+      <w:r>
+        <w:rPr>
+          <w:rFonts w:ascii="Calibri" w:hAnsi="Calibri" w:cs="Calibri"/>
+          <w:sz w:val="22"/>
+          <w:szCs w:val="22"/>
+        </w:rPr>
         <w:t>Total trips by year, quarter, month</w:t>
       </w:r>
     </w:p>
@@ -4955,7 +5035,16 @@
                 <w:sz w:val="22"/>
                 <w:szCs w:val="22"/>
               </w:rPr>
-              <w:t xml:space="preserve">, the workaround was to </w:t>
+              <w:t xml:space="preserve">, the workaround </w:t>
+            </w:r>
+            <w:r>
+              <w:rPr>
+                <w:rFonts w:ascii="Calibri" w:hAnsi="Calibri" w:cs="Calibri"/>
+                <w:sz w:val="22"/>
+                <w:szCs w:val="22"/>
+              </w:rPr>
+              <w:lastRenderedPageBreak/>
+              <w:t xml:space="preserve">was to </w:t>
             </w:r>
             <w:r>
               <w:rPr>
@@ -5059,7 +5148,25 @@
                 <w:sz w:val="22"/>
                 <w:szCs w:val="22"/>
               </w:rPr>
-              <w:t xml:space="preserve">Realized there was an additional column Trip_ID that was causing </w:t>
+              <w:t xml:space="preserve">Realized there was an additional column </w:t>
+            </w:r>
+            <w:proofErr w:type="spellStart"/>
+            <w:r>
+              <w:rPr>
+                <w:rFonts w:ascii="Calibri" w:hAnsi="Calibri" w:cs="Calibri"/>
+                <w:sz w:val="22"/>
+                <w:szCs w:val="22"/>
+              </w:rPr>
+              <w:t>Trip_ID</w:t>
+            </w:r>
+            <w:proofErr w:type="spellEnd"/>
+            <w:r>
+              <w:rPr>
+                <w:rFonts w:ascii="Calibri" w:hAnsi="Calibri" w:cs="Calibri"/>
+                <w:sz w:val="22"/>
+                <w:szCs w:val="22"/>
+              </w:rPr>
+              <w:t xml:space="preserve"> that was causing </w:t>
             </w:r>
             <w:r>
               <w:rPr>

</xml_diff>